<commit_message>
Doc updates, refactoring & Proj paper updates
</commit_message>
<xml_diff>
--- a/source/MySEProject/Investigate_and_Implement_KNN__Classifier_Team_KNN.docx
+++ b/source/MySEProject/Investigate_and_Implement_KNN__Classifier_Team_KNN.docx
@@ -1,6 +1,6 @@
 
 <file path=word/document.xml><?xml version="1.0" encoding="utf-8"?>
-<w:document xmlns:wpc="http://schemas.microsoft.com/office/word/2010/wordprocessingCanvas" xmlns:cx="http://schemas.microsoft.com/office/drawing/2014/chartex" xmlns:cx1="http://schemas.microsoft.com/office/drawing/2015/9/8/chartex" xmlns:cx2="http://schemas.microsoft.com/office/drawing/2015/10/21/chartex" xmlns:cx3="http://schemas.microsoft.com/office/drawing/2016/5/9/chartex" xmlns:cx4="http://schemas.microsoft.com/office/drawing/2016/5/10/chartex" xmlns:cx5="http://schemas.microsoft.com/office/drawing/2016/5/11/chartex" xmlns:cx6="http://schemas.microsoft.com/office/drawing/2016/5/12/chartex" xmlns:cx7="http://schemas.microsoft.com/office/drawing/2016/5/13/chartex" xmlns:cx8="http://schemas.microsoft.com/office/drawing/2016/5/14/chartex" xmlns:mc="http://schemas.openxmlformats.org/markup-compatibility/2006" xmlns:aink="http://schemas.microsoft.com/office/drawing/2016/ink" xmlns:am3d="http://schemas.microsoft.com/office/drawing/2017/model3d" xmlns:o="urn:schemas-microsoft-com:office:office" xmlns:oel="http://schemas.microsoft.com/office/2019/extlst" xmlns:r="http://schemas.openxmlformats.org/officeDocument/2006/relationships" xmlns:m="http://schemas.openxmlformats.org/officeDocument/2006/math" xmlns:v="urn:schemas-microsoft-com:vml" xmlns:wp14="http://schemas.microsoft.com/office/word/2010/wordprocessingDrawing" xmlns:wp="http://schemas.openxmlformats.org/drawingml/2006/wordprocessingDrawing" xmlns:w10="urn:schemas-microsoft-com:office:word" xmlns:w="http://schemas.openxmlformats.org/wordprocessingml/2006/main" xmlns:w14="http://schemas.microsoft.com/office/word/2010/wordml" xmlns:w15="http://schemas.microsoft.com/office/word/2012/wordml" xmlns:w16cex="http://schemas.microsoft.com/office/word/2018/wordml/cex" xmlns:w16cid="http://schemas.microsoft.com/office/word/2016/wordml/cid" xmlns:w16="http://schemas.microsoft.com/office/word/2018/wordml" xmlns:w16sdtdh="http://schemas.microsoft.com/office/word/2020/wordml/sdtdatahash" xmlns:w16se="http://schemas.microsoft.com/office/word/2015/wordml/symex" xmlns:wpg="http://schemas.microsoft.com/office/word/2010/wordprocessingGroup" xmlns:wpi="http://schemas.microsoft.com/office/word/2010/wordprocessingInk" xmlns:wne="http://schemas.microsoft.com/office/word/2006/wordml" xmlns:wps="http://schemas.microsoft.com/office/word/2010/wordprocessingShape" mc:Ignorable="w14 w15 w16se w16cid w16 w16cex w16sdtdh wp14">
+<w:document xmlns:wpc="http://schemas.microsoft.com/office/word/2010/wordprocessingCanvas" xmlns:cx="http://schemas.microsoft.com/office/drawing/2014/chartex" xmlns:cx1="http://schemas.microsoft.com/office/drawing/2015/9/8/chartex" xmlns:cx2="http://schemas.microsoft.com/office/drawing/2015/10/21/chartex" xmlns:cx3="http://schemas.microsoft.com/office/drawing/2016/5/9/chartex" xmlns:cx4="http://schemas.microsoft.com/office/drawing/2016/5/10/chartex" xmlns:cx5="http://schemas.microsoft.com/office/drawing/2016/5/11/chartex" xmlns:cx6="http://schemas.microsoft.com/office/drawing/2016/5/12/chartex" xmlns:cx7="http://schemas.microsoft.com/office/drawing/2016/5/13/chartex" xmlns:cx8="http://schemas.microsoft.com/office/drawing/2016/5/14/chartex" xmlns:mc="http://schemas.openxmlformats.org/markup-compatibility/2006" xmlns:aink="http://schemas.microsoft.com/office/drawing/2016/ink" xmlns:am3d="http://schemas.microsoft.com/office/drawing/2017/model3d" xmlns:o="urn:schemas-microsoft-com:office:office" xmlns:oel="http://schemas.microsoft.com/office/2019/extlst" xmlns:r="http://schemas.openxmlformats.org/officeDocument/2006/relationships" xmlns:m="http://schemas.openxmlformats.org/officeDocument/2006/math" xmlns:v="urn:schemas-microsoft-com:vml" xmlns:wp14="http://schemas.microsoft.com/office/word/2010/wordprocessingDrawing" xmlns:wp="http://schemas.openxmlformats.org/drawingml/2006/wordprocessingDrawing" xmlns:w10="urn:schemas-microsoft-com:office:word" xmlns:w="http://schemas.openxmlformats.org/wordprocessingml/2006/main" xmlns:w14="http://schemas.microsoft.com/office/word/2010/wordml" xmlns:w15="http://schemas.microsoft.com/office/word/2012/wordml" xmlns:w16cex="http://schemas.microsoft.com/office/word/2018/wordml/cex" xmlns:w16cid="http://schemas.microsoft.com/office/word/2016/wordml/cid" xmlns:w16="http://schemas.microsoft.com/office/word/2018/wordml" xmlns:w16du="http://schemas.microsoft.com/office/word/2023/wordml/word16du" xmlns:w16sdtdh="http://schemas.microsoft.com/office/word/2020/wordml/sdtdatahash" xmlns:w16se="http://schemas.microsoft.com/office/word/2015/wordml/symex" xmlns:wpg="http://schemas.microsoft.com/office/word/2010/wordprocessingGroup" xmlns:wpi="http://schemas.microsoft.com/office/word/2010/wordprocessingInk" xmlns:wne="http://schemas.microsoft.com/office/word/2006/wordml" xmlns:wps="http://schemas.microsoft.com/office/word/2010/wordprocessingShape" mc:Ignorable="w14 w15 w16se w16cid w16 w16cex w16sdtdh wp14">
   <w:body>
     <w:p>
       <w:pPr>
@@ -424,15 +424,13 @@
         </w:rPr>
         <w:t xml:space="preserve"> model is also integrated with the Neocortex API </w:t>
       </w:r>
-      <w:proofErr w:type="gramStart"/>
-      <w:r>
-        <w:rPr>
-          <w:i/>
-          <w:iCs/>
-        </w:rPr>
-        <w:t>in order to</w:t>
-      </w:r>
-      <w:proofErr w:type="gramEnd"/>
+      <w:r>
+        <w:rPr>
+          <w:i/>
+          <w:iCs/>
+        </w:rPr>
+        <w:t>to</w:t>
+      </w:r>
       <w:r>
         <w:rPr>
           <w:i/>
@@ -640,35 +638,35 @@
           <w:i w:val="0"/>
           <w:iCs w:val="0"/>
         </w:rPr>
-        <w:t xml:space="preserve">The supervised machine learning algorithms learn from input variables and a pre-labeled dataset to predict an output </w:t>
+        <w:t>The supervised machine learning algorithms learn from input variables and a pre-labeled dataset to predict an output variable</w:t>
       </w:r>
       <w:r>
         <w:rPr>
           <w:i w:val="0"/>
           <w:iCs w:val="0"/>
         </w:rPr>
-        <w:t>variable</w:t>
+        <w:t xml:space="preserve">. </w:t>
       </w:r>
       <w:r>
         <w:rPr>
           <w:i w:val="0"/>
           <w:iCs w:val="0"/>
         </w:rPr>
-        <w:t xml:space="preserve">. </w:t>
+        <w:t xml:space="preserve">supervised </w:t>
       </w:r>
       <w:r>
         <w:rPr>
           <w:i w:val="0"/>
           <w:iCs w:val="0"/>
         </w:rPr>
-        <w:t xml:space="preserve">supervised </w:t>
+        <w:t xml:space="preserve">learning can be used for a wide variety </w:t>
       </w:r>
       <w:r>
         <w:rPr>
           <w:i w:val="0"/>
           <w:iCs w:val="0"/>
         </w:rPr>
-        <w:t xml:space="preserve">learning can be used for a wide variety of applications, such as image and speech rec. </w:t>
+        <w:t xml:space="preserve">of applications, such as image and speech rec. </w:t>
       </w:r>
       <w:r>
         <w:rPr>
@@ -1200,7 +1198,7 @@
             <v:path o:extrusionok="f" gradientshapeok="t" o:connecttype="rect"/>
             <o:lock v:ext="edit" aspectratio="t"/>
           </v:shapetype>
-          <v:shape id="_x0000_i1026" type="#_x0000_t75" style="width:163.2pt;height:14.4pt" equationxml="&lt;?xml version=&quot;1.0&quot; encoding=&quot;UTF-8&quot; standalone=&quot;yes&quot;?&gt;&#10;&lt;?mso-application progid=&quot;Word.Document&quot;?&gt;&#10;&lt;w:wordDocument xmlns:aml=&quot;http://schemas.microsoft.com/aml/2001/core&quot; xmlns:wpc=&quot;http://schemas.microsoft.com/office/word/2010/wordprocessingCanvas&quot; xmlns:cx=&quot;http://schemas.microsoft.com/office/drawing/2014/chartex&quot; xmlns:cx1=&quot;http://schemas.microsoft.com/office/drawing/2015/9/8/chartex&quot; xmlns:cx2=&quot;http://schemas.microsoft.com/office/drawing/2015/10/21/chartex&quot; xmlns:cx3=&quot;http://schemas.microsoft.com/office/drawing/2016/5/9/chartex&quot; xmlns:cx4=&quot;http://schemas.microsoft.com/office/drawing/2016/5/10/chartex&quot; xmlns:cx5=&quot;http://schemas.microsoft.com/office/drawing/2016/5/11/chartex&quot; xmlns:cx6=&quot;http://schemas.microsoft.com/office/drawing/2016/5/12/chartex&quot; xmlns:cx7=&quot;http://schemas.microsoft.com/office/drawing/2016/5/13/chartex&quot; xmlns:cx8=&quot;http://schemas.microsoft.com/office/drawing/2016/5/14/chartex&quot; xmlns:cr=&quot;http://schemas.microsoft.com/office/comments/2020/reactions&quot; xmlns:dt=&quot;uuid:C2F41010-65B3-11d1-A29F-00AA00C14882&quot; xmlns:mc=&quot;http://schemas.openxmlformats.org/markup-compatibility/2006&quot; xmlns:aink=&quot;http://schemas.microsoft.com/office/drawing/2016/ink&quot; xmlns:am3d=&quot;http://schemas.microsoft.com/office/drawing/2017/model3d&quot; xmlns:o=&quot;urn:schemas-microsoft-com:office:office&quot; xmlns:oel=&quot;http://schemas.microsoft.com/office/2019/extlst&quot; xmlns:m=&quot;http://schemas.openxmlformats.org/officeDocument/2006/math&quot; xmlns:v=&quot;urn:schemas-microsoft-com:vml&quot; xmlns:w10=&quot;urn:schemas-microsoft-com:office:word&quot; xmlns:w=&quot;http://schemas.microsoft.com/office/word/2003/wordml&quot; xmlns:wx=&quot;http://schemas.microsoft.com/office/word/2003/auxHint&quot; xmlns:wne=&quot;http://schemas.microsoft.com/office/word/2006/wordml&quot; xmlns:wsp=&quot;http://schemas.microsoft.com/office/word/2003/wordml/sp2&quot; xmlns:sl=&quot;http://schemas.microsoft.com/schemaLibrary/2003/core&quot; w:macrosPresent=&quot;no&quot; w:embeddedObjPresent=&quot;no&quot; w:ocxPresent=&quot;no&quot; xml:space=&quot;preserve&quot;&gt;&lt;w:ignoreSubtree w:val=&quot;http://schemas.microsoft.com/office/word/2003/wordml/sp2&quot;/&gt;&lt;o:DocumentProperties&gt;&lt;o:TotalTime&gt;0&lt;/o:TotalTime&gt;&lt;o:Version&gt;16&lt;/o:Version&gt;&lt;/o:DocumentProperties&gt;&lt;w:docPr&gt;&lt;w:view w:val=&quot;print&quot;/&gt;&lt;w:defaultTabStop w:val=&quot;720&quot;/&gt;&lt;w:doNotHyphenateCaps/&gt;&lt;w:punctuationKerning/&gt;&lt;w:characterSpacingControl w:val=&quot;DontCompress&quot;/&gt;&lt;w:optimizeForBrowser/&gt;&lt;w:relyOnVML/&gt;&lt;w:allowPNG/&gt;&lt;w:validateAgainstSchema w:val=&quot;off&quot;/&gt;&lt;w:saveInvalidXML w:val=&quot;off&quot;/&gt;&lt;w:ignoreMixedContent w:val=&quot;off&quot;/&gt;&lt;w:alwaysShowPlaceholderText w:val=&quot;off&quot;/&gt;&lt;w:doNotUnderlineInvalidXML/&gt;&lt;w:compat&gt;&lt;w:doNotUseHTMLParagraphAutoSpacing/&gt;&lt;w:dontAllowFieldEndSelect/&gt;&lt;w:useWord2002TableStyleRules/&gt;&lt;w:useFELayout/&gt;&lt;/w:compat&gt;&lt;wsp:rsids&gt;&lt;wsp:rsidRoot wsp:val=&quot;009303D9&quot;/&gt;&lt;wsp:rsid wsp:val=&quot;00002646&quot;/&gt;&lt;wsp:rsid wsp:val=&quot;00033C88&quot;/&gt;&lt;wsp:rsid wsp:val=&quot;0004781E&quot;/&gt;&lt;wsp:rsid wsp:val=&quot;00077066&quot;/&gt;&lt;wsp:rsid wsp:val=&quot;00080C7D&quot;/&gt;&lt;wsp:rsid wsp:val=&quot;000864CD&quot;/&gt;&lt;wsp:rsid wsp:val=&quot;0008758A&quot;/&gt;&lt;wsp:rsid wsp:val=&quot;000A34C1&quot;/&gt;&lt;wsp:rsid wsp:val=&quot;000A3E79&quot;/&gt;&lt;wsp:rsid wsp:val=&quot;000B19A7&quot;/&gt;&lt;wsp:rsid wsp:val=&quot;000C1E68&quot;/&gt;&lt;wsp:rsid wsp:val=&quot;000E0A19&quot;/&gt;&lt;wsp:rsid wsp:val=&quot;000F50EC&quot;/&gt;&lt;wsp:rsid wsp:val=&quot;00103ED8&quot;/&gt;&lt;wsp:rsid wsp:val=&quot;0010410F&quot;/&gt;&lt;wsp:rsid wsp:val=&quot;00113277&quot;/&gt;&lt;wsp:rsid wsp:val=&quot;00122681&quot;/&gt;&lt;wsp:rsid wsp:val=&quot;001629B7&quot;/&gt;&lt;wsp:rsid wsp:val=&quot;00163C0D&quot;/&gt;&lt;wsp:rsid wsp:val=&quot;001673C5&quot;/&gt;&lt;wsp:rsid wsp:val=&quot;00183A42&quot;/&gt;&lt;wsp:rsid wsp:val=&quot;001913A3&quot;/&gt;&lt;wsp:rsid wsp:val=&quot;00192CC3&quot;/&gt;&lt;wsp:rsid wsp:val=&quot;00193DDE&quot;/&gt;&lt;wsp:rsid wsp:val=&quot;001A2EFD&quot;/&gt;&lt;wsp:rsid wsp:val=&quot;001A3B3D&quot;/&gt;&lt;wsp:rsid wsp:val=&quot;001A48F5&quot;/&gt;&lt;wsp:rsid wsp:val=&quot;001B67DC&quot;/&gt;&lt;wsp:rsid wsp:val=&quot;001D1C37&quot;/&gt;&lt;wsp:rsid wsp:val=&quot;001E5467&quot;/&gt;&lt;wsp:rsid wsp:val=&quot;001E7858&quot;/&gt;&lt;wsp:rsid wsp:val=&quot;00202F20&quot;/&gt;&lt;wsp:rsid wsp:val=&quot;002254A9&quot;/&gt;&lt;wsp:rsid wsp:val=&quot;00233A76&quot;/&gt;&lt;wsp:rsid wsp:val=&quot;00233D97&quot;/&gt;&lt;wsp:rsid wsp:val=&quot;002347A2&quot;/&gt;&lt;wsp:rsid wsp:val=&quot;002850E3&quot;/&gt;&lt;wsp:rsid wsp:val=&quot;0028695F&quot;/&gt;&lt;wsp:rsid wsp:val=&quot;00290C64&quot;/&gt;&lt;wsp:rsid wsp:val=&quot;00297444&quot;/&gt;&lt;wsp:rsid wsp:val=&quot;002A2E23&quot;/&gt;&lt;wsp:rsid wsp:val=&quot;002C5877&quot;/&gt;&lt;wsp:rsid wsp:val=&quot;002F1102&quot;/&gt;&lt;wsp:rsid wsp:val=&quot;00306797&quot;/&gt;&lt;wsp:rsid wsp:val=&quot;003102C1&quot;/&gt;&lt;wsp:rsid wsp:val=&quot;003351F0&quot;/&gt;&lt;wsp:rsid wsp:val=&quot;0034765A&quot;/&gt;&lt;wsp:rsid wsp:val=&quot;00354FCF&quot;/&gt;&lt;wsp:rsid wsp:val=&quot;003939A2&quot;/&gt;&lt;wsp:rsid wsp:val=&quot;003A19E2&quot;/&gt;&lt;wsp:rsid wsp:val=&quot;003A34DC&quot;/&gt;&lt;wsp:rsid wsp:val=&quot;003B4E04&quot;/&gt;&lt;wsp:rsid wsp:val=&quot;003D3699&quot;/&gt;&lt;wsp:rsid wsp:val=&quot;003D577C&quot;/&gt;&lt;wsp:rsid wsp:val=&quot;003E7425&quot;/&gt;&lt;wsp:rsid wsp:val=&quot;003F2189&quot;/&gt;&lt;wsp:rsid wsp:val=&quot;003F5A08&quot;/&gt;&lt;wsp:rsid wsp:val=&quot;00406752&quot;/&gt;&lt;wsp:rsid wsp:val=&quot;00420716&quot;/&gt;&lt;wsp:rsid wsp:val=&quot;004315B3&quot;/&gt;&lt;wsp:rsid wsp:val=&quot;004325FB&quot;/&gt;&lt;wsp:rsid wsp:val=&quot;00432BC5&quot;/&gt;&lt;wsp:rsid wsp:val=&quot;00435708&quot;/&gt;&lt;wsp:rsid wsp:val=&quot;00435ED0&quot;/&gt;&lt;wsp:rsid wsp:val=&quot;00440F09&quot;/&gt;&lt;wsp:rsid wsp:val=&quot;004432BA&quot;/&gt;&lt;wsp:rsid wsp:val=&quot;0044407E&quot;/&gt;&lt;wsp:rsid wsp:val=&quot;004465FB&quot;/&gt;&lt;wsp:rsid wsp:val=&quot;00447BB9&quot;/&gt;&lt;wsp:rsid wsp:val=&quot;0046031D&quot;/&gt;&lt;wsp:rsid wsp:val=&quot;00465061&quot;/&gt;&lt;wsp:rsid wsp:val=&quot;004650A9&quot;/&gt;&lt;wsp:rsid wsp:val=&quot;00490FD5&quot;/&gt;&lt;wsp:rsid wsp:val=&quot;00495F06&quot;/&gt;&lt;wsp:rsid wsp:val=&quot;004A31F0&quot;/&gt;&lt;wsp:rsid wsp:val=&quot;004C2DA3&quot;/&gt;&lt;wsp:rsid wsp:val=&quot;004D1007&quot;/&gt;&lt;wsp:rsid wsp:val=&quot;004D3308&quot;/&gt;&lt;wsp:rsid wsp:val=&quot;004D72B5&quot;/&gt;&lt;wsp:rsid wsp:val=&quot;004E036B&quot;/&gt;&lt;wsp:rsid wsp:val=&quot;004F66B4&quot;/&gt;&lt;wsp:rsid wsp:val=&quot;005167B3&quot;/&gt;&lt;wsp:rsid wsp:val=&quot;00516D70&quot;/&gt;&lt;wsp:rsid wsp:val=&quot;00521946&quot;/&gt;&lt;wsp:rsid wsp:val=&quot;00525FB9&quot;/&gt;&lt;wsp:rsid wsp:val=&quot;005300ED&quot;/&gt;&lt;wsp:rsid wsp:val=&quot;005316F7&quot;/&gt;&lt;wsp:rsid wsp:val=&quot;00545A96&quot;/&gt;&lt;wsp:rsid wsp:val=&quot;00551B7F&quot;/&gt;&lt;wsp:rsid wsp:val=&quot;0056127D&quot;/&gt;&lt;wsp:rsid wsp:val=&quot;0056610F&quot;/&gt;&lt;wsp:rsid wsp:val=&quot;00567D3E&quot;/&gt;&lt;wsp:rsid wsp:val=&quot;0057117D&quot;/&gt;&lt;wsp:rsid wsp:val=&quot;00575BCA&quot;/&gt;&lt;wsp:rsid wsp:val=&quot;005A69AA&quot;/&gt;&lt;wsp:rsid wsp:val=&quot;005B0344&quot;/&gt;&lt;wsp:rsid wsp:val=&quot;005B520E&quot;/&gt;&lt;wsp:rsid wsp:val=&quot;005D28A9&quot;/&gt;&lt;wsp:rsid wsp:val=&quot;005D4708&quot;/&gt;&lt;wsp:rsid wsp:val=&quot;005E2800&quot;/&gt;&lt;wsp:rsid wsp:val=&quot;006000D1&quot;/&gt;&lt;wsp:rsid wsp:val=&quot;00605825&quot;/&gt;&lt;wsp:rsid wsp:val=&quot;0061430E&quot;/&gt;&lt;wsp:rsid wsp:val=&quot;00641B10&quot;/&gt;&lt;wsp:rsid wsp:val=&quot;00645D22&quot;/&gt;&lt;wsp:rsid wsp:val=&quot;00651A08&quot;/&gt;&lt;wsp:rsid wsp:val=&quot;00654204&quot;/&gt;&lt;wsp:rsid wsp:val=&quot;0065640E&quot;/&gt;&lt;wsp:rsid wsp:val=&quot;006657D3&quot;/&gt;&lt;wsp:rsid wsp:val=&quot;00670434&quot;/&gt;&lt;wsp:rsid wsp:val=&quot;00685EEE&quot;/&gt;&lt;wsp:rsid wsp:val=&quot;00690D57&quot;/&gt;&lt;wsp:rsid wsp:val=&quot;006B62AC&quot;/&gt;&lt;wsp:rsid wsp:val=&quot;006B6B66&quot;/&gt;&lt;wsp:rsid wsp:val=&quot;006B6D72&quot;/&gt;&lt;wsp:rsid wsp:val=&quot;006B7138&quot;/&gt;&lt;wsp:rsid wsp:val=&quot;006D105F&quot;/&gt;&lt;wsp:rsid wsp:val=&quot;006D6120&quot;/&gt;&lt;wsp:rsid wsp:val=&quot;006F10B1&quot;/&gt;&lt;wsp:rsid wsp:val=&quot;006F6D3D&quot;/&gt;&lt;wsp:rsid wsp:val=&quot;00700DD3&quot;/&gt;&lt;wsp:rsid wsp:val=&quot;007067F4&quot;/&gt;&lt;wsp:rsid wsp:val=&quot;0071388B&quot;/&gt;&lt;wsp:rsid wsp:val=&quot;00715BEA&quot;/&gt;&lt;wsp:rsid wsp:val=&quot;007165D8&quot;/&gt;&lt;wsp:rsid wsp:val=&quot;00720D0D&quot;/&gt;&lt;wsp:rsid wsp:val=&quot;00740EEA&quot;/&gt;&lt;wsp:rsid wsp:val=&quot;007442E0&quot;/&gt;&lt;wsp:rsid wsp:val=&quot;007819C6&quot;/&gt;&lt;wsp:rsid wsp:val=&quot;00794804&quot;/&gt;&lt;wsp:rsid wsp:val=&quot;007972DE&quot;/&gt;&lt;wsp:rsid wsp:val=&quot;007B33F1&quot;/&gt;&lt;wsp:rsid wsp:val=&quot;007B6DDA&quot;/&gt;&lt;wsp:rsid wsp:val=&quot;007C0308&quot;/&gt;&lt;wsp:rsid wsp:val=&quot;007C2FF2&quot;/&gt;&lt;wsp:rsid wsp:val=&quot;007D6232&quot;/&gt;&lt;wsp:rsid wsp:val=&quot;007E1935&quot;/&gt;&lt;wsp:rsid wsp:val=&quot;007F1F99&quot;/&gt;&lt;wsp:rsid wsp:val=&quot;007F768F&quot;/&gt;&lt;wsp:rsid wsp:val=&quot;00802E1B&quot;/&gt;&lt;wsp:rsid wsp:val=&quot;00803BD3&quot;/&gt;&lt;wsp:rsid wsp:val=&quot;00803C40&quot;/&gt;&lt;wsp:rsid wsp:val=&quot;0080791D&quot;/&gt;&lt;wsp:rsid wsp:val=&quot;00830F7C&quot;/&gt;&lt;wsp:rsid wsp:val=&quot;00832D1E&quot;/&gt;&lt;wsp:rsid wsp:val=&quot;00834FEB&quot;/&gt;&lt;wsp:rsid wsp:val=&quot;00836367&quot;/&gt;&lt;wsp:rsid wsp:val=&quot;00856016&quot;/&gt;&lt;wsp:rsid wsp:val=&quot;00860EC3&quot;/&gt;&lt;wsp:rsid wsp:val=&quot;00861714&quot;/&gt;&lt;wsp:rsid wsp:val=&quot;00873603&quot;/&gt;&lt;wsp:rsid wsp:val=&quot;0087620E&quot;/&gt;&lt;wsp:rsid wsp:val=&quot;00896FE0&quot;/&gt;&lt;wsp:rsid wsp:val=&quot;008A1289&quot;/&gt;&lt;wsp:rsid wsp:val=&quot;008A2C7D&quot;/&gt;&lt;wsp:rsid wsp:val=&quot;008C4B23&quot;/&gt;&lt;wsp:rsid wsp:val=&quot;008D1B9A&quot;/&gt;&lt;wsp:rsid wsp:val=&quot;008F0276&quot;/&gt;&lt;wsp:rsid wsp:val=&quot;008F08D8&quot;/&gt;&lt;wsp:rsid wsp:val=&quot;008F68A8&quot;/&gt;&lt;wsp:rsid wsp:val=&quot;008F6E2C&quot;/&gt;&lt;wsp:rsid wsp:val=&quot;00904E2E&quot;/&gt;&lt;wsp:rsid wsp:val=&quot;00925047&quot;/&gt;&lt;wsp:rsid wsp:val=&quot;009303D9&quot;/&gt;&lt;wsp:rsid wsp:val=&quot;00933C64&quot;/&gt;&lt;wsp:rsid wsp:val=&quot;00937A67&quot;/&gt;&lt;wsp:rsid wsp:val=&quot;00947FBD&quot;/&gt;&lt;wsp:rsid wsp:val=&quot;0096099D&quot;/&gt;&lt;wsp:rsid wsp:val=&quot;00972203&quot;/&gt;&lt;wsp:rsid wsp:val=&quot;00993013&quot;/&gt;&lt;wsp:rsid wsp:val=&quot;00996CD1&quot;/&gt;&lt;wsp:rsid wsp:val=&quot;009E2D7D&quot;/&gt;&lt;wsp:rsid wsp:val=&quot;009F0DB3&quot;/&gt;&lt;wsp:rsid wsp:val=&quot;009F1D79&quot;/&gt;&lt;wsp:rsid wsp:val=&quot;009F6893&quot;/&gt;&lt;wsp:rsid wsp:val=&quot;00A059B3&quot;/&gt;&lt;wsp:rsid wsp:val=&quot;00A20EAF&quot;/&gt;&lt;wsp:rsid wsp:val=&quot;00A20FDA&quot;/&gt;&lt;wsp:rsid wsp:val=&quot;00A213F5&quot;/&gt;&lt;wsp:rsid wsp:val=&quot;00A42D34&quot;/&gt;&lt;wsp:rsid wsp:val=&quot;00A432C9&quot;/&gt;&lt;wsp:rsid wsp:val=&quot;00A528C0&quot;/&gt;&lt;wsp:rsid wsp:val=&quot;00A66431&quot;/&gt;&lt;wsp:rsid wsp:val=&quot;00AA00E5&quot;/&gt;&lt;wsp:rsid wsp:val=&quot;00AA6A9B&quot;/&gt;&lt;wsp:rsid wsp:val=&quot;00AB6B38&quot;/&gt;&lt;wsp:rsid wsp:val=&quot;00AC597F&quot;/&gt;&lt;wsp:rsid wsp:val=&quot;00AD2F3E&quot;/&gt;&lt;wsp:rsid wsp:val=&quot;00AE3409&quot;/&gt;&lt;wsp:rsid wsp:val=&quot;00AE50D3&quot;/&gt;&lt;wsp:rsid wsp:val=&quot;00AF646C&quot;/&gt;&lt;wsp:rsid wsp:val=&quot;00AF7BBA&quot;/&gt;&lt;wsp:rsid wsp:val=&quot;00B10FE5&quot;/&gt;&lt;wsp:rsid wsp:val=&quot;00B11A60&quot;/&gt;&lt;wsp:rsid wsp:val=&quot;00B1598D&quot;/&gt;&lt;wsp:rsid wsp:val=&quot;00B22613&quot;/&gt;&lt;wsp:rsid wsp:val=&quot;00B26B89&quot;/&gt;&lt;wsp:rsid wsp:val=&quot;00B426FB&quot;/&gt;&lt;wsp:rsid wsp:val=&quot;00B67E4F&quot;/&gt;&lt;wsp:rsid wsp:val=&quot;00B768D1&quot;/&gt;&lt;wsp:rsid wsp:val=&quot;00B8149E&quot;/&gt;&lt;wsp:rsid wsp:val=&quot;00B8179A&quot;/&gt;&lt;wsp:rsid wsp:val=&quot;00BA0918&quot;/&gt;&lt;wsp:rsid wsp:val=&quot;00BA1025&quot;/&gt;&lt;wsp:rsid wsp:val=&quot;00BC3420&quot;/&gt;&lt;wsp:rsid wsp:val=&quot;00BC4726&quot;/&gt;&lt;wsp:rsid wsp:val=&quot;00BD670B&quot;/&gt;&lt;wsp:rsid wsp:val=&quot;00BE7D3C&quot;/&gt;&lt;wsp:rsid wsp:val=&quot;00BF48CD&quot;/&gt;&lt;wsp:rsid wsp:val=&quot;00BF5FF6&quot;/&gt;&lt;wsp:rsid wsp:val=&quot;00C0207F&quot;/&gt;&lt;wsp:rsid wsp:val=&quot;00C12C0B&quot;/&gt;&lt;wsp:rsid wsp:val=&quot;00C16117&quot;/&gt;&lt;wsp:rsid wsp:val=&quot;00C3075A&quot;/&gt;&lt;wsp:rsid wsp:val=&quot;00C4720E&quot;/&gt;&lt;wsp:rsid wsp:val=&quot;00C70167&quot;/&gt;&lt;wsp:rsid wsp:val=&quot;00C919A4&quot;/&gt;&lt;wsp:rsid wsp:val=&quot;00C9502D&quot;/&gt;&lt;wsp:rsid wsp:val=&quot;00CA4392&quot;/&gt;&lt;wsp:rsid wsp:val=&quot;00CB20AB&quot;/&gt;&lt;wsp:rsid wsp:val=&quot;00CC2C36&quot;/&gt;&lt;wsp:rsid wsp:val=&quot;00CC393F&quot;/&gt;&lt;wsp:rsid wsp:val=&quot;00CC7D3C&quot;/&gt;&lt;wsp:rsid wsp:val=&quot;00CD3D47&quot;/&gt;&lt;wsp:rsid wsp:val=&quot;00CE6FC1&quot;/&gt;&lt;wsp:rsid wsp:val=&quot;00D071B6&quot;/&gt;&lt;wsp:rsid wsp:val=&quot;00D2176E&quot;/&gt;&lt;wsp:rsid wsp:val=&quot;00D217A3&quot;/&gt;&lt;wsp:rsid wsp:val=&quot;00D25BB4&quot;/&gt;&lt;wsp:rsid wsp:val=&quot;00D31590&quot;/&gt;&lt;wsp:rsid wsp:val=&quot;00D318E1&quot;/&gt;&lt;wsp:rsid wsp:val=&quot;00D42E1A&quot;/&gt;&lt;wsp:rsid wsp:val=&quot;00D56B92&quot;/&gt;&lt;wsp:rsid wsp:val=&quot;00D632BE&quot;/&gt;&lt;wsp:rsid wsp:val=&quot;00D641B9&quot;/&gt;&lt;wsp:rsid wsp:val=&quot;00D66E1D&quot;/&gt;&lt;wsp:rsid wsp:val=&quot;00D72D06&quot;/&gt;&lt;wsp:rsid wsp:val=&quot;00D73379&quot;/&gt;&lt;wsp:rsid wsp:val=&quot;00D74DC4&quot;/&gt;&lt;wsp:rsid wsp:val=&quot;00D7515E&quot;/&gt;&lt;wsp:rsid wsp:val=&quot;00D7522C&quot;/&gt;&lt;wsp:rsid wsp:val=&quot;00D7536F&quot;/&gt;&lt;wsp:rsid wsp:val=&quot;00D76668&quot;/&gt;&lt;wsp:rsid wsp:val=&quot;00D96230&quot;/&gt;&lt;wsp:rsid wsp:val=&quot;00DA6ADC&quot;/&gt;&lt;wsp:rsid wsp:val=&quot;00DB09DA&quot;/&gt;&lt;wsp:rsid wsp:val=&quot;00DC1613&quot;/&gt;&lt;wsp:rsid wsp:val=&quot;00DC64E9&quot;/&gt;&lt;wsp:rsid wsp:val=&quot;00DD1C6F&quot;/&gt;&lt;wsp:rsid wsp:val=&quot;00DE6F0C&quot;/&gt;&lt;wsp:rsid wsp:val=&quot;00DF33FC&quot;/&gt;&lt;wsp:rsid wsp:val=&quot;00E07383&quot;/&gt;&lt;wsp:rsid wsp:val=&quot;00E119A2&quot;/&gt;&lt;wsp:rsid wsp:val=&quot;00E13F0B&quot;/&gt;&lt;wsp:rsid wsp:val=&quot;00E165BC&quot;/&gt;&lt;wsp:rsid wsp:val=&quot;00E30DA0&quot;/&gt;&lt;wsp:rsid wsp:val=&quot;00E57441&quot;/&gt;&lt;wsp:rsid wsp:val=&quot;00E61E12&quot;/&gt;&lt;wsp:rsid wsp:val=&quot;00E72822&quot;/&gt;&lt;wsp:rsid wsp:val=&quot;00E73A00&quot;/&gt;&lt;wsp:rsid wsp:val=&quot;00E7596C&quot;/&gt;&lt;wsp:rsid wsp:val=&quot;00E878F2&quot;/&gt;&lt;wsp:rsid wsp:val=&quot;00EB2E72&quot;/&gt;&lt;wsp:rsid wsp:val=&quot;00EB4630&quot;/&gt;&lt;wsp:rsid wsp:val=&quot;00EB783C&quot;/&gt;&lt;wsp:rsid wsp:val=&quot;00EC2EAD&quot;/&gt;&lt;wsp:rsid wsp:val=&quot;00ED0149&quot;/&gt;&lt;wsp:rsid wsp:val=&quot;00ED63F5&quot;/&gt;&lt;wsp:rsid wsp:val=&quot;00EF664B&quot;/&gt;&lt;wsp:rsid wsp:val=&quot;00EF7DE3&quot;/&gt;&lt;wsp:rsid wsp:val=&quot;00F00A11&quot;/&gt;&lt;wsp:rsid wsp:val=&quot;00F0261A&quot;/&gt;&lt;wsp:rsid wsp:val=&quot;00F03103&quot;/&gt;&lt;wsp:rsid wsp:val=&quot;00F05DD9&quot;/&gt;&lt;wsp:rsid wsp:val=&quot;00F12479&quot;/&gt;&lt;wsp:rsid wsp:val=&quot;00F2577D&quot;/&gt;&lt;wsp:rsid wsp:val=&quot;00F271DE&quot;/&gt;&lt;wsp:rsid wsp:val=&quot;00F37E5B&quot;/&gt;&lt;wsp:rsid wsp:val=&quot;00F4421A&quot;/&gt;&lt;wsp:rsid wsp:val=&quot;00F45F2B&quot;/&gt;&lt;wsp:rsid wsp:val=&quot;00F61DBD&quot;/&gt;&lt;wsp:rsid wsp:val=&quot;00F627DA&quot;/&gt;&lt;wsp:rsid wsp:val=&quot;00F7288F&quot;/&gt;&lt;wsp:rsid wsp:val=&quot;00F847A6&quot;/&gt;&lt;wsp:rsid wsp:val=&quot;00F9441B&quot;/&gt;&lt;wsp:rsid wsp:val=&quot;00FA4C32&quot;/&gt;&lt;wsp:rsid wsp:val=&quot;00FA7D3B&quot;/&gt;&lt;wsp:rsid wsp:val=&quot;00FB43C6&quot;/&gt;&lt;wsp:rsid wsp:val=&quot;00FE2FF1&quot;/&gt;&lt;wsp:rsid wsp:val=&quot;00FE7114&quot;/&gt;&lt;/wsp:rsids&gt;&lt;/w:docPr&gt;&lt;w:body&gt;&lt;wx:sect&gt;&lt;w:p wsp:rsidR=&quot;00000000&quot; wsp:rsidRPr=&quot;008F08D8&quot; wsp:rsidRDefault=&quot;008F08D8&quot; wsp:rsidP=&quot;008F08D8&quot;&gt;&lt;m:oMathPara&gt;&lt;m:oMath&gt;&lt;m:r&gt;&lt;w:rPr&gt;&lt;w:rFonts w:ascii=&quot;Cambria Math&quot; w:h-ansi=&quot;Cambria Math&quot;/&gt;&lt;wx:font wx:val=&quot;Cambria Math&quot;/&gt;&lt;w:i/&gt;&lt;/w:rPr&gt;&lt;m:t&gt;distance= &lt;/m:t&gt;&lt;/m:r&gt;&lt;m:rad&gt;&lt;m:radPr&gt;&lt;m:degHide m:val=&quot;1&quot;/&gt;&lt;m:ctrlPr&gt;&lt;w:rPr&gt;&lt;w:rFonts w:ascii=&quot;Cambria Math&quot; w:fareast=&quot;Calibri&quot; w:h-ansi=&quot;Cambria Math&quot; w:cs=&quot;Times New Roman&quot;/&gt;&lt;wx:font wx:val=&quot;Cambria Math&quot;/&gt;&lt;w:i/&gt;&lt;w:sz w:val=&quot;22&quot;/&gt;&lt;w:sz-cs w:val=&quot;22&quot;/&gt;&lt;/w:rPr&gt;&lt;/m:ctrlPr&gt;&lt;/m:radPr&gt;&lt;m:deg/&gt;&lt;m:e&gt;&lt;m:sSup&gt;&lt;m:sSupPr&gt;&lt;m:ctrlPr&gt;&lt;w:rPr&gt;&lt;w:rFonts w:ascii=&quot;Cambria Math&quot; w:fareast=&quot;Calibri&quot; w:h-ansi=&quot;Cambria Math&quot; w:cs=&quot;Times New Roman&quot;/&gt;&lt;wx:font wx:val=&quot;Cambria Math&quot;/&gt;&lt;w:i/&gt;&lt;w:sz w:val=&quot;22&quot;/&gt;&lt;w:sz-cs w:val=&quot;22&quot;/&gt;&lt;/w:rPr&gt;&lt;/m:ctrlPr&gt;&lt;/m:sSupPr&gt;&lt;m:e&gt;&lt;m:d&gt;&lt;m:dPr&gt;&lt;m:ctrlPr&gt;&lt;w:rPr&gt;&lt;w:rFonts w:ascii=&quot;Cambria Math&quot; w:fareast=&quot;Calibri&quot; w:h-ansi=&quot;Cambria Math&quot; w:cs=&quot;Times New Roman&quot;/&gt;&lt;wx:font wx:val=&quot;Cambria Math&quot;/&gt;&lt;w:i/&gt;&lt;w:sz w:val=&quot;22&quot;/&gt;&lt;w:sz-cs w:val=&quot;22&quot;/&gt;&lt;/w:rPr&gt;&lt;/m:ctrlPr&gt;&lt;/m:dPr&gt;&lt;m:e&gt;&lt;m:sSub&gt;&lt;m:sSubPr&gt;&lt;m:ctrlPr&gt;&lt;w:rPr&gt;&lt;w:rFonts w:ascii=&quot;Cambria Math&quot; w:fareast=&quot;Calibri&quot; w:h-ansi=&quot;Cambria Math&quot; w:cs=&quot;Times New Roman&quot;/&gt;&lt;wx:font wx:val=&quot;Cambria Math&quot;/&gt;&lt;w:i/&gt;&lt;w:sz w:val=&quot;22&quot;/&gt;&lt;w:sz-cs w:val=&quot;22&quot;/&gt;&lt;/w:rPr&gt;&lt;/m:ctrlPr&gt;&lt;/m:sSubPr&gt;&lt;m:e&gt;&lt;m:r&gt;&lt;w:rPr&gt;&lt;w:rFonts w:ascii=&quot;Cambria Math&quot; w:h-ansi=&quot;Cambria Math&quot;/&gt;&lt;wx:font wx:val=&quot;Cambria Math&quot;/&gt;&lt;w:i/&gt;&lt;/w:rPr&gt;&lt;m:t&gt;a&lt;/m:t&gt;&lt;/m:r&gt;&lt;/m:e&gt;&lt;m:sub&gt;&lt;m:r&gt;&lt;w:rPr&gt;&lt;w:rFonts w:ascii=&quot;Cambria Math&quot; w:h-ansi=&quot;Cambria Math&quot;/&gt;&lt;wx:font wx:val=&quot;Cambria Math&quot;/&gt;&lt;w:i/&gt;&lt;/w:rPr&gt;&lt;m:t&gt;2&lt;/m:t&gt;&lt;/m:r&gt;&lt;/m:sub&gt;&lt;/m:sSub&gt;&lt;m:r&gt;&lt;w:rPr&gt;&lt;w:rFonts w:ascii=&quot;Cambria Math&quot; w:h-ansi=&quot;Cambria Math&quot;/&gt;&lt;wx:font wx:val=&quot;Cambria Math&quot;/&gt;&lt;w:i/&gt;&lt;/w:rPr&gt;&lt;m:t&gt;-&lt;/m:t&gt;&lt;/m:r&gt;&lt;m:sSub&gt;&lt;m:sSubPr&gt;&lt;m:ctrlPr&gt;&lt;w:rPr&gt;&lt;w:rFonts w:ascii=&quot;Cambria Math&quot; w:fareast=&quot;Calibri&quot; w:h-ansi=&quot;Cambria Math&quot; w:cs=&quot;Times New Roman&quot;/&gt;&lt;wx:font wx:val=&quot;Cambria Math&quot;/&gt;&lt;w:i/&gt;&lt;w:sz w:val=&quot;22&quot;/&gt;&lt;w:sz-cs w:val=&quot;22&quot;/&gt;&lt;/w:rPr&gt;&lt;/m:ctrlPr&gt;&lt;/m:sSubPr&gt;&lt;m:e&gt;&lt;m:r&gt;&lt;w:rPr&gt;&lt;w:rFonts w:ascii=&quot;Cambria Math&quot; w:h-ansi=&quot;Cambria Math&quot;/&gt;&lt;wx:font wx:val=&quot;Cambria Math&quot;/&gt;&lt;w:i/&gt;&lt;/w:rPr&gt;&lt;m:t&gt;a&lt;/m:t&gt;&lt;/m:r&gt;&lt;/m:e&gt;&lt;m:sub&gt;&lt;m:r&gt;&lt;w:rPr&gt;&lt;w:rFonts w:ascii=&quot;Cambria Math&quot; w:h-ansi=&quot;Cambria Math&quot;/&gt;&lt;wx:font wx:val=&quot;Cambria Math&quot;/&gt;&lt;w:i/&gt;&lt;/w:rPr&gt;&lt;m:t&gt;1&lt;/m:t&gt;&lt;/m:r&gt;&lt;/m:sub&gt;&lt;/m:sSub&gt;&lt;/m:e&gt;&lt;/m:d&gt;&lt;/m:e&gt;&lt;m:sup&gt;&lt;m:r&gt;&lt;w:rPr&gt;&lt;w:rFonts w:ascii=&quot;Cambria Math&quot; w:h-ansi=&quot;Cambria Math&quot;/&gt;&lt;wx:font wx:val=&quot;Cambria Math&quot;/&gt;&lt;w:i/&gt;&lt;/w:rPr&gt;&lt;m:t&gt;2&lt;/m:t&gt;&lt;/m:r&gt;&lt;/m:sup&gt;&lt;/m:sSup&gt;&lt;m:r&gt;&lt;w:rPr&gt;&lt;w:rFonts w:ascii=&quot;Cambria Math&quot; w:h-ansi=&quot;Cambria Math&quot;/&gt;&lt;wx:font wx:val=&quot;Cambria Math&quot;/&gt;&lt;w:i/&gt;&lt;/w:rPr&gt;&lt;m:t&gt;+ &lt;/m:t&gt;&lt;/m:r&gt;&lt;m:sSup&gt;&lt;m:sSupPr&gt;&lt;m:ctrlPr&gt;&lt;w:rPr&gt;&lt;w:rFonts w:ascii=&quot;Cambria Math&quot; w:fareast=&quot;Calibri&quot; w:h-ansi=&quot;Cambria Math&quot; w:cs=&quot;Times New Roman&quot;/&gt;&lt;wx:font wx:val=&quot;Cambria Math&quot;/&gt;&lt;w:i/&gt;&lt;w:sz w:val=&quot;22&quot;/&gt;&lt;w:sz-cs w:val=&quot;22&quot;/&gt;&lt;/w:rPr&gt;&lt;/m:ctrlPr&gt;&lt;/m:sSupPr&gt;&lt;m:e&gt;&lt;m:d&gt;&lt;m:dPr&gt;&lt;m:ctrlPr&gt;&lt;w:rPr&gt;&lt;w:rFonts w:ascii=&quot;Cambria Math&quot; w:fareast=&quot;Calibri&quot; w:h-ansi=&quot;Cambria Math&quot; w:cs=&quot;Times New Roman&quot;/&gt;&lt;wx:font wx:val=&quot;Cambria Math&quot;/&gt;&lt;w:i/&gt;&lt;w:sz w:val=&quot;22&quot;/&gt;&lt;w:sz-cs w:val=&quot;22&quot;/&gt;&lt;/w:rPr&gt;&lt;/m:ctrlPr&gt;&lt;/m:dPr&gt;&lt;m:e&gt;&lt;m:sSub&gt;&lt;m:sSubPr&gt;&lt;m:ctrlPr&gt;&lt;w:rPr&gt;&lt;w:rFonts w:ascii=&quot;Cambria Math&quot; w:fareast=&quot;Calibri&quot; w:h-ansi=&quot;Cambria Math&quot; w:cs=&quot;Times New Roman&quot;/&gt;&lt;wx:font wx:val=&quot;Cambria Math&quot;/&gt;&lt;w:i/&gt;&lt;w:sz w:val=&quot;22&quot;/&gt;&lt;w:sz-cs w:val=&quot;22&quot;/&gt;&lt;/w:rPr&gt;&lt;/m:ctrlPr&gt;&lt;/m:sSubPr&gt;&lt;m:e&gt;&lt;m:r&gt;&lt;w:rPr&gt;&lt;w:rFonts w:ascii=&quot;Cambria Math&quot; w:h-ansi=&quot;Cambria Math&quot;/&gt;&lt;wx:font wx:val=&quot;Cambria Math&quot;/&gt;&lt;w:i/&gt;&lt;/w:rPr&gt;&lt;m:t&gt;b&lt;/m:t&gt;&lt;/m:r&gt;&lt;/m:e&gt;&lt;m:sub&gt;&lt;m:r&gt;&lt;w:rPr&gt;&lt;w:rFonts w:ascii=&quot;Cambria Math&quot; w:h-ansi=&quot;Cambria Math&quot;/&gt;&lt;wx:font wx:val=&quot;Cambria Math&quot;/&gt;&lt;w:i/&gt;&lt;/w:rPr&gt;&lt;m:t&gt;2&lt;/m:t&gt;&lt;/m:r&gt;&lt;/m:sub&gt;&lt;/m:sSub&gt;&lt;m:r&gt;&lt;w:rPr&gt;&lt;w:rFonts w:ascii=&quot;Cambria Math&quot; w:h-ansi=&quot;Cambria Math&quot;/&gt;&lt;wx:font wx:val=&quot;Cambria Math&quot;/&gt;&lt;w:i/&gt;&lt;/w:rPr&gt;&lt;m:t&gt;-&lt;/m:t&gt;&lt;/m:r&gt;&lt;m:sSub&gt;&lt;m:sSubPr&gt;&lt;m:ctrlPr&gt;&lt;w:rPr&gt;&lt;w:rFonts w:ascii=&quot;Cambria Math&quot; w:fareast=&quot;Calibri&quot; w:h-ansi=&quot;Cambria Math&quot; w:cs=&quot;Times New Roman&quot;/&gt;&lt;wx:font wx:val=&quot;Cambria Math&quot;/&gt;&lt;w:i/&gt;&lt;w:sz w:val=&quot;22&quot;/&gt;&lt;w:sz-cs w:val=&quot;22&quot;/&gt;&lt;/w:rPr&gt;&lt;/m:ctrlPr&gt;&lt;/m:sSubPr&gt;&lt;m:e&gt;&lt;m:r&gt;&lt;w:rPr&gt;&lt;w:rFonts w:ascii=&quot;Cambria Math&quot; w:h-ansi=&quot;Cambria Math&quot;/&gt;&lt;wx:font wx:val=&quot;Cambria Math&quot;/&gt;&lt;w:i/&gt;&lt;/w:rPr&gt;&lt;m:t&gt;b&lt;/m:t&gt;&lt;/m:r&gt;&lt;/m:e&gt;&lt;m:sub&gt;&lt;m:r&gt;&lt;w:rPr&gt;&lt;w:rFonts w:ascii=&quot;Cambria Math&quot; w:h-ansi=&quot;Cambria Math&quot;/&gt;&lt;wx:font wx:val=&quot;Cambria Math&quot;/&gt;&lt;w:i/&gt;&lt;/w:rPr&gt;&lt;m:t&gt;1&lt;/m:t&gt;&lt;/m:r&gt;&lt;/m:sub&gt;&lt;/m:sSub&gt;&lt;/m:e&gt;&lt;/m:d&gt;&lt;/m:e&gt;&lt;m:sup&gt;&lt;m:r&gt;&lt;w:rPr&gt;&lt;w:rFonts w:ascii=&quot;Cambria Math&quot; w:h-ansi=&quot;Cambria Math&quot;/&gt;&lt;wx:font wx:val=&quot;Cambria Math&quot;/&gt;&lt;w:i/&gt;&lt;/w:rPr&gt;&lt;m:t&gt;2&lt;/m:t&gt;&lt;/m:r&gt;&lt;/m:sup&gt;&lt;/m:sSup&gt;&lt;/m:e&gt;&lt;/m:rad&gt;&lt;/m:oMath&gt;&lt;/m:oMathPara&gt;&lt;/w:p&gt;&lt;w:sectPr wsp:rsidR=&quot;00000000&quot; wsp:rsidRPr=&quot;008F08D8&quot;&gt;&lt;w:pgSz w:w=&quot;12240&quot; w:h=&quot;15840&quot;/&gt;&lt;w:pgMar w:top=&quot;1440&quot; w:right=&quot;1440&quot; w:bottom=&quot;1440&quot; w:left=&quot;1440&quot; w:header=&quot;720&quot; w:footer=&quot;720&quot; w:gutter=&quot;0&quot;/&gt;&lt;w:cols w:space=&quot;720&quot;/&gt;&lt;/w:sectPr&gt;&lt;/wx:sect&gt;&lt;/w:body&gt;&lt;/w:wordDocument&gt;">
+          <v:shape id="_x0000_i1026" type="#_x0000_t75" style="width:163pt;height:14.5pt" equationxml="&lt;?xml version=&quot;1.0&quot; encoding=&quot;UTF-8&quot; standalone=&quot;yes&quot;?&gt;&#10;&lt;?mso-application progid=&quot;Word.Document&quot;?&gt;&#10;&lt;w:wordDocument xmlns:aml=&quot;http://schemas.microsoft.com/aml/2001/core&quot; xmlns:wpc=&quot;http://schemas.microsoft.com/office/word/2010/wordprocessingCanvas&quot; xmlns:cx=&quot;http://schemas.microsoft.com/office/drawing/2014/chartex&quot; xmlns:cx1=&quot;http://schemas.microsoft.com/office/drawing/2015/9/8/chartex&quot; xmlns:cx2=&quot;http://schemas.microsoft.com/office/drawing/2015/10/21/chartex&quot; xmlns:cx3=&quot;http://schemas.microsoft.com/office/drawing/2016/5/9/chartex&quot; xmlns:cx4=&quot;http://schemas.microsoft.com/office/drawing/2016/5/10/chartex&quot; xmlns:cx5=&quot;http://schemas.microsoft.com/office/drawing/2016/5/11/chartex&quot; xmlns:cx6=&quot;http://schemas.microsoft.com/office/drawing/2016/5/12/chartex&quot; xmlns:cx7=&quot;http://schemas.microsoft.com/office/drawing/2016/5/13/chartex&quot; xmlns:cx8=&quot;http://schemas.microsoft.com/office/drawing/2016/5/14/chartex&quot; xmlns:cr=&quot;http://schemas.microsoft.com/office/comments/2020/reactions&quot; xmlns:dt=&quot;uuid:C2F41010-65B3-11d1-A29F-00AA00C14882&quot; xmlns:mc=&quot;http://schemas.openxmlformats.org/markup-compatibility/2006&quot; xmlns:aink=&quot;http://schemas.microsoft.com/office/drawing/2016/ink&quot; xmlns:am3d=&quot;http://schemas.microsoft.com/office/drawing/2017/model3d&quot; xmlns:o=&quot;urn:schemas-microsoft-com:office:office&quot; xmlns:oel=&quot;http://schemas.microsoft.com/office/2019/extlst&quot; xmlns:m=&quot;http://schemas.openxmlformats.org/officeDocument/2006/math&quot; xmlns:v=&quot;urn:schemas-microsoft-com:vml&quot; xmlns:w10=&quot;urn:schemas-microsoft-com:office:word&quot; xmlns:w=&quot;http://schemas.microsoft.com/office/word/2003/wordml&quot; xmlns:wx=&quot;http://schemas.microsoft.com/office/word/2003/auxHint&quot; xmlns:wne=&quot;http://schemas.microsoft.com/office/word/2006/wordml&quot; xmlns:wsp=&quot;http://schemas.microsoft.com/office/word/2003/wordml/sp2&quot; xmlns:sl=&quot;http://schemas.microsoft.com/schemaLibrary/2003/core&quot; w:macrosPresent=&quot;no&quot; w:embeddedObjPresent=&quot;no&quot; w:ocxPresent=&quot;no&quot; xml:space=&quot;preserve&quot;&gt;&lt;w:ignoreSubtree w:val=&quot;http://schemas.microsoft.com/office/word/2003/wordml/sp2&quot;/&gt;&lt;o:DocumentProperties&gt;&lt;o:TotalTime&gt;0&lt;/o:TotalTime&gt;&lt;o:Version&gt;16&lt;/o:Version&gt;&lt;/o:DocumentProperties&gt;&lt;w:docPr&gt;&lt;w:view w:val=&quot;print&quot;/&gt;&lt;w:defaultTabStop w:val=&quot;720&quot;/&gt;&lt;w:doNotHyphenateCaps/&gt;&lt;w:punctuationKerning/&gt;&lt;w:characterSpacingControl w:val=&quot;DontCompress&quot;/&gt;&lt;w:optimizeForBrowser/&gt;&lt;w:relyOnVML/&gt;&lt;w:allowPNG/&gt;&lt;w:validateAgainstSchema w:val=&quot;off&quot;/&gt;&lt;w:saveInvalidXML w:val=&quot;off&quot;/&gt;&lt;w:ignoreMixedContent w:val=&quot;off&quot;/&gt;&lt;w:alwaysShowPlaceholderText w:val=&quot;off&quot;/&gt;&lt;w:doNotUnderlineInvalidXML/&gt;&lt;w:compat&gt;&lt;w:doNotUseHTMLParagraphAutoSpacing/&gt;&lt;w:dontAllowFieldEndSelect/&gt;&lt;w:useWord2002TableStyleRules/&gt;&lt;w:useFELayout/&gt;&lt;/w:compat&gt;&lt;wsp:rsids&gt;&lt;wsp:rsidRoot wsp:val=&quot;009303D9&quot;/&gt;&lt;wsp:rsid wsp:val=&quot;00002646&quot;/&gt;&lt;wsp:rsid wsp:val=&quot;00033C88&quot;/&gt;&lt;wsp:rsid wsp:val=&quot;0004781E&quot;/&gt;&lt;wsp:rsid wsp:val=&quot;00077066&quot;/&gt;&lt;wsp:rsid wsp:val=&quot;00080C7D&quot;/&gt;&lt;wsp:rsid wsp:val=&quot;000864CD&quot;/&gt;&lt;wsp:rsid wsp:val=&quot;0008758A&quot;/&gt;&lt;wsp:rsid wsp:val=&quot;000A34C1&quot;/&gt;&lt;wsp:rsid wsp:val=&quot;000A3E79&quot;/&gt;&lt;wsp:rsid wsp:val=&quot;000B19A7&quot;/&gt;&lt;wsp:rsid wsp:val=&quot;000C1E68&quot;/&gt;&lt;wsp:rsid wsp:val=&quot;000E0A19&quot;/&gt;&lt;wsp:rsid wsp:val=&quot;000F50EC&quot;/&gt;&lt;wsp:rsid wsp:val=&quot;00103ED8&quot;/&gt;&lt;wsp:rsid wsp:val=&quot;0010410F&quot;/&gt;&lt;wsp:rsid wsp:val=&quot;00113277&quot;/&gt;&lt;wsp:rsid wsp:val=&quot;00122681&quot;/&gt;&lt;wsp:rsid wsp:val=&quot;001629B7&quot;/&gt;&lt;wsp:rsid wsp:val=&quot;00163C0D&quot;/&gt;&lt;wsp:rsid wsp:val=&quot;001673C5&quot;/&gt;&lt;wsp:rsid wsp:val=&quot;00183A42&quot;/&gt;&lt;wsp:rsid wsp:val=&quot;001913A3&quot;/&gt;&lt;wsp:rsid wsp:val=&quot;00192CC3&quot;/&gt;&lt;wsp:rsid wsp:val=&quot;00193DDE&quot;/&gt;&lt;wsp:rsid wsp:val=&quot;001A2EFD&quot;/&gt;&lt;wsp:rsid wsp:val=&quot;001A3B3D&quot;/&gt;&lt;wsp:rsid wsp:val=&quot;001A48F5&quot;/&gt;&lt;wsp:rsid wsp:val=&quot;001B67DC&quot;/&gt;&lt;wsp:rsid wsp:val=&quot;001D1C37&quot;/&gt;&lt;wsp:rsid wsp:val=&quot;001E5467&quot;/&gt;&lt;wsp:rsid wsp:val=&quot;001E7858&quot;/&gt;&lt;wsp:rsid wsp:val=&quot;00202F20&quot;/&gt;&lt;wsp:rsid wsp:val=&quot;002254A9&quot;/&gt;&lt;wsp:rsid wsp:val=&quot;00233A76&quot;/&gt;&lt;wsp:rsid wsp:val=&quot;00233D97&quot;/&gt;&lt;wsp:rsid wsp:val=&quot;002347A2&quot;/&gt;&lt;wsp:rsid wsp:val=&quot;002850E3&quot;/&gt;&lt;wsp:rsid wsp:val=&quot;0028695F&quot;/&gt;&lt;wsp:rsid wsp:val=&quot;00290C64&quot;/&gt;&lt;wsp:rsid wsp:val=&quot;00297444&quot;/&gt;&lt;wsp:rsid wsp:val=&quot;002A2E23&quot;/&gt;&lt;wsp:rsid wsp:val=&quot;002C5877&quot;/&gt;&lt;wsp:rsid wsp:val=&quot;002F1102&quot;/&gt;&lt;wsp:rsid wsp:val=&quot;00306797&quot;/&gt;&lt;wsp:rsid wsp:val=&quot;003102C1&quot;/&gt;&lt;wsp:rsid wsp:val=&quot;003351F0&quot;/&gt;&lt;wsp:rsid wsp:val=&quot;0034765A&quot;/&gt;&lt;wsp:rsid wsp:val=&quot;00354FCF&quot;/&gt;&lt;wsp:rsid wsp:val=&quot;003939A2&quot;/&gt;&lt;wsp:rsid wsp:val=&quot;003A19E2&quot;/&gt;&lt;wsp:rsid wsp:val=&quot;003A34DC&quot;/&gt;&lt;wsp:rsid wsp:val=&quot;003B4E04&quot;/&gt;&lt;wsp:rsid wsp:val=&quot;003D3699&quot;/&gt;&lt;wsp:rsid wsp:val=&quot;003D577C&quot;/&gt;&lt;wsp:rsid wsp:val=&quot;003E7425&quot;/&gt;&lt;wsp:rsid wsp:val=&quot;003F2189&quot;/&gt;&lt;wsp:rsid wsp:val=&quot;003F5A08&quot;/&gt;&lt;wsp:rsid wsp:val=&quot;00406752&quot;/&gt;&lt;wsp:rsid wsp:val=&quot;00420716&quot;/&gt;&lt;wsp:rsid wsp:val=&quot;004315B3&quot;/&gt;&lt;wsp:rsid wsp:val=&quot;004325FB&quot;/&gt;&lt;wsp:rsid wsp:val=&quot;00432BC5&quot;/&gt;&lt;wsp:rsid wsp:val=&quot;00435708&quot;/&gt;&lt;wsp:rsid wsp:val=&quot;00435ED0&quot;/&gt;&lt;wsp:rsid wsp:val=&quot;00440F09&quot;/&gt;&lt;wsp:rsid wsp:val=&quot;004432BA&quot;/&gt;&lt;wsp:rsid wsp:val=&quot;0044407E&quot;/&gt;&lt;wsp:rsid wsp:val=&quot;004465FB&quot;/&gt;&lt;wsp:rsid wsp:val=&quot;00447BB9&quot;/&gt;&lt;wsp:rsid wsp:val=&quot;0046031D&quot;/&gt;&lt;wsp:rsid wsp:val=&quot;00465061&quot;/&gt;&lt;wsp:rsid wsp:val=&quot;004650A9&quot;/&gt;&lt;wsp:rsid wsp:val=&quot;00490FD5&quot;/&gt;&lt;wsp:rsid wsp:val=&quot;00495F06&quot;/&gt;&lt;wsp:rsid wsp:val=&quot;004A31F0&quot;/&gt;&lt;wsp:rsid wsp:val=&quot;004C2DA3&quot;/&gt;&lt;wsp:rsid wsp:val=&quot;004D1007&quot;/&gt;&lt;wsp:rsid wsp:val=&quot;004D3308&quot;/&gt;&lt;wsp:rsid wsp:val=&quot;004D72B5&quot;/&gt;&lt;wsp:rsid wsp:val=&quot;004E036B&quot;/&gt;&lt;wsp:rsid wsp:val=&quot;004F66B4&quot;/&gt;&lt;wsp:rsid wsp:val=&quot;005167B3&quot;/&gt;&lt;wsp:rsid wsp:val=&quot;00516D70&quot;/&gt;&lt;wsp:rsid wsp:val=&quot;00521946&quot;/&gt;&lt;wsp:rsid wsp:val=&quot;00525FB9&quot;/&gt;&lt;wsp:rsid wsp:val=&quot;005300ED&quot;/&gt;&lt;wsp:rsid wsp:val=&quot;005316F7&quot;/&gt;&lt;wsp:rsid wsp:val=&quot;00545A96&quot;/&gt;&lt;wsp:rsid wsp:val=&quot;00551B7F&quot;/&gt;&lt;wsp:rsid wsp:val=&quot;0056127D&quot;/&gt;&lt;wsp:rsid wsp:val=&quot;0056610F&quot;/&gt;&lt;wsp:rsid wsp:val=&quot;00567D3E&quot;/&gt;&lt;wsp:rsid wsp:val=&quot;0057117D&quot;/&gt;&lt;wsp:rsid wsp:val=&quot;00575BCA&quot;/&gt;&lt;wsp:rsid wsp:val=&quot;005A69AA&quot;/&gt;&lt;wsp:rsid wsp:val=&quot;005B0344&quot;/&gt;&lt;wsp:rsid wsp:val=&quot;005B520E&quot;/&gt;&lt;wsp:rsid wsp:val=&quot;005D28A9&quot;/&gt;&lt;wsp:rsid wsp:val=&quot;005D4708&quot;/&gt;&lt;wsp:rsid wsp:val=&quot;005E2800&quot;/&gt;&lt;wsp:rsid wsp:val=&quot;006000D1&quot;/&gt;&lt;wsp:rsid wsp:val=&quot;00605825&quot;/&gt;&lt;wsp:rsid wsp:val=&quot;0061430E&quot;/&gt;&lt;wsp:rsid wsp:val=&quot;00641B10&quot;/&gt;&lt;wsp:rsid wsp:val=&quot;00645D22&quot;/&gt;&lt;wsp:rsid wsp:val=&quot;00651A08&quot;/&gt;&lt;wsp:rsid wsp:val=&quot;00654204&quot;/&gt;&lt;wsp:rsid wsp:val=&quot;0065640E&quot;/&gt;&lt;wsp:rsid wsp:val=&quot;006657D3&quot;/&gt;&lt;wsp:rsid wsp:val=&quot;00670434&quot;/&gt;&lt;wsp:rsid wsp:val=&quot;00685EEE&quot;/&gt;&lt;wsp:rsid wsp:val=&quot;00690D57&quot;/&gt;&lt;wsp:rsid wsp:val=&quot;006B62AC&quot;/&gt;&lt;wsp:rsid wsp:val=&quot;006B6B66&quot;/&gt;&lt;wsp:rsid wsp:val=&quot;006B6D72&quot;/&gt;&lt;wsp:rsid wsp:val=&quot;006B7138&quot;/&gt;&lt;wsp:rsid wsp:val=&quot;006D105F&quot;/&gt;&lt;wsp:rsid wsp:val=&quot;006D6120&quot;/&gt;&lt;wsp:rsid wsp:val=&quot;006F10B1&quot;/&gt;&lt;wsp:rsid wsp:val=&quot;006F6D3D&quot;/&gt;&lt;wsp:rsid wsp:val=&quot;00700DD3&quot;/&gt;&lt;wsp:rsid wsp:val=&quot;007067F4&quot;/&gt;&lt;wsp:rsid wsp:val=&quot;0071388B&quot;/&gt;&lt;wsp:rsid wsp:val=&quot;00715BEA&quot;/&gt;&lt;wsp:rsid wsp:val=&quot;007165D8&quot;/&gt;&lt;wsp:rsid wsp:val=&quot;00720D0D&quot;/&gt;&lt;wsp:rsid wsp:val=&quot;00740EEA&quot;/&gt;&lt;wsp:rsid wsp:val=&quot;007442E0&quot;/&gt;&lt;wsp:rsid wsp:val=&quot;007819C6&quot;/&gt;&lt;wsp:rsid wsp:val=&quot;00794804&quot;/&gt;&lt;wsp:rsid wsp:val=&quot;007972DE&quot;/&gt;&lt;wsp:rsid wsp:val=&quot;007B33F1&quot;/&gt;&lt;wsp:rsid wsp:val=&quot;007B6DDA&quot;/&gt;&lt;wsp:rsid wsp:val=&quot;007C0308&quot;/&gt;&lt;wsp:rsid wsp:val=&quot;007C2FF2&quot;/&gt;&lt;wsp:rsid wsp:val=&quot;007D6232&quot;/&gt;&lt;wsp:rsid wsp:val=&quot;007E1935&quot;/&gt;&lt;wsp:rsid wsp:val=&quot;007F1F99&quot;/&gt;&lt;wsp:rsid wsp:val=&quot;007F768F&quot;/&gt;&lt;wsp:rsid wsp:val=&quot;00802E1B&quot;/&gt;&lt;wsp:rsid wsp:val=&quot;00803BD3&quot;/&gt;&lt;wsp:rsid wsp:val=&quot;00803C40&quot;/&gt;&lt;wsp:rsid wsp:val=&quot;0080791D&quot;/&gt;&lt;wsp:rsid wsp:val=&quot;00830F7C&quot;/&gt;&lt;wsp:rsid wsp:val=&quot;00832D1E&quot;/&gt;&lt;wsp:rsid wsp:val=&quot;00834FEB&quot;/&gt;&lt;wsp:rsid wsp:val=&quot;00836367&quot;/&gt;&lt;wsp:rsid wsp:val=&quot;00856016&quot;/&gt;&lt;wsp:rsid wsp:val=&quot;00860EC3&quot;/&gt;&lt;wsp:rsid wsp:val=&quot;00861714&quot;/&gt;&lt;wsp:rsid wsp:val=&quot;00873603&quot;/&gt;&lt;wsp:rsid wsp:val=&quot;0087620E&quot;/&gt;&lt;wsp:rsid wsp:val=&quot;00896FE0&quot;/&gt;&lt;wsp:rsid wsp:val=&quot;008A1289&quot;/&gt;&lt;wsp:rsid wsp:val=&quot;008A2C7D&quot;/&gt;&lt;wsp:rsid wsp:val=&quot;008C4B23&quot;/&gt;&lt;wsp:rsid wsp:val=&quot;008D1B9A&quot;/&gt;&lt;wsp:rsid wsp:val=&quot;008F0276&quot;/&gt;&lt;wsp:rsid wsp:val=&quot;008F08D8&quot;/&gt;&lt;wsp:rsid wsp:val=&quot;008F68A8&quot;/&gt;&lt;wsp:rsid wsp:val=&quot;008F6E2C&quot;/&gt;&lt;wsp:rsid wsp:val=&quot;00904E2E&quot;/&gt;&lt;wsp:rsid wsp:val=&quot;00925047&quot;/&gt;&lt;wsp:rsid wsp:val=&quot;009303D9&quot;/&gt;&lt;wsp:rsid wsp:val=&quot;00933C64&quot;/&gt;&lt;wsp:rsid wsp:val=&quot;00937A67&quot;/&gt;&lt;wsp:rsid wsp:val=&quot;00947FBD&quot;/&gt;&lt;wsp:rsid wsp:val=&quot;0096099D&quot;/&gt;&lt;wsp:rsid wsp:val=&quot;00972203&quot;/&gt;&lt;wsp:rsid wsp:val=&quot;00993013&quot;/&gt;&lt;wsp:rsid wsp:val=&quot;00996CD1&quot;/&gt;&lt;wsp:rsid wsp:val=&quot;009E2D7D&quot;/&gt;&lt;wsp:rsid wsp:val=&quot;009F0DB3&quot;/&gt;&lt;wsp:rsid wsp:val=&quot;009F1D79&quot;/&gt;&lt;wsp:rsid wsp:val=&quot;009F6893&quot;/&gt;&lt;wsp:rsid wsp:val=&quot;00A059B3&quot;/&gt;&lt;wsp:rsid wsp:val=&quot;00A20EAF&quot;/&gt;&lt;wsp:rsid wsp:val=&quot;00A20FDA&quot;/&gt;&lt;wsp:rsid wsp:val=&quot;00A213F5&quot;/&gt;&lt;wsp:rsid wsp:val=&quot;00A42D34&quot;/&gt;&lt;wsp:rsid wsp:val=&quot;00A432C9&quot;/&gt;&lt;wsp:rsid wsp:val=&quot;00A528C0&quot;/&gt;&lt;wsp:rsid wsp:val=&quot;00A66431&quot;/&gt;&lt;wsp:rsid wsp:val=&quot;00AA00E5&quot;/&gt;&lt;wsp:rsid wsp:val=&quot;00AA6A9B&quot;/&gt;&lt;wsp:rsid wsp:val=&quot;00AB6B38&quot;/&gt;&lt;wsp:rsid wsp:val=&quot;00AC597F&quot;/&gt;&lt;wsp:rsid wsp:val=&quot;00AD2F3E&quot;/&gt;&lt;wsp:rsid wsp:val=&quot;00AE3409&quot;/&gt;&lt;wsp:rsid wsp:val=&quot;00AE50D3&quot;/&gt;&lt;wsp:rsid wsp:val=&quot;00AF646C&quot;/&gt;&lt;wsp:rsid wsp:val=&quot;00AF7BBA&quot;/&gt;&lt;wsp:rsid wsp:val=&quot;00B10FE5&quot;/&gt;&lt;wsp:rsid wsp:val=&quot;00B11A60&quot;/&gt;&lt;wsp:rsid wsp:val=&quot;00B1598D&quot;/&gt;&lt;wsp:rsid wsp:val=&quot;00B22613&quot;/&gt;&lt;wsp:rsid wsp:val=&quot;00B26B89&quot;/&gt;&lt;wsp:rsid wsp:val=&quot;00B426FB&quot;/&gt;&lt;wsp:rsid wsp:val=&quot;00B67E4F&quot;/&gt;&lt;wsp:rsid wsp:val=&quot;00B768D1&quot;/&gt;&lt;wsp:rsid wsp:val=&quot;00B8149E&quot;/&gt;&lt;wsp:rsid wsp:val=&quot;00B8179A&quot;/&gt;&lt;wsp:rsid wsp:val=&quot;00BA0918&quot;/&gt;&lt;wsp:rsid wsp:val=&quot;00BA1025&quot;/&gt;&lt;wsp:rsid wsp:val=&quot;00BC3420&quot;/&gt;&lt;wsp:rsid wsp:val=&quot;00BC4726&quot;/&gt;&lt;wsp:rsid wsp:val=&quot;00BD670B&quot;/&gt;&lt;wsp:rsid wsp:val=&quot;00BE7D3C&quot;/&gt;&lt;wsp:rsid wsp:val=&quot;00BF48CD&quot;/&gt;&lt;wsp:rsid wsp:val=&quot;00BF5FF6&quot;/&gt;&lt;wsp:rsid wsp:val=&quot;00C0207F&quot;/&gt;&lt;wsp:rsid wsp:val=&quot;00C12C0B&quot;/&gt;&lt;wsp:rsid wsp:val=&quot;00C16117&quot;/&gt;&lt;wsp:rsid wsp:val=&quot;00C3075A&quot;/&gt;&lt;wsp:rsid wsp:val=&quot;00C4720E&quot;/&gt;&lt;wsp:rsid wsp:val=&quot;00C70167&quot;/&gt;&lt;wsp:rsid wsp:val=&quot;00C919A4&quot;/&gt;&lt;wsp:rsid wsp:val=&quot;00C9502D&quot;/&gt;&lt;wsp:rsid wsp:val=&quot;00CA4392&quot;/&gt;&lt;wsp:rsid wsp:val=&quot;00CB20AB&quot;/&gt;&lt;wsp:rsid wsp:val=&quot;00CC2C36&quot;/&gt;&lt;wsp:rsid wsp:val=&quot;00CC393F&quot;/&gt;&lt;wsp:rsid wsp:val=&quot;00CC7D3C&quot;/&gt;&lt;wsp:rsid wsp:val=&quot;00CD3D47&quot;/&gt;&lt;wsp:rsid wsp:val=&quot;00CE6FC1&quot;/&gt;&lt;wsp:rsid wsp:val=&quot;00D071B6&quot;/&gt;&lt;wsp:rsid wsp:val=&quot;00D2176E&quot;/&gt;&lt;wsp:rsid wsp:val=&quot;00D217A3&quot;/&gt;&lt;wsp:rsid wsp:val=&quot;00D25BB4&quot;/&gt;&lt;wsp:rsid wsp:val=&quot;00D31590&quot;/&gt;&lt;wsp:rsid wsp:val=&quot;00D318E1&quot;/&gt;&lt;wsp:rsid wsp:val=&quot;00D42E1A&quot;/&gt;&lt;wsp:rsid wsp:val=&quot;00D56B92&quot;/&gt;&lt;wsp:rsid wsp:val=&quot;00D632BE&quot;/&gt;&lt;wsp:rsid wsp:val=&quot;00D641B9&quot;/&gt;&lt;wsp:rsid wsp:val=&quot;00D66E1D&quot;/&gt;&lt;wsp:rsid wsp:val=&quot;00D72D06&quot;/&gt;&lt;wsp:rsid wsp:val=&quot;00D73379&quot;/&gt;&lt;wsp:rsid wsp:val=&quot;00D74DC4&quot;/&gt;&lt;wsp:rsid wsp:val=&quot;00D7515E&quot;/&gt;&lt;wsp:rsid wsp:val=&quot;00D7522C&quot;/&gt;&lt;wsp:rsid wsp:val=&quot;00D7536F&quot;/&gt;&lt;wsp:rsid wsp:val=&quot;00D76668&quot;/&gt;&lt;wsp:rsid wsp:val=&quot;00D96230&quot;/&gt;&lt;wsp:rsid wsp:val=&quot;00DA6ADC&quot;/&gt;&lt;wsp:rsid wsp:val=&quot;00DB09DA&quot;/&gt;&lt;wsp:rsid wsp:val=&quot;00DC1613&quot;/&gt;&lt;wsp:rsid wsp:val=&quot;00DC64E9&quot;/&gt;&lt;wsp:rsid wsp:val=&quot;00DD1C6F&quot;/&gt;&lt;wsp:rsid wsp:val=&quot;00DE6F0C&quot;/&gt;&lt;wsp:rsid wsp:val=&quot;00DF33FC&quot;/&gt;&lt;wsp:rsid wsp:val=&quot;00E07383&quot;/&gt;&lt;wsp:rsid wsp:val=&quot;00E119A2&quot;/&gt;&lt;wsp:rsid wsp:val=&quot;00E13F0B&quot;/&gt;&lt;wsp:rsid wsp:val=&quot;00E165BC&quot;/&gt;&lt;wsp:rsid wsp:val=&quot;00E30DA0&quot;/&gt;&lt;wsp:rsid wsp:val=&quot;00E57441&quot;/&gt;&lt;wsp:rsid wsp:val=&quot;00E61E12&quot;/&gt;&lt;wsp:rsid wsp:val=&quot;00E72822&quot;/&gt;&lt;wsp:rsid wsp:val=&quot;00E73A00&quot;/&gt;&lt;wsp:rsid wsp:val=&quot;00E7596C&quot;/&gt;&lt;wsp:rsid wsp:val=&quot;00E878F2&quot;/&gt;&lt;wsp:rsid wsp:val=&quot;00EB2E72&quot;/&gt;&lt;wsp:rsid wsp:val=&quot;00EB4630&quot;/&gt;&lt;wsp:rsid wsp:val=&quot;00EB783C&quot;/&gt;&lt;wsp:rsid wsp:val=&quot;00EC2EAD&quot;/&gt;&lt;wsp:rsid wsp:val=&quot;00ED0149&quot;/&gt;&lt;wsp:rsid wsp:val=&quot;00ED63F5&quot;/&gt;&lt;wsp:rsid wsp:val=&quot;00EF664B&quot;/&gt;&lt;wsp:rsid wsp:val=&quot;00EF7DE3&quot;/&gt;&lt;wsp:rsid wsp:val=&quot;00F00A11&quot;/&gt;&lt;wsp:rsid wsp:val=&quot;00F0261A&quot;/&gt;&lt;wsp:rsid wsp:val=&quot;00F03103&quot;/&gt;&lt;wsp:rsid wsp:val=&quot;00F05DD9&quot;/&gt;&lt;wsp:rsid wsp:val=&quot;00F12479&quot;/&gt;&lt;wsp:rsid wsp:val=&quot;00F2577D&quot;/&gt;&lt;wsp:rsid wsp:val=&quot;00F271DE&quot;/&gt;&lt;wsp:rsid wsp:val=&quot;00F37E5B&quot;/&gt;&lt;wsp:rsid wsp:val=&quot;00F4421A&quot;/&gt;&lt;wsp:rsid wsp:val=&quot;00F45F2B&quot;/&gt;&lt;wsp:rsid wsp:val=&quot;00F61DBD&quot;/&gt;&lt;wsp:rsid wsp:val=&quot;00F627DA&quot;/&gt;&lt;wsp:rsid wsp:val=&quot;00F7288F&quot;/&gt;&lt;wsp:rsid wsp:val=&quot;00F847A6&quot;/&gt;&lt;wsp:rsid wsp:val=&quot;00F9441B&quot;/&gt;&lt;wsp:rsid wsp:val=&quot;00FA4C32&quot;/&gt;&lt;wsp:rsid wsp:val=&quot;00FA7D3B&quot;/&gt;&lt;wsp:rsid wsp:val=&quot;00FB43C6&quot;/&gt;&lt;wsp:rsid wsp:val=&quot;00FE2FF1&quot;/&gt;&lt;wsp:rsid wsp:val=&quot;00FE7114&quot;/&gt;&lt;/wsp:rsids&gt;&lt;/w:docPr&gt;&lt;w:body&gt;&lt;wx:sect&gt;&lt;w:p wsp:rsidR=&quot;00000000&quot; wsp:rsidRPr=&quot;008F08D8&quot; wsp:rsidRDefault=&quot;008F08D8&quot; wsp:rsidP=&quot;008F08D8&quot;&gt;&lt;m:oMathPara&gt;&lt;m:oMath&gt;&lt;m:r&gt;&lt;w:rPr&gt;&lt;w:rFonts w:ascii=&quot;Cambria Math&quot; w:h-ansi=&quot;Cambria Math&quot;/&gt;&lt;wx:font wx:val=&quot;Cambria Math&quot;/&gt;&lt;w:i/&gt;&lt;/w:rPr&gt;&lt;m:t&gt;distance= &lt;/m:t&gt;&lt;/m:r&gt;&lt;m:rad&gt;&lt;m:radPr&gt;&lt;m:degHide m:val=&quot;1&quot;/&gt;&lt;m:ctrlPr&gt;&lt;w:rPr&gt;&lt;w:rFonts w:ascii=&quot;Cambria Math&quot; w:fareast=&quot;Calibri&quot; w:h-ansi=&quot;Cambria Math&quot; w:cs=&quot;Times New Roman&quot;/&gt;&lt;wx:font wx:val=&quot;Cambria Math&quot;/&gt;&lt;w:i/&gt;&lt;w:sz w:val=&quot;22&quot;/&gt;&lt;w:sz-cs w:val=&quot;22&quot;/&gt;&lt;/w:rPr&gt;&lt;/m:ctrlPr&gt;&lt;/m:radPr&gt;&lt;m:deg/&gt;&lt;m:e&gt;&lt;m:sSup&gt;&lt;m:sSupPr&gt;&lt;m:ctrlPr&gt;&lt;w:rPr&gt;&lt;w:rFonts w:ascii=&quot;Cambria Math&quot; w:fareast=&quot;Calibri&quot; w:h-ansi=&quot;Cambria Math&quot; w:cs=&quot;Times New Roman&quot;/&gt;&lt;wx:font wx:val=&quot;Cambria Math&quot;/&gt;&lt;w:i/&gt;&lt;w:sz w:val=&quot;22&quot;/&gt;&lt;w:sz-cs w:val=&quot;22&quot;/&gt;&lt;/w:rPr&gt;&lt;/m:ctrlPr&gt;&lt;/m:sSupPr&gt;&lt;m:e&gt;&lt;m:d&gt;&lt;m:dPr&gt;&lt;m:ctrlPr&gt;&lt;w:rPr&gt;&lt;w:rFonts w:ascii=&quot;Cambria Math&quot; w:fareast=&quot;Calibri&quot; w:h-ansi=&quot;Cambria Math&quot; w:cs=&quot;Times New Roman&quot;/&gt;&lt;wx:font wx:val=&quot;Cambria Math&quot;/&gt;&lt;w:i/&gt;&lt;w:sz w:val=&quot;22&quot;/&gt;&lt;w:sz-cs w:val=&quot;22&quot;/&gt;&lt;/w:rPr&gt;&lt;/m:ctrlPr&gt;&lt;/m:dPr&gt;&lt;m:e&gt;&lt;m:sSub&gt;&lt;m:sSubPr&gt;&lt;m:ctrlPr&gt;&lt;w:rPr&gt;&lt;w:rFonts w:ascii=&quot;Cambria Math&quot; w:fareast=&quot;Calibri&quot; w:h-ansi=&quot;Cambria Math&quot; w:cs=&quot;Times New Roman&quot;/&gt;&lt;wx:font wx:val=&quot;Cambria Math&quot;/&gt;&lt;w:i/&gt;&lt;w:sz w:val=&quot;22&quot;/&gt;&lt;w:sz-cs w:val=&quot;22&quot;/&gt;&lt;/w:rPr&gt;&lt;/m:ctrlPr&gt;&lt;/m:sSubPr&gt;&lt;m:e&gt;&lt;m:r&gt;&lt;w:rPr&gt;&lt;w:rFonts w:ascii=&quot;Cambria Math&quot; w:h-ansi=&quot;Cambria Math&quot;/&gt;&lt;wx:font wx:val=&quot;Cambria Math&quot;/&gt;&lt;w:i/&gt;&lt;/w:rPr&gt;&lt;m:t&gt;a&lt;/m:t&gt;&lt;/m:r&gt;&lt;/m:e&gt;&lt;m:sub&gt;&lt;m:r&gt;&lt;w:rPr&gt;&lt;w:rFonts w:ascii=&quot;Cambria Math&quot; w:h-ansi=&quot;Cambria Math&quot;/&gt;&lt;wx:font wx:val=&quot;Cambria Math&quot;/&gt;&lt;w:i/&gt;&lt;/w:rPr&gt;&lt;m:t&gt;2&lt;/m:t&gt;&lt;/m:r&gt;&lt;/m:sub&gt;&lt;/m:sSub&gt;&lt;m:r&gt;&lt;w:rPr&gt;&lt;w:rFonts w:ascii=&quot;Cambria Math&quot; w:h-ansi=&quot;Cambria Math&quot;/&gt;&lt;wx:font wx:val=&quot;Cambria Math&quot;/&gt;&lt;w:i/&gt;&lt;/w:rPr&gt;&lt;m:t&gt;-&lt;/m:t&gt;&lt;/m:r&gt;&lt;m:sSub&gt;&lt;m:sSubPr&gt;&lt;m:ctrlPr&gt;&lt;w:rPr&gt;&lt;w:rFonts w:ascii=&quot;Cambria Math&quot; w:fareast=&quot;Calibri&quot; w:h-ansi=&quot;Cambria Math&quot; w:cs=&quot;Times New Roman&quot;/&gt;&lt;wx:font wx:val=&quot;Cambria Math&quot;/&gt;&lt;w:i/&gt;&lt;w:sz w:val=&quot;22&quot;/&gt;&lt;w:sz-cs w:val=&quot;22&quot;/&gt;&lt;/w:rPr&gt;&lt;/m:ctrlPr&gt;&lt;/m:sSubPr&gt;&lt;m:e&gt;&lt;m:r&gt;&lt;w:rPr&gt;&lt;w:rFonts w:ascii=&quot;Cambria Math&quot; w:h-ansi=&quot;Cambria Math&quot;/&gt;&lt;wx:font wx:val=&quot;Cambria Math&quot;/&gt;&lt;w:i/&gt;&lt;/w:rPr&gt;&lt;m:t&gt;a&lt;/m:t&gt;&lt;/m:r&gt;&lt;/m:e&gt;&lt;m:sub&gt;&lt;m:r&gt;&lt;w:rPr&gt;&lt;w:rFonts w:ascii=&quot;Cambria Math&quot; w:h-ansi=&quot;Cambria Math&quot;/&gt;&lt;wx:font wx:val=&quot;Cambria Math&quot;/&gt;&lt;w:i/&gt;&lt;/w:rPr&gt;&lt;m:t&gt;1&lt;/m:t&gt;&lt;/m:r&gt;&lt;/m:sub&gt;&lt;/m:sSub&gt;&lt;/m:e&gt;&lt;/m:d&gt;&lt;/m:e&gt;&lt;m:sup&gt;&lt;m:r&gt;&lt;w:rPr&gt;&lt;w:rFonts w:ascii=&quot;Cambria Math&quot; w:h-ansi=&quot;Cambria Math&quot;/&gt;&lt;wx:font wx:val=&quot;Cambria Math&quot;/&gt;&lt;w:i/&gt;&lt;/w:rPr&gt;&lt;m:t&gt;2&lt;/m:t&gt;&lt;/m:r&gt;&lt;/m:sup&gt;&lt;/m:sSup&gt;&lt;m:r&gt;&lt;w:rPr&gt;&lt;w:rFonts w:ascii=&quot;Cambria Math&quot; w:h-ansi=&quot;Cambria Math&quot;/&gt;&lt;wx:font wx:val=&quot;Cambria Math&quot;/&gt;&lt;w:i/&gt;&lt;/w:rPr&gt;&lt;m:t&gt;+ &lt;/m:t&gt;&lt;/m:r&gt;&lt;m:sSup&gt;&lt;m:sSupPr&gt;&lt;m:ctrlPr&gt;&lt;w:rPr&gt;&lt;w:rFonts w:ascii=&quot;Cambria Math&quot; w:fareast=&quot;Calibri&quot; w:h-ansi=&quot;Cambria Math&quot; w:cs=&quot;Times New Roman&quot;/&gt;&lt;wx:font wx:val=&quot;Cambria Math&quot;/&gt;&lt;w:i/&gt;&lt;w:sz w:val=&quot;22&quot;/&gt;&lt;w:sz-cs w:val=&quot;22&quot;/&gt;&lt;/w:rPr&gt;&lt;/m:ctrlPr&gt;&lt;/m:sSupPr&gt;&lt;m:e&gt;&lt;m:d&gt;&lt;m:dPr&gt;&lt;m:ctrlPr&gt;&lt;w:rPr&gt;&lt;w:rFonts w:ascii=&quot;Cambria Math&quot; w:fareast=&quot;Calibri&quot; w:h-ansi=&quot;Cambria Math&quot; w:cs=&quot;Times New Roman&quot;/&gt;&lt;wx:font wx:val=&quot;Cambria Math&quot;/&gt;&lt;w:i/&gt;&lt;w:sz w:val=&quot;22&quot;/&gt;&lt;w:sz-cs w:val=&quot;22&quot;/&gt;&lt;/w:rPr&gt;&lt;/m:ctrlPr&gt;&lt;/m:dPr&gt;&lt;m:e&gt;&lt;m:sSub&gt;&lt;m:sSubPr&gt;&lt;m:ctrlPr&gt;&lt;w:rPr&gt;&lt;w:rFonts w:ascii=&quot;Cambria Math&quot; w:fareast=&quot;Calibri&quot; w:h-ansi=&quot;Cambria Math&quot; w:cs=&quot;Times New Roman&quot;/&gt;&lt;wx:font wx:val=&quot;Cambria Math&quot;/&gt;&lt;w:i/&gt;&lt;w:sz w:val=&quot;22&quot;/&gt;&lt;w:sz-cs w:val=&quot;22&quot;/&gt;&lt;/w:rPr&gt;&lt;/m:ctrlPr&gt;&lt;/m:sSubPr&gt;&lt;m:e&gt;&lt;m:r&gt;&lt;w:rPr&gt;&lt;w:rFonts w:ascii=&quot;Cambria Math&quot; w:h-ansi=&quot;Cambria Math&quot;/&gt;&lt;wx:font wx:val=&quot;Cambria Math&quot;/&gt;&lt;w:i/&gt;&lt;/w:rPr&gt;&lt;m:t&gt;b&lt;/m:t&gt;&lt;/m:r&gt;&lt;/m:e&gt;&lt;m:sub&gt;&lt;m:r&gt;&lt;w:rPr&gt;&lt;w:rFonts w:ascii=&quot;Cambria Math&quot; w:h-ansi=&quot;Cambria Math&quot;/&gt;&lt;wx:font wx:val=&quot;Cambria Math&quot;/&gt;&lt;w:i/&gt;&lt;/w:rPr&gt;&lt;m:t&gt;2&lt;/m:t&gt;&lt;/m:r&gt;&lt;/m:sub&gt;&lt;/m:sSub&gt;&lt;m:r&gt;&lt;w:rPr&gt;&lt;w:rFonts w:ascii=&quot;Cambria Math&quot; w:h-ansi=&quot;Cambria Math&quot;/&gt;&lt;wx:font wx:val=&quot;Cambria Math&quot;/&gt;&lt;w:i/&gt;&lt;/w:rPr&gt;&lt;m:t&gt;-&lt;/m:t&gt;&lt;/m:r&gt;&lt;m:sSub&gt;&lt;m:sSubPr&gt;&lt;m:ctrlPr&gt;&lt;w:rPr&gt;&lt;w:rFonts w:ascii=&quot;Cambria Math&quot; w:fareast=&quot;Calibri&quot; w:h-ansi=&quot;Cambria Math&quot; w:cs=&quot;Times New Roman&quot;/&gt;&lt;wx:font wx:val=&quot;Cambria Math&quot;/&gt;&lt;w:i/&gt;&lt;w:sz w:val=&quot;22&quot;/&gt;&lt;w:sz-cs w:val=&quot;22&quot;/&gt;&lt;/w:rPr&gt;&lt;/m:ctrlPr&gt;&lt;/m:sSubPr&gt;&lt;m:e&gt;&lt;m:r&gt;&lt;w:rPr&gt;&lt;w:rFonts w:ascii=&quot;Cambria Math&quot; w:h-ansi=&quot;Cambria Math&quot;/&gt;&lt;wx:font wx:val=&quot;Cambria Math&quot;/&gt;&lt;w:i/&gt;&lt;/w:rPr&gt;&lt;m:t&gt;b&lt;/m:t&gt;&lt;/m:r&gt;&lt;/m:e&gt;&lt;m:sub&gt;&lt;m:r&gt;&lt;w:rPr&gt;&lt;w:rFonts w:ascii=&quot;Cambria Math&quot; w:h-ansi=&quot;Cambria Math&quot;/&gt;&lt;wx:font wx:val=&quot;Cambria Math&quot;/&gt;&lt;w:i/&gt;&lt;/w:rPr&gt;&lt;m:t&gt;1&lt;/m:t&gt;&lt;/m:r&gt;&lt;/m:sub&gt;&lt;/m:sSub&gt;&lt;/m:e&gt;&lt;/m:d&gt;&lt;/m:e&gt;&lt;m:sup&gt;&lt;m:r&gt;&lt;w:rPr&gt;&lt;w:rFonts w:ascii=&quot;Cambria Math&quot; w:h-ansi=&quot;Cambria Math&quot;/&gt;&lt;wx:font wx:val=&quot;Cambria Math&quot;/&gt;&lt;w:i/&gt;&lt;/w:rPr&gt;&lt;m:t&gt;2&lt;/m:t&gt;&lt;/m:r&gt;&lt;/m:sup&gt;&lt;/m:sSup&gt;&lt;/m:e&gt;&lt;/m:rad&gt;&lt;/m:oMath&gt;&lt;/m:oMathPara&gt;&lt;/w:p&gt;&lt;w:sectPr wsp:rsidR=&quot;00000000&quot; wsp:rsidRPr=&quot;008F08D8&quot;&gt;&lt;w:pgSz w:w=&quot;12240&quot; w:h=&quot;15840&quot;/&gt;&lt;w:pgMar w:top=&quot;1440&quot; w:right=&quot;1440&quot; w:bottom=&quot;1440&quot; w:left=&quot;1440&quot; w:header=&quot;720&quot; w:footer=&quot;720&quot; w:gutter=&quot;0&quot;/&gt;&lt;w:cols w:space=&quot;720&quot;/&gt;&lt;/w:sectPr&gt;&lt;/wx:sect&gt;&lt;/w:body&gt;&lt;/w:wordDocument&gt;">
             <v:imagedata r:id="rId10" o:title="" chromakey="white"/>
           </v:shape>
         </w:pict>
@@ -1247,7 +1245,7 @@
       </w:r>
       <w:r>
         <w:pict w14:anchorId="763C071C">
-          <v:shape id="_x0000_i1027" type="#_x0000_t75" style="width:138.6pt;height:11.4pt" equationxml="&lt;?xml version=&quot;1.0&quot; encoding=&quot;UTF-8&quot; standalone=&quot;yes&quot;?&gt;&#10;&lt;?mso-application progid=&quot;Word.Document&quot;?&gt;&#10;&lt;w:wordDocument xmlns:aml=&quot;http://schemas.microsoft.com/aml/2001/core&quot; xmlns:wpc=&quot;http://schemas.microsoft.com/office/word/2010/wordprocessingCanvas&quot; xmlns:cx=&quot;http://schemas.microsoft.com/office/drawing/2014/chartex&quot; xmlns:cx1=&quot;http://schemas.microsoft.com/office/drawing/2015/9/8/chartex&quot; xmlns:cx2=&quot;http://schemas.microsoft.com/office/drawing/2015/10/21/chartex&quot; xmlns:cx3=&quot;http://schemas.microsoft.com/office/drawing/2016/5/9/chartex&quot; xmlns:cx4=&quot;http://schemas.microsoft.com/office/drawing/2016/5/10/chartex&quot; xmlns:cx5=&quot;http://schemas.microsoft.com/office/drawing/2016/5/11/chartex&quot; xmlns:cx6=&quot;http://schemas.microsoft.com/office/drawing/2016/5/12/chartex&quot; xmlns:cx7=&quot;http://schemas.microsoft.com/office/drawing/2016/5/13/chartex&quot; xmlns:cx8=&quot;http://schemas.microsoft.com/office/drawing/2016/5/14/chartex&quot; xmlns:cr=&quot;http://schemas.microsoft.com/office/comments/2020/reactions&quot; xmlns:dt=&quot;uuid:C2F41010-65B3-11d1-A29F-00AA00C14882&quot; xmlns:mc=&quot;http://schemas.openxmlformats.org/markup-compatibility/2006&quot; xmlns:aink=&quot;http://schemas.microsoft.com/office/drawing/2016/ink&quot; xmlns:am3d=&quot;http://schemas.microsoft.com/office/drawing/2017/model3d&quot; xmlns:o=&quot;urn:schemas-microsoft-com:office:office&quot; xmlns:oel=&quot;http://schemas.microsoft.com/office/2019/extlst&quot; xmlns:m=&quot;http://schemas.openxmlformats.org/officeDocument/2006/math&quot; xmlns:v=&quot;urn:schemas-microsoft-com:vml&quot; xmlns:w10=&quot;urn:schemas-microsoft-com:office:word&quot; xmlns:w=&quot;http://schemas.microsoft.com/office/word/2003/wordml&quot; xmlns:wx=&quot;http://schemas.microsoft.com/office/word/2003/auxHint&quot; xmlns:wne=&quot;http://schemas.microsoft.com/office/word/2006/wordml&quot; xmlns:wsp=&quot;http://schemas.microsoft.com/office/word/2003/wordml/sp2&quot; xmlns:sl=&quot;http://schemas.microsoft.com/schemaLibrary/2003/core&quot; w:macrosPresent=&quot;no&quot; w:embeddedObjPresent=&quot;no&quot; w:ocxPresent=&quot;no&quot; xml:space=&quot;preserve&quot;&gt;&lt;w:ignoreSubtree w:val=&quot;http://schemas.microsoft.com/office/word/2003/wordml/sp2&quot;/&gt;&lt;o:DocumentProperties&gt;&lt;o:TotalTime&gt;0&lt;/o:TotalTime&gt;&lt;o:Version&gt;16&lt;/o:Version&gt;&lt;/o:DocumentProperties&gt;&lt;w:docPr&gt;&lt;w:view w:val=&quot;print&quot;/&gt;&lt;w:defaultTabStop w:val=&quot;720&quot;/&gt;&lt;w:doNotHyphenateCaps/&gt;&lt;w:punctuationKerning/&gt;&lt;w:characterSpacingControl w:val=&quot;DontCompress&quot;/&gt;&lt;w:optimizeForBrowser/&gt;&lt;w:relyOnVML/&gt;&lt;w:allowPNG/&gt;&lt;w:validateAgainstSchema w:val=&quot;off&quot;/&gt;&lt;w:saveInvalidXML w:val=&quot;off&quot;/&gt;&lt;w:ignoreMixedContent w:val=&quot;off&quot;/&gt;&lt;w:alwaysShowPlaceholderText w:val=&quot;off&quot;/&gt;&lt;w:doNotUnderlineInvalidXML/&gt;&lt;w:compat&gt;&lt;w:doNotUseHTMLParagraphAutoSpacing/&gt;&lt;w:dontAllowFieldEndSelect/&gt;&lt;w:useWord2002TableStyleRules/&gt;&lt;w:useFELayout/&gt;&lt;/w:compat&gt;&lt;wsp:rsids&gt;&lt;wsp:rsidRoot wsp:val=&quot;009303D9&quot;/&gt;&lt;wsp:rsid wsp:val=&quot;00002646&quot;/&gt;&lt;wsp:rsid wsp:val=&quot;00033C88&quot;/&gt;&lt;wsp:rsid wsp:val=&quot;0004781E&quot;/&gt;&lt;wsp:rsid wsp:val=&quot;00077066&quot;/&gt;&lt;wsp:rsid wsp:val=&quot;00080C7D&quot;/&gt;&lt;wsp:rsid wsp:val=&quot;000864CD&quot;/&gt;&lt;wsp:rsid wsp:val=&quot;0008758A&quot;/&gt;&lt;wsp:rsid wsp:val=&quot;000A34C1&quot;/&gt;&lt;wsp:rsid wsp:val=&quot;000A3E79&quot;/&gt;&lt;wsp:rsid wsp:val=&quot;000B19A7&quot;/&gt;&lt;wsp:rsid wsp:val=&quot;000C1E68&quot;/&gt;&lt;wsp:rsid wsp:val=&quot;000E0A19&quot;/&gt;&lt;wsp:rsid wsp:val=&quot;000F50EC&quot;/&gt;&lt;wsp:rsid wsp:val=&quot;00103ED8&quot;/&gt;&lt;wsp:rsid wsp:val=&quot;0010410F&quot;/&gt;&lt;wsp:rsid wsp:val=&quot;00113277&quot;/&gt;&lt;wsp:rsid wsp:val=&quot;00122681&quot;/&gt;&lt;wsp:rsid wsp:val=&quot;001629B7&quot;/&gt;&lt;wsp:rsid wsp:val=&quot;00163C0D&quot;/&gt;&lt;wsp:rsid wsp:val=&quot;001673C5&quot;/&gt;&lt;wsp:rsid wsp:val=&quot;00183A42&quot;/&gt;&lt;wsp:rsid wsp:val=&quot;001913A3&quot;/&gt;&lt;wsp:rsid wsp:val=&quot;00192CC3&quot;/&gt;&lt;wsp:rsid wsp:val=&quot;00193DDE&quot;/&gt;&lt;wsp:rsid wsp:val=&quot;001A2EFD&quot;/&gt;&lt;wsp:rsid wsp:val=&quot;001A3B3D&quot;/&gt;&lt;wsp:rsid wsp:val=&quot;001A48F5&quot;/&gt;&lt;wsp:rsid wsp:val=&quot;001B67DC&quot;/&gt;&lt;wsp:rsid wsp:val=&quot;001D1C37&quot;/&gt;&lt;wsp:rsid wsp:val=&quot;001E5467&quot;/&gt;&lt;wsp:rsid wsp:val=&quot;001E7858&quot;/&gt;&lt;wsp:rsid wsp:val=&quot;00202F20&quot;/&gt;&lt;wsp:rsid wsp:val=&quot;002254A9&quot;/&gt;&lt;wsp:rsid wsp:val=&quot;00233A76&quot;/&gt;&lt;wsp:rsid wsp:val=&quot;00233D97&quot;/&gt;&lt;wsp:rsid wsp:val=&quot;002347A2&quot;/&gt;&lt;wsp:rsid wsp:val=&quot;002850E3&quot;/&gt;&lt;wsp:rsid wsp:val=&quot;0028695F&quot;/&gt;&lt;wsp:rsid wsp:val=&quot;00290C64&quot;/&gt;&lt;wsp:rsid wsp:val=&quot;00297444&quot;/&gt;&lt;wsp:rsid wsp:val=&quot;002A2E23&quot;/&gt;&lt;wsp:rsid wsp:val=&quot;002C5877&quot;/&gt;&lt;wsp:rsid wsp:val=&quot;002F1102&quot;/&gt;&lt;wsp:rsid wsp:val=&quot;00306797&quot;/&gt;&lt;wsp:rsid wsp:val=&quot;003102C1&quot;/&gt;&lt;wsp:rsid wsp:val=&quot;003351F0&quot;/&gt;&lt;wsp:rsid wsp:val=&quot;0034765A&quot;/&gt;&lt;wsp:rsid wsp:val=&quot;00354FCF&quot;/&gt;&lt;wsp:rsid wsp:val=&quot;003939A2&quot;/&gt;&lt;wsp:rsid wsp:val=&quot;003A19E2&quot;/&gt;&lt;wsp:rsid wsp:val=&quot;003A34DC&quot;/&gt;&lt;wsp:rsid wsp:val=&quot;003B4E04&quot;/&gt;&lt;wsp:rsid wsp:val=&quot;003D3699&quot;/&gt;&lt;wsp:rsid wsp:val=&quot;003D577C&quot;/&gt;&lt;wsp:rsid wsp:val=&quot;003E7425&quot;/&gt;&lt;wsp:rsid wsp:val=&quot;003F2189&quot;/&gt;&lt;wsp:rsid wsp:val=&quot;003F5A08&quot;/&gt;&lt;wsp:rsid wsp:val=&quot;00406752&quot;/&gt;&lt;wsp:rsid wsp:val=&quot;00420716&quot;/&gt;&lt;wsp:rsid wsp:val=&quot;004315B3&quot;/&gt;&lt;wsp:rsid wsp:val=&quot;004325FB&quot;/&gt;&lt;wsp:rsid wsp:val=&quot;00432BC5&quot;/&gt;&lt;wsp:rsid wsp:val=&quot;00435708&quot;/&gt;&lt;wsp:rsid wsp:val=&quot;00435ED0&quot;/&gt;&lt;wsp:rsid wsp:val=&quot;00440F09&quot;/&gt;&lt;wsp:rsid wsp:val=&quot;004432BA&quot;/&gt;&lt;wsp:rsid wsp:val=&quot;0044407E&quot;/&gt;&lt;wsp:rsid wsp:val=&quot;004465FB&quot;/&gt;&lt;wsp:rsid wsp:val=&quot;00447BB9&quot;/&gt;&lt;wsp:rsid wsp:val=&quot;0046031D&quot;/&gt;&lt;wsp:rsid wsp:val=&quot;00465061&quot;/&gt;&lt;wsp:rsid wsp:val=&quot;004650A9&quot;/&gt;&lt;wsp:rsid wsp:val=&quot;00490FD5&quot;/&gt;&lt;wsp:rsid wsp:val=&quot;00495F06&quot;/&gt;&lt;wsp:rsid wsp:val=&quot;004A31F0&quot;/&gt;&lt;wsp:rsid wsp:val=&quot;004C2DA3&quot;/&gt;&lt;wsp:rsid wsp:val=&quot;004D1007&quot;/&gt;&lt;wsp:rsid wsp:val=&quot;004D3308&quot;/&gt;&lt;wsp:rsid wsp:val=&quot;004D72B5&quot;/&gt;&lt;wsp:rsid wsp:val=&quot;004E036B&quot;/&gt;&lt;wsp:rsid wsp:val=&quot;004F66B4&quot;/&gt;&lt;wsp:rsid wsp:val=&quot;005167B3&quot;/&gt;&lt;wsp:rsid wsp:val=&quot;00516D70&quot;/&gt;&lt;wsp:rsid wsp:val=&quot;00521946&quot;/&gt;&lt;wsp:rsid wsp:val=&quot;00525FB9&quot;/&gt;&lt;wsp:rsid wsp:val=&quot;005300ED&quot;/&gt;&lt;wsp:rsid wsp:val=&quot;005316F7&quot;/&gt;&lt;wsp:rsid wsp:val=&quot;00545A96&quot;/&gt;&lt;wsp:rsid wsp:val=&quot;00551B7F&quot;/&gt;&lt;wsp:rsid wsp:val=&quot;0056127D&quot;/&gt;&lt;wsp:rsid wsp:val=&quot;0056610F&quot;/&gt;&lt;wsp:rsid wsp:val=&quot;00567D3E&quot;/&gt;&lt;wsp:rsid wsp:val=&quot;0057117D&quot;/&gt;&lt;wsp:rsid wsp:val=&quot;00575BCA&quot;/&gt;&lt;wsp:rsid wsp:val=&quot;005A69AA&quot;/&gt;&lt;wsp:rsid wsp:val=&quot;005B0344&quot;/&gt;&lt;wsp:rsid wsp:val=&quot;005B520E&quot;/&gt;&lt;wsp:rsid wsp:val=&quot;005D28A9&quot;/&gt;&lt;wsp:rsid wsp:val=&quot;005D4708&quot;/&gt;&lt;wsp:rsid wsp:val=&quot;005E2800&quot;/&gt;&lt;wsp:rsid wsp:val=&quot;006000D1&quot;/&gt;&lt;wsp:rsid wsp:val=&quot;00605825&quot;/&gt;&lt;wsp:rsid wsp:val=&quot;0061430E&quot;/&gt;&lt;wsp:rsid wsp:val=&quot;00641B10&quot;/&gt;&lt;wsp:rsid wsp:val=&quot;00642283&quot;/&gt;&lt;wsp:rsid wsp:val=&quot;00645D22&quot;/&gt;&lt;wsp:rsid wsp:val=&quot;00651A08&quot;/&gt;&lt;wsp:rsid wsp:val=&quot;00654204&quot;/&gt;&lt;wsp:rsid wsp:val=&quot;0065640E&quot;/&gt;&lt;wsp:rsid wsp:val=&quot;006657D3&quot;/&gt;&lt;wsp:rsid wsp:val=&quot;00670434&quot;/&gt;&lt;wsp:rsid wsp:val=&quot;00685EEE&quot;/&gt;&lt;wsp:rsid wsp:val=&quot;00690D57&quot;/&gt;&lt;wsp:rsid wsp:val=&quot;006B62AC&quot;/&gt;&lt;wsp:rsid wsp:val=&quot;006B6B66&quot;/&gt;&lt;wsp:rsid wsp:val=&quot;006B6D72&quot;/&gt;&lt;wsp:rsid wsp:val=&quot;006B7138&quot;/&gt;&lt;wsp:rsid wsp:val=&quot;006D105F&quot;/&gt;&lt;wsp:rsid wsp:val=&quot;006D6120&quot;/&gt;&lt;wsp:rsid wsp:val=&quot;006F10B1&quot;/&gt;&lt;wsp:rsid wsp:val=&quot;006F6D3D&quot;/&gt;&lt;wsp:rsid wsp:val=&quot;00700DD3&quot;/&gt;&lt;wsp:rsid wsp:val=&quot;007067F4&quot;/&gt;&lt;wsp:rsid wsp:val=&quot;0071388B&quot;/&gt;&lt;wsp:rsid wsp:val=&quot;00715BEA&quot;/&gt;&lt;wsp:rsid wsp:val=&quot;007165D8&quot;/&gt;&lt;wsp:rsid wsp:val=&quot;00720D0D&quot;/&gt;&lt;wsp:rsid wsp:val=&quot;00740EEA&quot;/&gt;&lt;wsp:rsid wsp:val=&quot;007442E0&quot;/&gt;&lt;wsp:rsid wsp:val=&quot;007819C6&quot;/&gt;&lt;wsp:rsid wsp:val=&quot;00794804&quot;/&gt;&lt;wsp:rsid wsp:val=&quot;007972DE&quot;/&gt;&lt;wsp:rsid wsp:val=&quot;007B33F1&quot;/&gt;&lt;wsp:rsid wsp:val=&quot;007B6DDA&quot;/&gt;&lt;wsp:rsid wsp:val=&quot;007C0308&quot;/&gt;&lt;wsp:rsid wsp:val=&quot;007C2FF2&quot;/&gt;&lt;wsp:rsid wsp:val=&quot;007D6232&quot;/&gt;&lt;wsp:rsid wsp:val=&quot;007E1935&quot;/&gt;&lt;wsp:rsid wsp:val=&quot;007F1F99&quot;/&gt;&lt;wsp:rsid wsp:val=&quot;007F768F&quot;/&gt;&lt;wsp:rsid wsp:val=&quot;00802E1B&quot;/&gt;&lt;wsp:rsid wsp:val=&quot;00803BD3&quot;/&gt;&lt;wsp:rsid wsp:val=&quot;00803C40&quot;/&gt;&lt;wsp:rsid wsp:val=&quot;0080791D&quot;/&gt;&lt;wsp:rsid wsp:val=&quot;00830F7C&quot;/&gt;&lt;wsp:rsid wsp:val=&quot;00832D1E&quot;/&gt;&lt;wsp:rsid wsp:val=&quot;00834FEB&quot;/&gt;&lt;wsp:rsid wsp:val=&quot;00836367&quot;/&gt;&lt;wsp:rsid wsp:val=&quot;00856016&quot;/&gt;&lt;wsp:rsid wsp:val=&quot;00860EC3&quot;/&gt;&lt;wsp:rsid wsp:val=&quot;00861714&quot;/&gt;&lt;wsp:rsid wsp:val=&quot;00873603&quot;/&gt;&lt;wsp:rsid wsp:val=&quot;0087620E&quot;/&gt;&lt;wsp:rsid wsp:val=&quot;00896FE0&quot;/&gt;&lt;wsp:rsid wsp:val=&quot;008A1289&quot;/&gt;&lt;wsp:rsid wsp:val=&quot;008A2C7D&quot;/&gt;&lt;wsp:rsid wsp:val=&quot;008C4B23&quot;/&gt;&lt;wsp:rsid wsp:val=&quot;008D1B9A&quot;/&gt;&lt;wsp:rsid wsp:val=&quot;008F0276&quot;/&gt;&lt;wsp:rsid wsp:val=&quot;008F68A8&quot;/&gt;&lt;wsp:rsid wsp:val=&quot;008F6E2C&quot;/&gt;&lt;wsp:rsid wsp:val=&quot;00904E2E&quot;/&gt;&lt;wsp:rsid wsp:val=&quot;00925047&quot;/&gt;&lt;wsp:rsid wsp:val=&quot;009303D9&quot;/&gt;&lt;wsp:rsid wsp:val=&quot;00933C64&quot;/&gt;&lt;wsp:rsid wsp:val=&quot;00937A67&quot;/&gt;&lt;wsp:rsid wsp:val=&quot;00947FBD&quot;/&gt;&lt;wsp:rsid wsp:val=&quot;0096099D&quot;/&gt;&lt;wsp:rsid wsp:val=&quot;00972203&quot;/&gt;&lt;wsp:rsid wsp:val=&quot;00993013&quot;/&gt;&lt;wsp:rsid wsp:val=&quot;00996CD1&quot;/&gt;&lt;wsp:rsid wsp:val=&quot;009E2D7D&quot;/&gt;&lt;wsp:rsid wsp:val=&quot;009F0DB3&quot;/&gt;&lt;wsp:rsid wsp:val=&quot;009F1D79&quot;/&gt;&lt;wsp:rsid wsp:val=&quot;009F6893&quot;/&gt;&lt;wsp:rsid wsp:val=&quot;00A059B3&quot;/&gt;&lt;wsp:rsid wsp:val=&quot;00A20EAF&quot;/&gt;&lt;wsp:rsid wsp:val=&quot;00A20FDA&quot;/&gt;&lt;wsp:rsid wsp:val=&quot;00A213F5&quot;/&gt;&lt;wsp:rsid wsp:val=&quot;00A42D34&quot;/&gt;&lt;wsp:rsid wsp:val=&quot;00A432C9&quot;/&gt;&lt;wsp:rsid wsp:val=&quot;00A528C0&quot;/&gt;&lt;wsp:rsid wsp:val=&quot;00A66431&quot;/&gt;&lt;wsp:rsid wsp:val=&quot;00AA00E5&quot;/&gt;&lt;wsp:rsid wsp:val=&quot;00AA6A9B&quot;/&gt;&lt;wsp:rsid wsp:val=&quot;00AB6B38&quot;/&gt;&lt;wsp:rsid wsp:val=&quot;00AC597F&quot;/&gt;&lt;wsp:rsid wsp:val=&quot;00AD2F3E&quot;/&gt;&lt;wsp:rsid wsp:val=&quot;00AE3409&quot;/&gt;&lt;wsp:rsid wsp:val=&quot;00AE50D3&quot;/&gt;&lt;wsp:rsid wsp:val=&quot;00AF646C&quot;/&gt;&lt;wsp:rsid wsp:val=&quot;00AF7BBA&quot;/&gt;&lt;wsp:rsid wsp:val=&quot;00B10FE5&quot;/&gt;&lt;wsp:rsid wsp:val=&quot;00B11A60&quot;/&gt;&lt;wsp:rsid wsp:val=&quot;00B1598D&quot;/&gt;&lt;wsp:rsid wsp:val=&quot;00B22613&quot;/&gt;&lt;wsp:rsid wsp:val=&quot;00B26B89&quot;/&gt;&lt;wsp:rsid wsp:val=&quot;00B426FB&quot;/&gt;&lt;wsp:rsid wsp:val=&quot;00B67E4F&quot;/&gt;&lt;wsp:rsid wsp:val=&quot;00B768D1&quot;/&gt;&lt;wsp:rsid wsp:val=&quot;00B8149E&quot;/&gt;&lt;wsp:rsid wsp:val=&quot;00B8179A&quot;/&gt;&lt;wsp:rsid wsp:val=&quot;00BA0918&quot;/&gt;&lt;wsp:rsid wsp:val=&quot;00BA1025&quot;/&gt;&lt;wsp:rsid wsp:val=&quot;00BC3420&quot;/&gt;&lt;wsp:rsid wsp:val=&quot;00BC4726&quot;/&gt;&lt;wsp:rsid wsp:val=&quot;00BD670B&quot;/&gt;&lt;wsp:rsid wsp:val=&quot;00BE7D3C&quot;/&gt;&lt;wsp:rsid wsp:val=&quot;00BF48CD&quot;/&gt;&lt;wsp:rsid wsp:val=&quot;00BF5FF6&quot;/&gt;&lt;wsp:rsid wsp:val=&quot;00C0207F&quot;/&gt;&lt;wsp:rsid wsp:val=&quot;00C12C0B&quot;/&gt;&lt;wsp:rsid wsp:val=&quot;00C16117&quot;/&gt;&lt;wsp:rsid wsp:val=&quot;00C3075A&quot;/&gt;&lt;wsp:rsid wsp:val=&quot;00C4720E&quot;/&gt;&lt;wsp:rsid wsp:val=&quot;00C70167&quot;/&gt;&lt;wsp:rsid wsp:val=&quot;00C919A4&quot;/&gt;&lt;wsp:rsid wsp:val=&quot;00C9502D&quot;/&gt;&lt;wsp:rsid wsp:val=&quot;00CA4392&quot;/&gt;&lt;wsp:rsid wsp:val=&quot;00CB20AB&quot;/&gt;&lt;wsp:rsid wsp:val=&quot;00CC2C36&quot;/&gt;&lt;wsp:rsid wsp:val=&quot;00CC393F&quot;/&gt;&lt;wsp:rsid wsp:val=&quot;00CC7D3C&quot;/&gt;&lt;wsp:rsid wsp:val=&quot;00CD3D47&quot;/&gt;&lt;wsp:rsid wsp:val=&quot;00CE6FC1&quot;/&gt;&lt;wsp:rsid wsp:val=&quot;00D071B6&quot;/&gt;&lt;wsp:rsid wsp:val=&quot;00D2176E&quot;/&gt;&lt;wsp:rsid wsp:val=&quot;00D217A3&quot;/&gt;&lt;wsp:rsid wsp:val=&quot;00D25BB4&quot;/&gt;&lt;wsp:rsid wsp:val=&quot;00D31590&quot;/&gt;&lt;wsp:rsid wsp:val=&quot;00D318E1&quot;/&gt;&lt;wsp:rsid wsp:val=&quot;00D42E1A&quot;/&gt;&lt;wsp:rsid wsp:val=&quot;00D56B92&quot;/&gt;&lt;wsp:rsid wsp:val=&quot;00D632BE&quot;/&gt;&lt;wsp:rsid wsp:val=&quot;00D641B9&quot;/&gt;&lt;wsp:rsid wsp:val=&quot;00D66E1D&quot;/&gt;&lt;wsp:rsid wsp:val=&quot;00D72D06&quot;/&gt;&lt;wsp:rsid wsp:val=&quot;00D73379&quot;/&gt;&lt;wsp:rsid wsp:val=&quot;00D74DC4&quot;/&gt;&lt;wsp:rsid wsp:val=&quot;00D7515E&quot;/&gt;&lt;wsp:rsid wsp:val=&quot;00D7522C&quot;/&gt;&lt;wsp:rsid wsp:val=&quot;00D7536F&quot;/&gt;&lt;wsp:rsid wsp:val=&quot;00D76668&quot;/&gt;&lt;wsp:rsid wsp:val=&quot;00D96230&quot;/&gt;&lt;wsp:rsid wsp:val=&quot;00DA6ADC&quot;/&gt;&lt;wsp:rsid wsp:val=&quot;00DB09DA&quot;/&gt;&lt;wsp:rsid wsp:val=&quot;00DC1613&quot;/&gt;&lt;wsp:rsid wsp:val=&quot;00DC64E9&quot;/&gt;&lt;wsp:rsid wsp:val=&quot;00DD1C6F&quot;/&gt;&lt;wsp:rsid wsp:val=&quot;00DE6F0C&quot;/&gt;&lt;wsp:rsid wsp:val=&quot;00DF33FC&quot;/&gt;&lt;wsp:rsid wsp:val=&quot;00E07383&quot;/&gt;&lt;wsp:rsid wsp:val=&quot;00E119A2&quot;/&gt;&lt;wsp:rsid wsp:val=&quot;00E13F0B&quot;/&gt;&lt;wsp:rsid wsp:val=&quot;00E165BC&quot;/&gt;&lt;wsp:rsid wsp:val=&quot;00E30DA0&quot;/&gt;&lt;wsp:rsid wsp:val=&quot;00E57441&quot;/&gt;&lt;wsp:rsid wsp:val=&quot;00E61E12&quot;/&gt;&lt;wsp:rsid wsp:val=&quot;00E72822&quot;/&gt;&lt;wsp:rsid wsp:val=&quot;00E73A00&quot;/&gt;&lt;wsp:rsid wsp:val=&quot;00E7596C&quot;/&gt;&lt;wsp:rsid wsp:val=&quot;00E878F2&quot;/&gt;&lt;wsp:rsid wsp:val=&quot;00EB2E72&quot;/&gt;&lt;wsp:rsid wsp:val=&quot;00EB4630&quot;/&gt;&lt;wsp:rsid wsp:val=&quot;00EB783C&quot;/&gt;&lt;wsp:rsid wsp:val=&quot;00EC2EAD&quot;/&gt;&lt;wsp:rsid wsp:val=&quot;00ED0149&quot;/&gt;&lt;wsp:rsid wsp:val=&quot;00ED63F5&quot;/&gt;&lt;wsp:rsid wsp:val=&quot;00EF664B&quot;/&gt;&lt;wsp:rsid wsp:val=&quot;00EF7DE3&quot;/&gt;&lt;wsp:rsid wsp:val=&quot;00F00A11&quot;/&gt;&lt;wsp:rsid wsp:val=&quot;00F0261A&quot;/&gt;&lt;wsp:rsid wsp:val=&quot;00F03103&quot;/&gt;&lt;wsp:rsid wsp:val=&quot;00F05DD9&quot;/&gt;&lt;wsp:rsid wsp:val=&quot;00F12479&quot;/&gt;&lt;wsp:rsid wsp:val=&quot;00F2577D&quot;/&gt;&lt;wsp:rsid wsp:val=&quot;00F271DE&quot;/&gt;&lt;wsp:rsid wsp:val=&quot;00F37E5B&quot;/&gt;&lt;wsp:rsid wsp:val=&quot;00F4421A&quot;/&gt;&lt;wsp:rsid wsp:val=&quot;00F45F2B&quot;/&gt;&lt;wsp:rsid wsp:val=&quot;00F61DBD&quot;/&gt;&lt;wsp:rsid wsp:val=&quot;00F627DA&quot;/&gt;&lt;wsp:rsid wsp:val=&quot;00F7288F&quot;/&gt;&lt;wsp:rsid wsp:val=&quot;00F847A6&quot;/&gt;&lt;wsp:rsid wsp:val=&quot;00F9441B&quot;/&gt;&lt;wsp:rsid wsp:val=&quot;00FA4C32&quot;/&gt;&lt;wsp:rsid wsp:val=&quot;00FA7D3B&quot;/&gt;&lt;wsp:rsid wsp:val=&quot;00FB43C6&quot;/&gt;&lt;wsp:rsid wsp:val=&quot;00FE2FF1&quot;/&gt;&lt;wsp:rsid wsp:val=&quot;00FE7114&quot;/&gt;&lt;/wsp:rsids&gt;&lt;/w:docPr&gt;&lt;w:body&gt;&lt;wx:sect&gt;&lt;w:p wsp:rsidR=&quot;00000000&quot; wsp:rsidRPr=&quot;00642283&quot; wsp:rsidRDefault=&quot;00642283&quot; wsp:rsidP=&quot;00642283&quot;&gt;&lt;m:oMathPara&gt;&lt;m:oMath&gt;&lt;m:r&gt;&lt;w:rPr&gt;&lt;w:rFonts w:ascii=&quot;Cambria Math&quot; w:h-ansi=&quot;Cambria Math&quot;/&gt;&lt;wx:font wx:val=&quot;Cambria Math&quot;/&gt;&lt;w:i/&gt;&lt;/w:rPr&gt;&lt;m:t&gt;distance=&lt;/m:t&gt;&lt;/m:r&gt;&lt;m:d&gt;&lt;m:dPr&gt;&lt;m:begChr m:val=&quot;|&quot;/&gt;&lt;m:endChr m:val=&quot;|&quot;/&gt;&lt;m:ctrlPr&gt;&lt;w:rPr&gt;&lt;w:rFonts w:ascii=&quot;Cambria Math&quot; w:h-ansi=&quot;Cambria Math&quot;/&gt;&lt;wx:font wx:val=&quot;Cambria Math&quot;/&gt;&lt;w:i/&gt;&lt;/w:rPr&gt;&lt;/m:ctrlPr&gt;&lt;/m:dPr&gt;&lt;m:e&gt;&lt;m:sSub&gt;&lt;m:sSubPr&gt;&lt;m:ctrlPr&gt;&lt;w:rPr&gt;&lt;w:rFonts w:ascii=&quot;Cambria Math&quot; w:h-ansi=&quot;Cambria Math&quot;/&gt;&lt;wx:font wx:val=&quot;Cambria Math&quot;/&gt;&lt;w:i/&gt;&lt;w:spacing w:val=&quot;-1&quot;/&gt;&lt;w:lang/&gt;&lt;/w:rPr&gt;&lt;/m:ctrlPr&gt;&lt;/m:sSubPr&gt;&lt;m:e&gt;&lt;m:r&gt;&lt;w:rPr&gt;&lt;w:rFonts w:ascii=&quot;Cambria Math&quot; w:h-ansi=&quot;Cambria Math&quot;/&gt;&lt;wx:font wx:val=&quot;Cambria Math&quot;/&gt;&lt;w:i/&gt;&lt;/w:rPr&gt;&lt;m:t&gt;a&lt;/m:t&gt;&lt;/m:r&gt;&lt;/m:e&gt;&lt;m:sub&gt;&lt;m:r&gt;&lt;w:rPr&gt;&lt;w:rFonts w:ascii=&quot;Cambria Math&quot; w:h-ansi=&quot;Cambria Math&quot;/&gt;&lt;wx:font wx:val=&quot;Cambria Math&quot;/&gt;&lt;w:i/&gt;&lt;/w:rPr&gt;&lt;m:t&gt;2&lt;/m:t&gt;&lt;/m:r&gt;&lt;/m:sub&gt;&lt;/m:sSub&gt;&lt;m:r&gt;&lt;w:rPr&gt;&lt;w:rFonts w:ascii=&quot;Cambria Math&quot; w:h-ansi=&quot;Cambria Math&quot;/&gt;&lt;wx:font wx:val=&quot;Cambria Math&quot;/&gt;&lt;w:i/&gt;&lt;/w:rPr&gt;&lt;m:t&gt;-&lt;/m:t&gt;&lt;/m:r&gt;&lt;m:sSub&gt;&lt;m:sSubPr&gt;&lt;m:ctrlPr&gt;&lt;w:rPr&gt;&lt;w:rFonts w:ascii=&quot;Cambria Math&quot; w:h-ansi=&quot;Cambria Math&quot;/&gt;&lt;wx:font wx:val=&quot;Cambria Math&quot;/&gt;&lt;w:i/&gt;&lt;w:spacing w:val=&quot;-1&quot;/&gt;&lt;w:lang/&gt;&lt;/w:rPr&gt;&lt;/m:ctrlPr&gt;&lt;/m:sSubPr&gt;&lt;m:e&gt;&lt;m:r&gt;&lt;w:rPr&gt;&lt;w:rFonts w:ascii=&quot;Cambria Math&quot; w:h-ansi=&quot;Cambria Math&quot;/&gt;&lt;wx:font wx:val=&quot;Cambria Math&quot;/&gt;&lt;w:i/&gt;&lt;/w:rPr&gt;&lt;m:t&gt;a&lt;/m:t&gt;&lt;/m:r&gt;&lt;/m:e&gt;&lt;m:sub&gt;&lt;m:r&gt;&lt;w:rPr&gt;&lt;w:rFonts w:ascii=&quot;Cambria Math&quot; w:h-ansi=&quot;Cambria Math&quot;/&gt;&lt;wx:font wx:val=&quot;Cambria Math&quot;/&gt;&lt;w:i/&gt;&lt;/w:rPr&gt;&lt;m:t&gt;1&lt;/m:t&gt;&lt;/m:r&gt;&lt;/m:sub&gt;&lt;/m:sSub&gt;&lt;/m:e&gt;&lt;/m:d&gt;&lt;m:r&gt;&lt;w:rPr&gt;&lt;w:rFonts w:ascii=&quot;Cambria Math&quot; w:h-ansi=&quot;Cambria Math&quot;/&gt;&lt;wx:font wx:val=&quot;Cambria Math&quot;/&gt;&lt;w:i/&gt;&lt;/w:rPr&gt;&lt;m:t&gt;+|&lt;/m:t&gt;&lt;/m:r&gt;&lt;m:sSub&gt;&lt;m:sSubPr&gt;&lt;m:ctrlPr&gt;&lt;w:rPr&gt;&lt;w:rFonts w:ascii=&quot;Cambria Math&quot; w:h-ansi=&quot;Cambria Math&quot;/&gt;&lt;wx:font wx:val=&quot;Cambria Math&quot;/&gt;&lt;w:i/&gt;&lt;w:spacing w:val=&quot;-1&quot;/&gt;&lt;w:lang/&gt;&lt;/w:rPr&gt;&lt;/m:ctrlPr&gt;&lt;/m:sSubPr&gt;&lt;m:e&gt;&lt;m:r&gt;&lt;w:rPr&gt;&lt;w:rFonts w:ascii=&quot;Cambria Math&quot; w:h-ansi=&quot;Cambria Math&quot;/&gt;&lt;wx:font wx:val=&quot;Cambria Math&quot;/&gt;&lt;w:i/&gt;&lt;/w:rPr&gt;&lt;m:t&gt;b&lt;/m:t&gt;&lt;/m:r&gt;&lt;/m:e&gt;&lt;m:sub&gt;&lt;m:r&gt;&lt;w:rPr&gt;&lt;w:rFonts w:ascii=&quot;Cambria Math&quot; w:h-ansi=&quot;Cambria Math&quot;/&gt;&lt;wx:font wx:val=&quot;Cambria Math&quot;/&gt;&lt;w:i/&gt;&lt;/w:rPr&gt;&lt;m:t&gt;2&lt;/m:t&gt;&lt;/m:r&gt;&lt;/m:sub&gt;&lt;/m:sSub&gt;&lt;m:r&gt;&lt;w:rPr&gt;&lt;w:rFonts w:ascii=&quot;Cambria Math&quot; w:h-ansi=&quot;Cambria Math&quot;/&gt;&lt;wx:font wx:val=&quot;Cambria Math&quot;/&gt;&lt;w:i/&gt;&lt;/w:rPr&gt;&lt;m:t&gt;+&lt;/m:t&gt;&lt;/m:r&gt;&lt;m:sSub&gt;&lt;m:sSubPr&gt;&lt;m:ctrlPr&gt;&lt;w:rPr&gt;&lt;w:rFonts w:ascii=&quot;Cambria Math&quot; w:h-ansi=&quot;Cambria Math&quot;/&gt;&lt;wx:font wx:val=&quot;Cambria Math&quot;/&gt;&lt;w:i/&gt;&lt;w:spacing w:val=&quot;-1&quot;/&gt;&lt;w:lang/&gt;&lt;/w:rPr&gt;&lt;/m:ctrlPr&gt;&lt;/m:sSubPr&gt;&lt;m:e&gt;&lt;m:r&gt;&lt;w:rPr&gt;&lt;w:rFonts w:ascii=&quot;Cambria Math&quot; w:h-ansi=&quot;Cambria Math&quot;/&gt;&lt;wx:font wx:val=&quot;Cambria Math&quot;/&gt;&lt;w:i/&gt;&lt;/w:rPr&gt;&lt;m:t&gt;b&lt;/m:t&gt;&lt;/m:r&gt;&lt;/m:e&gt;&lt;m:sub&gt;&lt;m:r&gt;&lt;w:rPr&gt;&lt;w:rFonts w:ascii=&quot;Cambria Math&quot; w:h-ansi=&quot;Cambria Math&quot;/&gt;&lt;wx:font wx:val=&quot;Cambria Math&quot;/&gt;&lt;w:i/&gt;&lt;/w:rPr&gt;&lt;m:t&gt;1&lt;/m:t&gt;&lt;/m:r&gt;&lt;/m:sub&gt;&lt;/m:sSub&gt;&lt;m:r&gt;&lt;w:rPr&gt;&lt;w:rFonts w:ascii=&quot;Cambria Math&quot; w:h-ansi=&quot;Cambria Math&quot;/&gt;&lt;wx:font wx:val=&quot;Cambria Math&quot;/&gt;&lt;w:i/&gt;&lt;/w:rPr&gt;&lt;m:t&gt;|&lt;/m:t&gt;&lt;/m:r&gt;&lt;/m:oMath&gt;&lt;/m:oMathPara&gt;&lt;/w:p&gt;&lt;w:sectPr wsp:rsidR=&quot;00000000&quot; wsp:rsidRPr=&quot;00642283&quot;&gt;&lt;w:pgSz w:w=&quot;12240&quot; w:h=&quot;15840&quot;/&gt;&lt;w:pgMar w:top=&quot;1440&quot; w:right=&quot;1440&quot; w:bottom=&quot;1440&quot; w:left=&quot;1440&quot; w:header=&quot;720&quot; w:footer=&quot;720&quot; w:gutter=&quot;0&quot;/&gt;&lt;w:cols w:space=&quot;720&quot;/&gt;&lt;/w:sectPr&gt;&lt;/wx:sect&gt;&lt;/w:body&gt;&lt;/w:wordDocument&gt;">
+          <v:shape id="_x0000_i1027" type="#_x0000_t75" style="width:138.5pt;height:11.5pt" equationxml="&lt;?xml version=&quot;1.0&quot; encoding=&quot;UTF-8&quot; standalone=&quot;yes&quot;?&gt;&#10;&lt;?mso-application progid=&quot;Word.Document&quot;?&gt;&#10;&lt;w:wordDocument xmlns:aml=&quot;http://schemas.microsoft.com/aml/2001/core&quot; xmlns:wpc=&quot;http://schemas.microsoft.com/office/word/2010/wordprocessingCanvas&quot; xmlns:cx=&quot;http://schemas.microsoft.com/office/drawing/2014/chartex&quot; xmlns:cx1=&quot;http://schemas.microsoft.com/office/drawing/2015/9/8/chartex&quot; xmlns:cx2=&quot;http://schemas.microsoft.com/office/drawing/2015/10/21/chartex&quot; xmlns:cx3=&quot;http://schemas.microsoft.com/office/drawing/2016/5/9/chartex&quot; xmlns:cx4=&quot;http://schemas.microsoft.com/office/drawing/2016/5/10/chartex&quot; xmlns:cx5=&quot;http://schemas.microsoft.com/office/drawing/2016/5/11/chartex&quot; xmlns:cx6=&quot;http://schemas.microsoft.com/office/drawing/2016/5/12/chartex&quot; xmlns:cx7=&quot;http://schemas.microsoft.com/office/drawing/2016/5/13/chartex&quot; xmlns:cx8=&quot;http://schemas.microsoft.com/office/drawing/2016/5/14/chartex&quot; xmlns:cr=&quot;http://schemas.microsoft.com/office/comments/2020/reactions&quot; xmlns:dt=&quot;uuid:C2F41010-65B3-11d1-A29F-00AA00C14882&quot; xmlns:mc=&quot;http://schemas.openxmlformats.org/markup-compatibility/2006&quot; xmlns:aink=&quot;http://schemas.microsoft.com/office/drawing/2016/ink&quot; xmlns:am3d=&quot;http://schemas.microsoft.com/office/drawing/2017/model3d&quot; xmlns:o=&quot;urn:schemas-microsoft-com:office:office&quot; xmlns:oel=&quot;http://schemas.microsoft.com/office/2019/extlst&quot; xmlns:m=&quot;http://schemas.openxmlformats.org/officeDocument/2006/math&quot; xmlns:v=&quot;urn:schemas-microsoft-com:vml&quot; xmlns:w10=&quot;urn:schemas-microsoft-com:office:word&quot; xmlns:w=&quot;http://schemas.microsoft.com/office/word/2003/wordml&quot; xmlns:wx=&quot;http://schemas.microsoft.com/office/word/2003/auxHint&quot; xmlns:wne=&quot;http://schemas.microsoft.com/office/word/2006/wordml&quot; xmlns:wsp=&quot;http://schemas.microsoft.com/office/word/2003/wordml/sp2&quot; xmlns:sl=&quot;http://schemas.microsoft.com/schemaLibrary/2003/core&quot; w:macrosPresent=&quot;no&quot; w:embeddedObjPresent=&quot;no&quot; w:ocxPresent=&quot;no&quot; xml:space=&quot;preserve&quot;&gt;&lt;w:ignoreSubtree w:val=&quot;http://schemas.microsoft.com/office/word/2003/wordml/sp2&quot;/&gt;&lt;o:DocumentProperties&gt;&lt;o:TotalTime&gt;0&lt;/o:TotalTime&gt;&lt;o:Version&gt;16&lt;/o:Version&gt;&lt;/o:DocumentProperties&gt;&lt;w:docPr&gt;&lt;w:view w:val=&quot;print&quot;/&gt;&lt;w:defaultTabStop w:val=&quot;720&quot;/&gt;&lt;w:doNotHyphenateCaps/&gt;&lt;w:punctuationKerning/&gt;&lt;w:characterSpacingControl w:val=&quot;DontCompress&quot;/&gt;&lt;w:optimizeForBrowser/&gt;&lt;w:relyOnVML/&gt;&lt;w:allowPNG/&gt;&lt;w:validateAgainstSchema w:val=&quot;off&quot;/&gt;&lt;w:saveInvalidXML w:val=&quot;off&quot;/&gt;&lt;w:ignoreMixedContent w:val=&quot;off&quot;/&gt;&lt;w:alwaysShowPlaceholderText w:val=&quot;off&quot;/&gt;&lt;w:doNotUnderlineInvalidXML/&gt;&lt;w:compat&gt;&lt;w:doNotUseHTMLParagraphAutoSpacing/&gt;&lt;w:dontAllowFieldEndSelect/&gt;&lt;w:useWord2002TableStyleRules/&gt;&lt;w:useFELayout/&gt;&lt;/w:compat&gt;&lt;wsp:rsids&gt;&lt;wsp:rsidRoot wsp:val=&quot;009303D9&quot;/&gt;&lt;wsp:rsid wsp:val=&quot;00002646&quot;/&gt;&lt;wsp:rsid wsp:val=&quot;00033C88&quot;/&gt;&lt;wsp:rsid wsp:val=&quot;0004781E&quot;/&gt;&lt;wsp:rsid wsp:val=&quot;00077066&quot;/&gt;&lt;wsp:rsid wsp:val=&quot;00080C7D&quot;/&gt;&lt;wsp:rsid wsp:val=&quot;000864CD&quot;/&gt;&lt;wsp:rsid wsp:val=&quot;0008758A&quot;/&gt;&lt;wsp:rsid wsp:val=&quot;000A34C1&quot;/&gt;&lt;wsp:rsid wsp:val=&quot;000A3E79&quot;/&gt;&lt;wsp:rsid wsp:val=&quot;000B19A7&quot;/&gt;&lt;wsp:rsid wsp:val=&quot;000C1E68&quot;/&gt;&lt;wsp:rsid wsp:val=&quot;000E0A19&quot;/&gt;&lt;wsp:rsid wsp:val=&quot;000F50EC&quot;/&gt;&lt;wsp:rsid wsp:val=&quot;00103ED8&quot;/&gt;&lt;wsp:rsid wsp:val=&quot;0010410F&quot;/&gt;&lt;wsp:rsid wsp:val=&quot;00113277&quot;/&gt;&lt;wsp:rsid wsp:val=&quot;00122681&quot;/&gt;&lt;wsp:rsid wsp:val=&quot;001629B7&quot;/&gt;&lt;wsp:rsid wsp:val=&quot;00163C0D&quot;/&gt;&lt;wsp:rsid wsp:val=&quot;001673C5&quot;/&gt;&lt;wsp:rsid wsp:val=&quot;00183A42&quot;/&gt;&lt;wsp:rsid wsp:val=&quot;001913A3&quot;/&gt;&lt;wsp:rsid wsp:val=&quot;00192CC3&quot;/&gt;&lt;wsp:rsid wsp:val=&quot;00193DDE&quot;/&gt;&lt;wsp:rsid wsp:val=&quot;001A2EFD&quot;/&gt;&lt;wsp:rsid wsp:val=&quot;001A3B3D&quot;/&gt;&lt;wsp:rsid wsp:val=&quot;001A48F5&quot;/&gt;&lt;wsp:rsid wsp:val=&quot;001B67DC&quot;/&gt;&lt;wsp:rsid wsp:val=&quot;001D1C37&quot;/&gt;&lt;wsp:rsid wsp:val=&quot;001E5467&quot;/&gt;&lt;wsp:rsid wsp:val=&quot;001E7858&quot;/&gt;&lt;wsp:rsid wsp:val=&quot;00202F20&quot;/&gt;&lt;wsp:rsid wsp:val=&quot;002254A9&quot;/&gt;&lt;wsp:rsid wsp:val=&quot;00233A76&quot;/&gt;&lt;wsp:rsid wsp:val=&quot;00233D97&quot;/&gt;&lt;wsp:rsid wsp:val=&quot;002347A2&quot;/&gt;&lt;wsp:rsid wsp:val=&quot;002850E3&quot;/&gt;&lt;wsp:rsid wsp:val=&quot;0028695F&quot;/&gt;&lt;wsp:rsid wsp:val=&quot;00290C64&quot;/&gt;&lt;wsp:rsid wsp:val=&quot;00297444&quot;/&gt;&lt;wsp:rsid wsp:val=&quot;002A2E23&quot;/&gt;&lt;wsp:rsid wsp:val=&quot;002C5877&quot;/&gt;&lt;wsp:rsid wsp:val=&quot;002F1102&quot;/&gt;&lt;wsp:rsid wsp:val=&quot;00306797&quot;/&gt;&lt;wsp:rsid wsp:val=&quot;003102C1&quot;/&gt;&lt;wsp:rsid wsp:val=&quot;003351F0&quot;/&gt;&lt;wsp:rsid wsp:val=&quot;0034765A&quot;/&gt;&lt;wsp:rsid wsp:val=&quot;00354FCF&quot;/&gt;&lt;wsp:rsid wsp:val=&quot;003939A2&quot;/&gt;&lt;wsp:rsid wsp:val=&quot;003A19E2&quot;/&gt;&lt;wsp:rsid wsp:val=&quot;003A34DC&quot;/&gt;&lt;wsp:rsid wsp:val=&quot;003B4E04&quot;/&gt;&lt;wsp:rsid wsp:val=&quot;003D3699&quot;/&gt;&lt;wsp:rsid wsp:val=&quot;003D577C&quot;/&gt;&lt;wsp:rsid wsp:val=&quot;003E7425&quot;/&gt;&lt;wsp:rsid wsp:val=&quot;003F2189&quot;/&gt;&lt;wsp:rsid wsp:val=&quot;003F5A08&quot;/&gt;&lt;wsp:rsid wsp:val=&quot;00406752&quot;/&gt;&lt;wsp:rsid wsp:val=&quot;00420716&quot;/&gt;&lt;wsp:rsid wsp:val=&quot;004315B3&quot;/&gt;&lt;wsp:rsid wsp:val=&quot;004325FB&quot;/&gt;&lt;wsp:rsid wsp:val=&quot;00432BC5&quot;/&gt;&lt;wsp:rsid wsp:val=&quot;00435708&quot;/&gt;&lt;wsp:rsid wsp:val=&quot;00435ED0&quot;/&gt;&lt;wsp:rsid wsp:val=&quot;00440F09&quot;/&gt;&lt;wsp:rsid wsp:val=&quot;004432BA&quot;/&gt;&lt;wsp:rsid wsp:val=&quot;0044407E&quot;/&gt;&lt;wsp:rsid wsp:val=&quot;004465FB&quot;/&gt;&lt;wsp:rsid wsp:val=&quot;00447BB9&quot;/&gt;&lt;wsp:rsid wsp:val=&quot;0046031D&quot;/&gt;&lt;wsp:rsid wsp:val=&quot;00465061&quot;/&gt;&lt;wsp:rsid wsp:val=&quot;004650A9&quot;/&gt;&lt;wsp:rsid wsp:val=&quot;00490FD5&quot;/&gt;&lt;wsp:rsid wsp:val=&quot;00495F06&quot;/&gt;&lt;wsp:rsid wsp:val=&quot;004A31F0&quot;/&gt;&lt;wsp:rsid wsp:val=&quot;004C2DA3&quot;/&gt;&lt;wsp:rsid wsp:val=&quot;004D1007&quot;/&gt;&lt;wsp:rsid wsp:val=&quot;004D3308&quot;/&gt;&lt;wsp:rsid wsp:val=&quot;004D72B5&quot;/&gt;&lt;wsp:rsid wsp:val=&quot;004E036B&quot;/&gt;&lt;wsp:rsid wsp:val=&quot;004F66B4&quot;/&gt;&lt;wsp:rsid wsp:val=&quot;005167B3&quot;/&gt;&lt;wsp:rsid wsp:val=&quot;00516D70&quot;/&gt;&lt;wsp:rsid wsp:val=&quot;00521946&quot;/&gt;&lt;wsp:rsid wsp:val=&quot;00525FB9&quot;/&gt;&lt;wsp:rsid wsp:val=&quot;005300ED&quot;/&gt;&lt;wsp:rsid wsp:val=&quot;005316F7&quot;/&gt;&lt;wsp:rsid wsp:val=&quot;00545A96&quot;/&gt;&lt;wsp:rsid wsp:val=&quot;00551B7F&quot;/&gt;&lt;wsp:rsid wsp:val=&quot;0056127D&quot;/&gt;&lt;wsp:rsid wsp:val=&quot;0056610F&quot;/&gt;&lt;wsp:rsid wsp:val=&quot;00567D3E&quot;/&gt;&lt;wsp:rsid wsp:val=&quot;0057117D&quot;/&gt;&lt;wsp:rsid wsp:val=&quot;00575BCA&quot;/&gt;&lt;wsp:rsid wsp:val=&quot;005A69AA&quot;/&gt;&lt;wsp:rsid wsp:val=&quot;005B0344&quot;/&gt;&lt;wsp:rsid wsp:val=&quot;005B520E&quot;/&gt;&lt;wsp:rsid wsp:val=&quot;005D28A9&quot;/&gt;&lt;wsp:rsid wsp:val=&quot;005D4708&quot;/&gt;&lt;wsp:rsid wsp:val=&quot;005E2800&quot;/&gt;&lt;wsp:rsid wsp:val=&quot;006000D1&quot;/&gt;&lt;wsp:rsid wsp:val=&quot;00605825&quot;/&gt;&lt;wsp:rsid wsp:val=&quot;0061430E&quot;/&gt;&lt;wsp:rsid wsp:val=&quot;00641B10&quot;/&gt;&lt;wsp:rsid wsp:val=&quot;00642283&quot;/&gt;&lt;wsp:rsid wsp:val=&quot;00645D22&quot;/&gt;&lt;wsp:rsid wsp:val=&quot;00651A08&quot;/&gt;&lt;wsp:rsid wsp:val=&quot;00654204&quot;/&gt;&lt;wsp:rsid wsp:val=&quot;0065640E&quot;/&gt;&lt;wsp:rsid wsp:val=&quot;006657D3&quot;/&gt;&lt;wsp:rsid wsp:val=&quot;00670434&quot;/&gt;&lt;wsp:rsid wsp:val=&quot;00685EEE&quot;/&gt;&lt;wsp:rsid wsp:val=&quot;00690D57&quot;/&gt;&lt;wsp:rsid wsp:val=&quot;006B62AC&quot;/&gt;&lt;wsp:rsid wsp:val=&quot;006B6B66&quot;/&gt;&lt;wsp:rsid wsp:val=&quot;006B6D72&quot;/&gt;&lt;wsp:rsid wsp:val=&quot;006B7138&quot;/&gt;&lt;wsp:rsid wsp:val=&quot;006D105F&quot;/&gt;&lt;wsp:rsid wsp:val=&quot;006D6120&quot;/&gt;&lt;wsp:rsid wsp:val=&quot;006F10B1&quot;/&gt;&lt;wsp:rsid wsp:val=&quot;006F6D3D&quot;/&gt;&lt;wsp:rsid wsp:val=&quot;00700DD3&quot;/&gt;&lt;wsp:rsid wsp:val=&quot;007067F4&quot;/&gt;&lt;wsp:rsid wsp:val=&quot;0071388B&quot;/&gt;&lt;wsp:rsid wsp:val=&quot;00715BEA&quot;/&gt;&lt;wsp:rsid wsp:val=&quot;007165D8&quot;/&gt;&lt;wsp:rsid wsp:val=&quot;00720D0D&quot;/&gt;&lt;wsp:rsid wsp:val=&quot;00740EEA&quot;/&gt;&lt;wsp:rsid wsp:val=&quot;007442E0&quot;/&gt;&lt;wsp:rsid wsp:val=&quot;007819C6&quot;/&gt;&lt;wsp:rsid wsp:val=&quot;00794804&quot;/&gt;&lt;wsp:rsid wsp:val=&quot;007972DE&quot;/&gt;&lt;wsp:rsid wsp:val=&quot;007B33F1&quot;/&gt;&lt;wsp:rsid wsp:val=&quot;007B6DDA&quot;/&gt;&lt;wsp:rsid wsp:val=&quot;007C0308&quot;/&gt;&lt;wsp:rsid wsp:val=&quot;007C2FF2&quot;/&gt;&lt;wsp:rsid wsp:val=&quot;007D6232&quot;/&gt;&lt;wsp:rsid wsp:val=&quot;007E1935&quot;/&gt;&lt;wsp:rsid wsp:val=&quot;007F1F99&quot;/&gt;&lt;wsp:rsid wsp:val=&quot;007F768F&quot;/&gt;&lt;wsp:rsid wsp:val=&quot;00802E1B&quot;/&gt;&lt;wsp:rsid wsp:val=&quot;00803BD3&quot;/&gt;&lt;wsp:rsid wsp:val=&quot;00803C40&quot;/&gt;&lt;wsp:rsid wsp:val=&quot;0080791D&quot;/&gt;&lt;wsp:rsid wsp:val=&quot;00830F7C&quot;/&gt;&lt;wsp:rsid wsp:val=&quot;00832D1E&quot;/&gt;&lt;wsp:rsid wsp:val=&quot;00834FEB&quot;/&gt;&lt;wsp:rsid wsp:val=&quot;00836367&quot;/&gt;&lt;wsp:rsid wsp:val=&quot;00856016&quot;/&gt;&lt;wsp:rsid wsp:val=&quot;00860EC3&quot;/&gt;&lt;wsp:rsid wsp:val=&quot;00861714&quot;/&gt;&lt;wsp:rsid wsp:val=&quot;00873603&quot;/&gt;&lt;wsp:rsid wsp:val=&quot;0087620E&quot;/&gt;&lt;wsp:rsid wsp:val=&quot;00896FE0&quot;/&gt;&lt;wsp:rsid wsp:val=&quot;008A1289&quot;/&gt;&lt;wsp:rsid wsp:val=&quot;008A2C7D&quot;/&gt;&lt;wsp:rsid wsp:val=&quot;008C4B23&quot;/&gt;&lt;wsp:rsid wsp:val=&quot;008D1B9A&quot;/&gt;&lt;wsp:rsid wsp:val=&quot;008F0276&quot;/&gt;&lt;wsp:rsid wsp:val=&quot;008F68A8&quot;/&gt;&lt;wsp:rsid wsp:val=&quot;008F6E2C&quot;/&gt;&lt;wsp:rsid wsp:val=&quot;00904E2E&quot;/&gt;&lt;wsp:rsid wsp:val=&quot;00925047&quot;/&gt;&lt;wsp:rsid wsp:val=&quot;009303D9&quot;/&gt;&lt;wsp:rsid wsp:val=&quot;00933C64&quot;/&gt;&lt;wsp:rsid wsp:val=&quot;00937A67&quot;/&gt;&lt;wsp:rsid wsp:val=&quot;00947FBD&quot;/&gt;&lt;wsp:rsid wsp:val=&quot;0096099D&quot;/&gt;&lt;wsp:rsid wsp:val=&quot;00972203&quot;/&gt;&lt;wsp:rsid wsp:val=&quot;00993013&quot;/&gt;&lt;wsp:rsid wsp:val=&quot;00996CD1&quot;/&gt;&lt;wsp:rsid wsp:val=&quot;009E2D7D&quot;/&gt;&lt;wsp:rsid wsp:val=&quot;009F0DB3&quot;/&gt;&lt;wsp:rsid wsp:val=&quot;009F1D79&quot;/&gt;&lt;wsp:rsid wsp:val=&quot;009F6893&quot;/&gt;&lt;wsp:rsid wsp:val=&quot;00A059B3&quot;/&gt;&lt;wsp:rsid wsp:val=&quot;00A20EAF&quot;/&gt;&lt;wsp:rsid wsp:val=&quot;00A20FDA&quot;/&gt;&lt;wsp:rsid wsp:val=&quot;00A213F5&quot;/&gt;&lt;wsp:rsid wsp:val=&quot;00A42D34&quot;/&gt;&lt;wsp:rsid wsp:val=&quot;00A432C9&quot;/&gt;&lt;wsp:rsid wsp:val=&quot;00A528C0&quot;/&gt;&lt;wsp:rsid wsp:val=&quot;00A66431&quot;/&gt;&lt;wsp:rsid wsp:val=&quot;00AA00E5&quot;/&gt;&lt;wsp:rsid wsp:val=&quot;00AA6A9B&quot;/&gt;&lt;wsp:rsid wsp:val=&quot;00AB6B38&quot;/&gt;&lt;wsp:rsid wsp:val=&quot;00AC597F&quot;/&gt;&lt;wsp:rsid wsp:val=&quot;00AD2F3E&quot;/&gt;&lt;wsp:rsid wsp:val=&quot;00AE3409&quot;/&gt;&lt;wsp:rsid wsp:val=&quot;00AE50D3&quot;/&gt;&lt;wsp:rsid wsp:val=&quot;00AF646C&quot;/&gt;&lt;wsp:rsid wsp:val=&quot;00AF7BBA&quot;/&gt;&lt;wsp:rsid wsp:val=&quot;00B10FE5&quot;/&gt;&lt;wsp:rsid wsp:val=&quot;00B11A60&quot;/&gt;&lt;wsp:rsid wsp:val=&quot;00B1598D&quot;/&gt;&lt;wsp:rsid wsp:val=&quot;00B22613&quot;/&gt;&lt;wsp:rsid wsp:val=&quot;00B26B89&quot;/&gt;&lt;wsp:rsid wsp:val=&quot;00B426FB&quot;/&gt;&lt;wsp:rsid wsp:val=&quot;00B67E4F&quot;/&gt;&lt;wsp:rsid wsp:val=&quot;00B768D1&quot;/&gt;&lt;wsp:rsid wsp:val=&quot;00B8149E&quot;/&gt;&lt;wsp:rsid wsp:val=&quot;00B8179A&quot;/&gt;&lt;wsp:rsid wsp:val=&quot;00BA0918&quot;/&gt;&lt;wsp:rsid wsp:val=&quot;00BA1025&quot;/&gt;&lt;wsp:rsid wsp:val=&quot;00BC3420&quot;/&gt;&lt;wsp:rsid wsp:val=&quot;00BC4726&quot;/&gt;&lt;wsp:rsid wsp:val=&quot;00BD670B&quot;/&gt;&lt;wsp:rsid wsp:val=&quot;00BE7D3C&quot;/&gt;&lt;wsp:rsid wsp:val=&quot;00BF48CD&quot;/&gt;&lt;wsp:rsid wsp:val=&quot;00BF5FF6&quot;/&gt;&lt;wsp:rsid wsp:val=&quot;00C0207F&quot;/&gt;&lt;wsp:rsid wsp:val=&quot;00C12C0B&quot;/&gt;&lt;wsp:rsid wsp:val=&quot;00C16117&quot;/&gt;&lt;wsp:rsid wsp:val=&quot;00C3075A&quot;/&gt;&lt;wsp:rsid wsp:val=&quot;00C4720E&quot;/&gt;&lt;wsp:rsid wsp:val=&quot;00C70167&quot;/&gt;&lt;wsp:rsid wsp:val=&quot;00C919A4&quot;/&gt;&lt;wsp:rsid wsp:val=&quot;00C9502D&quot;/&gt;&lt;wsp:rsid wsp:val=&quot;00CA4392&quot;/&gt;&lt;wsp:rsid wsp:val=&quot;00CB20AB&quot;/&gt;&lt;wsp:rsid wsp:val=&quot;00CC2C36&quot;/&gt;&lt;wsp:rsid wsp:val=&quot;00CC393F&quot;/&gt;&lt;wsp:rsid wsp:val=&quot;00CC7D3C&quot;/&gt;&lt;wsp:rsid wsp:val=&quot;00CD3D47&quot;/&gt;&lt;wsp:rsid wsp:val=&quot;00CE6FC1&quot;/&gt;&lt;wsp:rsid wsp:val=&quot;00D071B6&quot;/&gt;&lt;wsp:rsid wsp:val=&quot;00D2176E&quot;/&gt;&lt;wsp:rsid wsp:val=&quot;00D217A3&quot;/&gt;&lt;wsp:rsid wsp:val=&quot;00D25BB4&quot;/&gt;&lt;wsp:rsid wsp:val=&quot;00D31590&quot;/&gt;&lt;wsp:rsid wsp:val=&quot;00D318E1&quot;/&gt;&lt;wsp:rsid wsp:val=&quot;00D42E1A&quot;/&gt;&lt;wsp:rsid wsp:val=&quot;00D56B92&quot;/&gt;&lt;wsp:rsid wsp:val=&quot;00D632BE&quot;/&gt;&lt;wsp:rsid wsp:val=&quot;00D641B9&quot;/&gt;&lt;wsp:rsid wsp:val=&quot;00D66E1D&quot;/&gt;&lt;wsp:rsid wsp:val=&quot;00D72D06&quot;/&gt;&lt;wsp:rsid wsp:val=&quot;00D73379&quot;/&gt;&lt;wsp:rsid wsp:val=&quot;00D74DC4&quot;/&gt;&lt;wsp:rsid wsp:val=&quot;00D7515E&quot;/&gt;&lt;wsp:rsid wsp:val=&quot;00D7522C&quot;/&gt;&lt;wsp:rsid wsp:val=&quot;00D7536F&quot;/&gt;&lt;wsp:rsid wsp:val=&quot;00D76668&quot;/&gt;&lt;wsp:rsid wsp:val=&quot;00D96230&quot;/&gt;&lt;wsp:rsid wsp:val=&quot;00DA6ADC&quot;/&gt;&lt;wsp:rsid wsp:val=&quot;00DB09DA&quot;/&gt;&lt;wsp:rsid wsp:val=&quot;00DC1613&quot;/&gt;&lt;wsp:rsid wsp:val=&quot;00DC64E9&quot;/&gt;&lt;wsp:rsid wsp:val=&quot;00DD1C6F&quot;/&gt;&lt;wsp:rsid wsp:val=&quot;00DE6F0C&quot;/&gt;&lt;wsp:rsid wsp:val=&quot;00DF33FC&quot;/&gt;&lt;wsp:rsid wsp:val=&quot;00E07383&quot;/&gt;&lt;wsp:rsid wsp:val=&quot;00E119A2&quot;/&gt;&lt;wsp:rsid wsp:val=&quot;00E13F0B&quot;/&gt;&lt;wsp:rsid wsp:val=&quot;00E165BC&quot;/&gt;&lt;wsp:rsid wsp:val=&quot;00E30DA0&quot;/&gt;&lt;wsp:rsid wsp:val=&quot;00E57441&quot;/&gt;&lt;wsp:rsid wsp:val=&quot;00E61E12&quot;/&gt;&lt;wsp:rsid wsp:val=&quot;00E72822&quot;/&gt;&lt;wsp:rsid wsp:val=&quot;00E73A00&quot;/&gt;&lt;wsp:rsid wsp:val=&quot;00E7596C&quot;/&gt;&lt;wsp:rsid wsp:val=&quot;00E878F2&quot;/&gt;&lt;wsp:rsid wsp:val=&quot;00EB2E72&quot;/&gt;&lt;wsp:rsid wsp:val=&quot;00EB4630&quot;/&gt;&lt;wsp:rsid wsp:val=&quot;00EB783C&quot;/&gt;&lt;wsp:rsid wsp:val=&quot;00EC2EAD&quot;/&gt;&lt;wsp:rsid wsp:val=&quot;00ED0149&quot;/&gt;&lt;wsp:rsid wsp:val=&quot;00ED63F5&quot;/&gt;&lt;wsp:rsid wsp:val=&quot;00EF664B&quot;/&gt;&lt;wsp:rsid wsp:val=&quot;00EF7DE3&quot;/&gt;&lt;wsp:rsid wsp:val=&quot;00F00A11&quot;/&gt;&lt;wsp:rsid wsp:val=&quot;00F0261A&quot;/&gt;&lt;wsp:rsid wsp:val=&quot;00F03103&quot;/&gt;&lt;wsp:rsid wsp:val=&quot;00F05DD9&quot;/&gt;&lt;wsp:rsid wsp:val=&quot;00F12479&quot;/&gt;&lt;wsp:rsid wsp:val=&quot;00F2577D&quot;/&gt;&lt;wsp:rsid wsp:val=&quot;00F271DE&quot;/&gt;&lt;wsp:rsid wsp:val=&quot;00F37E5B&quot;/&gt;&lt;wsp:rsid wsp:val=&quot;00F4421A&quot;/&gt;&lt;wsp:rsid wsp:val=&quot;00F45F2B&quot;/&gt;&lt;wsp:rsid wsp:val=&quot;00F61DBD&quot;/&gt;&lt;wsp:rsid wsp:val=&quot;00F627DA&quot;/&gt;&lt;wsp:rsid wsp:val=&quot;00F7288F&quot;/&gt;&lt;wsp:rsid wsp:val=&quot;00F847A6&quot;/&gt;&lt;wsp:rsid wsp:val=&quot;00F9441B&quot;/&gt;&lt;wsp:rsid wsp:val=&quot;00FA4C32&quot;/&gt;&lt;wsp:rsid wsp:val=&quot;00FA7D3B&quot;/&gt;&lt;wsp:rsid wsp:val=&quot;00FB43C6&quot;/&gt;&lt;wsp:rsid wsp:val=&quot;00FE2FF1&quot;/&gt;&lt;wsp:rsid wsp:val=&quot;00FE7114&quot;/&gt;&lt;/wsp:rsids&gt;&lt;/w:docPr&gt;&lt;w:body&gt;&lt;wx:sect&gt;&lt;w:p wsp:rsidR=&quot;00000000&quot; wsp:rsidRPr=&quot;00642283&quot; wsp:rsidRDefault=&quot;00642283&quot; wsp:rsidP=&quot;00642283&quot;&gt;&lt;m:oMathPara&gt;&lt;m:oMath&gt;&lt;m:r&gt;&lt;w:rPr&gt;&lt;w:rFonts w:ascii=&quot;Cambria Math&quot; w:h-ansi=&quot;Cambria Math&quot;/&gt;&lt;wx:font wx:val=&quot;Cambria Math&quot;/&gt;&lt;w:i/&gt;&lt;/w:rPr&gt;&lt;m:t&gt;distance=&lt;/m:t&gt;&lt;/m:r&gt;&lt;m:d&gt;&lt;m:dPr&gt;&lt;m:begChr m:val=&quot;|&quot;/&gt;&lt;m:endChr m:val=&quot;|&quot;/&gt;&lt;m:ctrlPr&gt;&lt;w:rPr&gt;&lt;w:rFonts w:ascii=&quot;Cambria Math&quot; w:h-ansi=&quot;Cambria Math&quot;/&gt;&lt;wx:font wx:val=&quot;Cambria Math&quot;/&gt;&lt;w:i/&gt;&lt;/w:rPr&gt;&lt;/m:ctrlPr&gt;&lt;/m:dPr&gt;&lt;m:e&gt;&lt;m:sSub&gt;&lt;m:sSubPr&gt;&lt;m:ctrlPr&gt;&lt;w:rPr&gt;&lt;w:rFonts w:ascii=&quot;Cambria Math&quot; w:h-ansi=&quot;Cambria Math&quot;/&gt;&lt;wx:font wx:val=&quot;Cambria Math&quot;/&gt;&lt;w:i/&gt;&lt;w:spacing w:val=&quot;-1&quot;/&gt;&lt;w:lang/&gt;&lt;/w:rPr&gt;&lt;/m:ctrlPr&gt;&lt;/m:sSubPr&gt;&lt;m:e&gt;&lt;m:r&gt;&lt;w:rPr&gt;&lt;w:rFonts w:ascii=&quot;Cambria Math&quot; w:h-ansi=&quot;Cambria Math&quot;/&gt;&lt;wx:font wx:val=&quot;Cambria Math&quot;/&gt;&lt;w:i/&gt;&lt;/w:rPr&gt;&lt;m:t&gt;a&lt;/m:t&gt;&lt;/m:r&gt;&lt;/m:e&gt;&lt;m:sub&gt;&lt;m:r&gt;&lt;w:rPr&gt;&lt;w:rFonts w:ascii=&quot;Cambria Math&quot; w:h-ansi=&quot;Cambria Math&quot;/&gt;&lt;wx:font wx:val=&quot;Cambria Math&quot;/&gt;&lt;w:i/&gt;&lt;/w:rPr&gt;&lt;m:t&gt;2&lt;/m:t&gt;&lt;/m:r&gt;&lt;/m:sub&gt;&lt;/m:sSub&gt;&lt;m:r&gt;&lt;w:rPr&gt;&lt;w:rFonts w:ascii=&quot;Cambria Math&quot; w:h-ansi=&quot;Cambria Math&quot;/&gt;&lt;wx:font wx:val=&quot;Cambria Math&quot;/&gt;&lt;w:i/&gt;&lt;/w:rPr&gt;&lt;m:t&gt;-&lt;/m:t&gt;&lt;/m:r&gt;&lt;m:sSub&gt;&lt;m:sSubPr&gt;&lt;m:ctrlPr&gt;&lt;w:rPr&gt;&lt;w:rFonts w:ascii=&quot;Cambria Math&quot; w:h-ansi=&quot;Cambria Math&quot;/&gt;&lt;wx:font wx:val=&quot;Cambria Math&quot;/&gt;&lt;w:i/&gt;&lt;w:spacing w:val=&quot;-1&quot;/&gt;&lt;w:lang/&gt;&lt;/w:rPr&gt;&lt;/m:ctrlPr&gt;&lt;/m:sSubPr&gt;&lt;m:e&gt;&lt;m:r&gt;&lt;w:rPr&gt;&lt;w:rFonts w:ascii=&quot;Cambria Math&quot; w:h-ansi=&quot;Cambria Math&quot;/&gt;&lt;wx:font wx:val=&quot;Cambria Math&quot;/&gt;&lt;w:i/&gt;&lt;/w:rPr&gt;&lt;m:t&gt;a&lt;/m:t&gt;&lt;/m:r&gt;&lt;/m:e&gt;&lt;m:sub&gt;&lt;m:r&gt;&lt;w:rPr&gt;&lt;w:rFonts w:ascii=&quot;Cambria Math&quot; w:h-ansi=&quot;Cambria Math&quot;/&gt;&lt;wx:font wx:val=&quot;Cambria Math&quot;/&gt;&lt;w:i/&gt;&lt;/w:rPr&gt;&lt;m:t&gt;1&lt;/m:t&gt;&lt;/m:r&gt;&lt;/m:sub&gt;&lt;/m:sSub&gt;&lt;/m:e&gt;&lt;/m:d&gt;&lt;m:r&gt;&lt;w:rPr&gt;&lt;w:rFonts w:ascii=&quot;Cambria Math&quot; w:h-ansi=&quot;Cambria Math&quot;/&gt;&lt;wx:font wx:val=&quot;Cambria Math&quot;/&gt;&lt;w:i/&gt;&lt;/w:rPr&gt;&lt;m:t&gt;+|&lt;/m:t&gt;&lt;/m:r&gt;&lt;m:sSub&gt;&lt;m:sSubPr&gt;&lt;m:ctrlPr&gt;&lt;w:rPr&gt;&lt;w:rFonts w:ascii=&quot;Cambria Math&quot; w:h-ansi=&quot;Cambria Math&quot;/&gt;&lt;wx:font wx:val=&quot;Cambria Math&quot;/&gt;&lt;w:i/&gt;&lt;w:spacing w:val=&quot;-1&quot;/&gt;&lt;w:lang/&gt;&lt;/w:rPr&gt;&lt;/m:ctrlPr&gt;&lt;/m:sSubPr&gt;&lt;m:e&gt;&lt;m:r&gt;&lt;w:rPr&gt;&lt;w:rFonts w:ascii=&quot;Cambria Math&quot; w:h-ansi=&quot;Cambria Math&quot;/&gt;&lt;wx:font wx:val=&quot;Cambria Math&quot;/&gt;&lt;w:i/&gt;&lt;/w:rPr&gt;&lt;m:t&gt;b&lt;/m:t&gt;&lt;/m:r&gt;&lt;/m:e&gt;&lt;m:sub&gt;&lt;m:r&gt;&lt;w:rPr&gt;&lt;w:rFonts w:ascii=&quot;Cambria Math&quot; w:h-ansi=&quot;Cambria Math&quot;/&gt;&lt;wx:font wx:val=&quot;Cambria Math&quot;/&gt;&lt;w:i/&gt;&lt;/w:rPr&gt;&lt;m:t&gt;2&lt;/m:t&gt;&lt;/m:r&gt;&lt;/m:sub&gt;&lt;/m:sSub&gt;&lt;m:r&gt;&lt;w:rPr&gt;&lt;w:rFonts w:ascii=&quot;Cambria Math&quot; w:h-ansi=&quot;Cambria Math&quot;/&gt;&lt;wx:font wx:val=&quot;Cambria Math&quot;/&gt;&lt;w:i/&gt;&lt;/w:rPr&gt;&lt;m:t&gt;+&lt;/m:t&gt;&lt;/m:r&gt;&lt;m:sSub&gt;&lt;m:sSubPr&gt;&lt;m:ctrlPr&gt;&lt;w:rPr&gt;&lt;w:rFonts w:ascii=&quot;Cambria Math&quot; w:h-ansi=&quot;Cambria Math&quot;/&gt;&lt;wx:font wx:val=&quot;Cambria Math&quot;/&gt;&lt;w:i/&gt;&lt;w:spacing w:val=&quot;-1&quot;/&gt;&lt;w:lang/&gt;&lt;/w:rPr&gt;&lt;/m:ctrlPr&gt;&lt;/m:sSubPr&gt;&lt;m:e&gt;&lt;m:r&gt;&lt;w:rPr&gt;&lt;w:rFonts w:ascii=&quot;Cambria Math&quot; w:h-ansi=&quot;Cambria Math&quot;/&gt;&lt;wx:font wx:val=&quot;Cambria Math&quot;/&gt;&lt;w:i/&gt;&lt;/w:rPr&gt;&lt;m:t&gt;b&lt;/m:t&gt;&lt;/m:r&gt;&lt;/m:e&gt;&lt;m:sub&gt;&lt;m:r&gt;&lt;w:rPr&gt;&lt;w:rFonts w:ascii=&quot;Cambria Math&quot; w:h-ansi=&quot;Cambria Math&quot;/&gt;&lt;wx:font wx:val=&quot;Cambria Math&quot;/&gt;&lt;w:i/&gt;&lt;/w:rPr&gt;&lt;m:t&gt;1&lt;/m:t&gt;&lt;/m:r&gt;&lt;/m:sub&gt;&lt;/m:sSub&gt;&lt;m:r&gt;&lt;w:rPr&gt;&lt;w:rFonts w:ascii=&quot;Cambria Math&quot; w:h-ansi=&quot;Cambria Math&quot;/&gt;&lt;wx:font wx:val=&quot;Cambria Math&quot;/&gt;&lt;w:i/&gt;&lt;/w:rPr&gt;&lt;m:t&gt;|&lt;/m:t&gt;&lt;/m:r&gt;&lt;/m:oMath&gt;&lt;/m:oMathPara&gt;&lt;/w:p&gt;&lt;w:sectPr wsp:rsidR=&quot;00000000&quot; wsp:rsidRPr=&quot;00642283&quot;&gt;&lt;w:pgSz w:w=&quot;12240&quot; w:h=&quot;15840&quot;/&gt;&lt;w:pgMar w:top=&quot;1440&quot; w:right=&quot;1440&quot; w:bottom=&quot;1440&quot; w:left=&quot;1440&quot; w:header=&quot;720&quot; w:footer=&quot;720&quot; w:gutter=&quot;0&quot;/&gt;&lt;w:cols w:space=&quot;720&quot;/&gt;&lt;/w:sectPr&gt;&lt;/wx:sect&gt;&lt;/w:body&gt;&lt;/w:wordDocument&gt;">
             <v:imagedata r:id="rId11" o:title="" chromakey="white"/>
           </v:shape>
         </w:pict>
@@ -1447,13 +1445,19 @@
       <w:r>
         <w:t xml:space="preserve"> Category A and Category B. The goal is to predict the new data points given in the blue column which do not belong to any category. This is a classic example of a classification-based problem and </w:t>
       </w:r>
+      <w:r>
+        <w:t>to</w:t>
+      </w:r>
+      <w:r>
+        <w:t xml:space="preserve"> predict the outcome we </w:t>
+      </w:r>
       <w:proofErr w:type="gramStart"/>
       <w:r>
-        <w:t>in order to</w:t>
+        <w:t>have to</w:t>
       </w:r>
       <w:proofErr w:type="gramEnd"/>
       <w:r>
-        <w:t xml:space="preserve"> predict the outcome we have to follow the below-mentioned steps,</w:t>
+        <w:t xml:space="preserve"> follow the below-mentioned steps,</w:t>
       </w:r>
     </w:p>
     <w:p>
@@ -1465,7 +1469,7 @@
       </w:r>
       <w:r>
         <w:pict w14:anchorId="3470A3FD">
-          <v:shape id="_x0000_i1028" type="#_x0000_t75" style="width:130.8pt;height:105.6pt;mso-left-percent:-10001;mso-top-percent:-10001;mso-position-horizontal:absolute;mso-position-horizontal-relative:char;mso-position-vertical:absolute;mso-position-vertical-relative:line;mso-left-percent:-10001;mso-top-percent:-10001">
+          <v:shape id="_x0000_i1028" type="#_x0000_t75" style="width:131pt;height:105.5pt;mso-left-percent:-10001;mso-top-percent:-10001;mso-position-horizontal:absolute;mso-position-horizontal-relative:char;mso-position-vertical:absolute;mso-position-vertical-relative:line;mso-left-percent:-10001;mso-top-percent:-10001">
             <v:imagedata r:id="rId12" o:title=""/>
           </v:shape>
         </w:pict>
@@ -1553,7 +1557,7 @@
       </w:r>
       <w:r>
         <w:pict w14:anchorId="4F9860B6">
-          <v:shape id="_x0000_i1029" type="#_x0000_t75" style="width:150pt;height:91.2pt;mso-left-percent:-10001;mso-top-percent:-10001;mso-position-horizontal:absolute;mso-position-horizontal-relative:char;mso-position-vertical:absolute;mso-position-vertical-relative:line;mso-left-percent:-10001;mso-top-percent:-10001">
+          <v:shape id="_x0000_i1029" type="#_x0000_t75" style="width:150pt;height:91pt;mso-left-percent:-10001;mso-top-percent:-10001;mso-position-horizontal:absolute;mso-position-horizontal-relative:char;mso-position-vertical:absolute;mso-position-vertical-relative:line;mso-left-percent:-10001;mso-top-percent:-10001">
             <v:imagedata r:id="rId13" o:title=""/>
           </v:shape>
         </w:pict>
@@ -1595,7 +1599,7 @@
       </w:r>
       <w:r>
         <w:pict w14:anchorId="7AB980D2">
-          <v:shape id="_x0000_i1030" type="#_x0000_t75" style="width:112.2pt;height:83.4pt;mso-left-percent:-10001;mso-top-percent:-10001;mso-position-horizontal:absolute;mso-position-horizontal-relative:char;mso-position-vertical:absolute;mso-position-vertical-relative:line;mso-left-percent:-10001;mso-top-percent:-10001">
+          <v:shape id="_x0000_i1030" type="#_x0000_t75" style="width:112pt;height:83.5pt;mso-left-percent:-10001;mso-top-percent:-10001;mso-position-horizontal:absolute;mso-position-horizontal-relative:char;mso-position-vertical:absolute;mso-position-vertical-relative:line;mso-left-percent:-10001;mso-top-percent:-10001">
             <v:imagedata r:id="rId14" o:title=""/>
           </v:shape>
         </w:pict>
@@ -1672,7 +1676,7 @@
       </w:r>
       <w:r>
         <w:pict w14:anchorId="2D415C6A">
-          <v:shape id="_x0000_i1031" type="#_x0000_t75" style="width:129pt;height:112.2pt">
+          <v:shape id="_x0000_i1031" type="#_x0000_t75" style="width:129pt;height:112pt">
             <v:imagedata r:id="rId15" o:title="Output_KNN"/>
           </v:shape>
         </w:pict>
@@ -1861,11 +1865,9 @@
       <w:r>
         <w:t xml:space="preserve"> containers store the distance, classification parameters, and SDR number of classifications. For Example, </w:t>
       </w:r>
-      <w:proofErr w:type="gramStart"/>
-      <w:r>
-        <w:t>If</w:t>
-      </w:r>
-      <w:proofErr w:type="gramEnd"/>
+      <w:r>
+        <w:t>if</w:t>
+      </w:r>
       <w:r>
         <w:t xml:space="preserve"> a classification contains 2 SDR’s the SDR number shall store 1 for the first and 2 for the latter.</w:t>
       </w:r>
@@ -1887,127 +1889,239 @@
           <w:lang w:val="en-US"/>
         </w:rPr>
       </w:pPr>
+      <w:r>
+        <w:rPr>
+          <w:lang w:val="en-US"/>
+        </w:rPr>
+        <w:t>To</w:t>
+      </w:r>
+      <w:r>
+        <w:rPr>
+          <w:lang w:val="en-US"/>
+        </w:rPr>
+        <w:t xml:space="preserve"> meet the base requirement of the Neocortex API, two mandatory methods from the </w:t>
+      </w:r>
+      <w:proofErr w:type="spellStart"/>
+      <w:r>
+        <w:rPr>
+          <w:i/>
+          <w:iCs/>
+          <w:lang w:val="en-US"/>
+        </w:rPr>
+        <w:t>IClassifier</w:t>
+      </w:r>
+      <w:proofErr w:type="spellEnd"/>
+      <w:r>
+        <w:rPr>
+          <w:lang w:val="en-US"/>
+        </w:rPr>
+        <w:t xml:space="preserve"> are implemented. The first method helps the model to learn the dataset and the second returns the N values chosen by the classifier. Both methods are described below in detail.</w:t>
+      </w:r>
+    </w:p>
+    <w:p>
+      <w:pPr>
+        <w:pStyle w:val="BodyText"/>
+        <w:ind w:firstLine="0"/>
+        <w:rPr>
+          <w:lang w:val="en-US"/>
+        </w:rPr>
+      </w:pPr>
+      <w:r>
+        <w:rPr>
+          <w:i/>
+          <w:iCs/>
+          <w:lang w:val="en-US"/>
+        </w:rPr>
+        <w:t xml:space="preserve">1. </w:t>
+      </w:r>
+      <w:r>
+        <w:rPr>
+          <w:i/>
+          <w:iCs/>
+        </w:rPr>
+        <w:t>Learn</w:t>
+      </w:r>
+      <w:r>
+        <w:t xml:space="preserve"> </w:t>
+      </w:r>
+    </w:p>
+    <w:p>
+      <w:pPr>
+        <w:pStyle w:val="BodyText"/>
+        <w:ind w:firstLine="0"/>
+        <w:rPr>
+          <w:rFonts w:ascii="Cascadia Code" w:hAnsi="Cascadia Code"/>
+          <w:sz w:val="18"/>
+          <w:szCs w:val="18"/>
+          <w:lang w:val="en-US"/>
+        </w:rPr>
+      </w:pPr>
+      <w:r>
+        <w:rPr>
+          <w:rFonts w:ascii="Cascadia Code" w:hAnsi="Cascadia Code"/>
+          <w:i/>
+          <w:iCs/>
+          <w:sz w:val="18"/>
+          <w:szCs w:val="18"/>
+          <w:lang w:val="en-US"/>
+        </w:rPr>
+        <w:t xml:space="preserve">public void </w:t>
+      </w:r>
       <w:proofErr w:type="gramStart"/>
       <w:r>
         <w:rPr>
-          <w:lang w:val="en-US"/>
-        </w:rPr>
-        <w:t>In order to</w:t>
+          <w:rFonts w:ascii="Cascadia Code" w:hAnsi="Cascadia Code"/>
+          <w:i/>
+          <w:iCs/>
+          <w:sz w:val="18"/>
+          <w:szCs w:val="18"/>
+          <w:lang w:val="en-US"/>
+        </w:rPr>
+        <w:t>Learn(</w:t>
       </w:r>
       <w:proofErr w:type="gramEnd"/>
       <w:r>
         <w:rPr>
-          <w:lang w:val="en-US"/>
-        </w:rPr>
-        <w:t xml:space="preserve"> meet the base requirement of the Neocortex API, two mandatory methods from the </w:t>
+          <w:rFonts w:ascii="Cascadia Code" w:hAnsi="Cascadia Code"/>
+          <w:i/>
+          <w:iCs/>
+          <w:sz w:val="18"/>
+          <w:szCs w:val="18"/>
+          <w:lang w:val="en-US"/>
+        </w:rPr>
+        <w:t>TIN input, Cell[] cells)</w:t>
+      </w:r>
+    </w:p>
+    <w:p>
+      <w:pPr>
+        <w:pStyle w:val="BodyText"/>
+        <w:ind w:firstLine="0"/>
+        <w:rPr>
+          <w:lang w:val="en-US"/>
+        </w:rPr>
+      </w:pPr>
+      <w:r>
+        <w:rPr>
+          <w:lang w:val="en-US"/>
+        </w:rPr>
+        <w:t xml:space="preserve">This method takes labels and the sequence of cells which </w:t>
+      </w:r>
+      <w:r>
+        <w:rPr>
+          <w:lang w:val="en-US"/>
+        </w:rPr>
+        <w:t>have</w:t>
+      </w:r>
+      <w:r>
+        <w:rPr>
+          <w:lang w:val="en-US"/>
+        </w:rPr>
+        <w:t xml:space="preserve"> already been labeled. The new entry is inserted into the </w:t>
+      </w:r>
+      <w:r>
+        <w:rPr>
+          <w:i/>
+          <w:iCs/>
+          <w:lang w:val="en-US"/>
+        </w:rPr>
+        <w:t>_model</w:t>
+      </w:r>
+      <w:r>
+        <w:rPr>
+          <w:i/>
+          <w:iCs/>
+          <w:lang w:val="en-US"/>
+        </w:rPr>
+        <w:t>s</w:t>
+      </w:r>
+      <w:r>
+        <w:rPr>
+          <w:lang w:val="en-US"/>
+        </w:rPr>
+        <w:t xml:space="preserve"> variable which is a dictionary mapping of </w:t>
       </w:r>
       <w:proofErr w:type="spellStart"/>
+      <w:r>
+        <w:rPr>
+          <w:i/>
+          <w:iCs/>
+          <w:lang w:val="en-US"/>
+        </w:rPr>
+        <w:t>Default</w:t>
+      </w:r>
+      <w:r>
+        <w:rPr>
+          <w:i/>
+          <w:iCs/>
+          <w:lang w:val="en-US"/>
+        </w:rPr>
+        <w:t>Dictionary</w:t>
+      </w:r>
+      <w:proofErr w:type="spellEnd"/>
+      <w:r>
+        <w:rPr>
+          <w:rStyle w:val="FootnoteReference"/>
+          <w:i/>
+          <w:iCs/>
+          <w:lang w:val="en-US"/>
+        </w:rPr>
+        <w:footnoteReference w:id="2"/>
+      </w:r>
+      <w:r>
+        <w:rPr>
+          <w:i/>
+          <w:iCs/>
+          <w:lang w:val="en-US"/>
+        </w:rPr>
+        <w:t>&lt;string, List&lt;</w:t>
+      </w:r>
+      <w:proofErr w:type="gramStart"/>
+      <w:r>
+        <w:rPr>
+          <w:i/>
+          <w:iCs/>
+          <w:lang w:val="en-US"/>
+        </w:rPr>
+        <w:t>int[</w:t>
+      </w:r>
+      <w:proofErr w:type="gramEnd"/>
+      <w:r>
+        <w:rPr>
+          <w:i/>
+          <w:iCs/>
+          <w:lang w:val="en-US"/>
+        </w:rPr>
+        <w:t>]&gt;&gt;</w:t>
+      </w:r>
+      <w:r>
+        <w:rPr>
+          <w:lang w:val="en-US"/>
+        </w:rPr>
+        <w:t>,</w:t>
+      </w:r>
+      <w:r>
+        <w:rPr>
+          <w:lang w:val="en-US"/>
+        </w:rPr>
+        <w:t xml:space="preserve"> this keeps multiple representations of these sequences called SDRs as the learning process continues. There is an upper threshold of values each classification can hold. This is controlled by the </w:t>
+      </w:r>
       <w:r>
         <w:rPr>
           <w:b/>
           <w:bCs/>
-          <w:lang w:val="en-US"/>
-        </w:rPr>
-        <w:t>IClassifier</w:t>
-      </w:r>
-      <w:proofErr w:type="spellEnd"/>
-      <w:r>
-        <w:rPr>
-          <w:lang w:val="en-US"/>
-        </w:rPr>
-        <w:t xml:space="preserve"> are implemented. The first method helps the model to learn the dataset and the second returns the N values chosen by the classifier. Both methods are described below in detail.</w:t>
-      </w:r>
-    </w:p>
-    <w:p>
-      <w:pPr>
-        <w:pStyle w:val="BodyText"/>
-        <w:ind w:firstLine="0"/>
-        <w:rPr>
-          <w:lang w:val="en-US"/>
-        </w:rPr>
-      </w:pPr>
-      <w:r>
-        <w:rPr>
-          <w:i/>
-          <w:iCs/>
-          <w:lang w:val="en-US"/>
-        </w:rPr>
-        <w:t xml:space="preserve">1. </w:t>
-      </w:r>
-      <w:r>
-        <w:rPr>
-          <w:i/>
-          <w:iCs/>
-        </w:rPr>
-        <w:t>Learn:</w:t>
-      </w:r>
-      <w:r>
-        <w:t xml:space="preserve"> </w:t>
-      </w:r>
-      <w:r>
-        <w:rPr>
-          <w:lang w:val="en-US"/>
-        </w:rPr>
-        <w:t xml:space="preserve">public void </w:t>
-      </w:r>
-      <w:proofErr w:type="gramStart"/>
-      <w:r>
-        <w:rPr>
-          <w:lang w:val="en-US"/>
-        </w:rPr>
-        <w:t>Learn(</w:t>
-      </w:r>
-      <w:proofErr w:type="gramEnd"/>
-      <w:r>
-        <w:rPr>
-          <w:lang w:val="en-US"/>
-        </w:rPr>
-        <w:t>TIN input, Cell[] cells)</w:t>
-      </w:r>
-    </w:p>
-    <w:p>
-      <w:pPr>
-        <w:pStyle w:val="BodyText"/>
-        <w:ind w:firstLine="0"/>
-        <w:rPr>
-          <w:lang w:val="en-US"/>
-        </w:rPr>
-      </w:pPr>
-      <w:r>
-        <w:rPr>
-          <w:lang w:val="en-US"/>
-        </w:rPr>
-        <w:t xml:space="preserve">This method takes labels and the sequence of cells which </w:t>
-      </w:r>
-      <w:r>
-        <w:rPr>
-          <w:lang w:val="en-US"/>
-        </w:rPr>
-        <w:t>have</w:t>
-      </w:r>
-      <w:r>
-        <w:rPr>
-          <w:lang w:val="en-US"/>
-        </w:rPr>
-        <w:t xml:space="preserve"> already been labeled. The new entry is inserted into the _model variable which is a dictionary mapping of Dictionary&lt;string, List&lt;</w:t>
-      </w:r>
-      <w:proofErr w:type="gramStart"/>
-      <w:r>
-        <w:rPr>
-          <w:lang w:val="en-US"/>
-        </w:rPr>
-        <w:t>int[</w:t>
-      </w:r>
-      <w:proofErr w:type="gramEnd"/>
-      <w:r>
-        <w:rPr>
-          <w:lang w:val="en-US"/>
-        </w:rPr>
-        <w:t>]&gt;&gt;, this keeps multiple representations of these sequences called SDRs as the learning process continues. There is an upper threshold of values each classification can hold. This is controlled by the _</w:t>
+          <w:i/>
+          <w:iCs/>
+          <w:lang w:val="en-US"/>
+        </w:rPr>
+        <w:t>_</w:t>
       </w:r>
       <w:proofErr w:type="spellStart"/>
       <w:r>
         <w:rPr>
+          <w:b/>
+          <w:bCs/>
+          <w:i/>
+          <w:iCs/>
           <w:lang w:val="en-US"/>
         </w:rPr>
         <w:t>sdr</w:t>
@@ -2033,18 +2147,7 @@
         <w:t xml:space="preserve">2. </w:t>
       </w:r>
       <w:r>
-        <w:rPr>
-          <w:i w:val="0"/>
-          <w:iCs w:val="0"/>
-        </w:rPr>
-        <w:t>Assigning</w:t>
-      </w:r>
-      <w:r>
-        <w:rPr>
-          <w:i w:val="0"/>
-          <w:iCs w:val="0"/>
-        </w:rPr>
-        <w:t xml:space="preserve">  the value of K</w:t>
+        <w:t>GetPredictedInputValues</w:t>
       </w:r>
     </w:p>
     <w:p>
@@ -2053,18 +2156,44 @@
         <w:ind w:firstLine="0"/>
         <w:jc w:val="left"/>
         <w:rPr>
-          <w:lang w:val="en-US"/>
-        </w:rPr>
-      </w:pPr>
-      <w:r>
-        <w:rPr>
-          <w:lang w:val="en-US"/>
-        </w:rPr>
-        <w:t>Public List&lt;</w:t>
+          <w:rFonts w:ascii="Cascadia Code" w:hAnsi="Cascadia Code"/>
+          <w:i/>
+          <w:iCs/>
+          <w:sz w:val="18"/>
+          <w:szCs w:val="18"/>
+          <w:lang w:val="en-US"/>
+        </w:rPr>
+      </w:pPr>
+      <w:r>
+        <w:rPr>
+          <w:rFonts w:ascii="Cascadia Code" w:hAnsi="Cascadia Code"/>
+          <w:i/>
+          <w:iCs/>
+          <w:sz w:val="18"/>
+          <w:szCs w:val="18"/>
+          <w:lang w:val="en-US"/>
+        </w:rPr>
+        <w:t>p</w:t>
+      </w:r>
+      <w:r>
+        <w:rPr>
+          <w:rFonts w:ascii="Cascadia Code" w:hAnsi="Cascadia Code"/>
+          <w:i/>
+          <w:iCs/>
+          <w:sz w:val="18"/>
+          <w:szCs w:val="18"/>
+          <w:lang w:val="en-US"/>
+        </w:rPr>
+        <w:t>ublic List&lt;</w:t>
       </w:r>
       <w:proofErr w:type="spellStart"/>
       <w:r>
         <w:rPr>
+          <w:rFonts w:ascii="Cascadia Code" w:hAnsi="Cascadia Code"/>
+          <w:i/>
+          <w:iCs/>
+          <w:sz w:val="18"/>
+          <w:szCs w:val="18"/>
           <w:lang w:val="en-US"/>
         </w:rPr>
         <w:t>ClassifierResult</w:t>
@@ -2072,6 +2201,11 @@
       <w:proofErr w:type="spellEnd"/>
       <w:r>
         <w:rPr>
+          <w:rFonts w:ascii="Cascadia Code" w:hAnsi="Cascadia Code"/>
+          <w:i/>
+          <w:iCs/>
+          <w:sz w:val="18"/>
+          <w:szCs w:val="18"/>
           <w:lang w:val="en-US"/>
         </w:rPr>
         <w:t xml:space="preserve">&lt;TIN&gt;&gt; </w:t>
@@ -2080,6 +2214,11 @@
       <w:proofErr w:type="gramStart"/>
       <w:r>
         <w:rPr>
+          <w:rFonts w:ascii="Cascadia Code" w:hAnsi="Cascadia Code"/>
+          <w:i/>
+          <w:iCs/>
+          <w:sz w:val="18"/>
+          <w:szCs w:val="18"/>
           <w:lang w:val="en-US"/>
         </w:rPr>
         <w:t>GetPredictedInputValues</w:t>
@@ -2087,6 +2226,11 @@
       <w:proofErr w:type="spellEnd"/>
       <w:r>
         <w:rPr>
+          <w:rFonts w:ascii="Cascadia Code" w:hAnsi="Cascadia Code"/>
+          <w:i/>
+          <w:iCs/>
+          <w:sz w:val="18"/>
+          <w:szCs w:val="18"/>
           <w:lang w:val="en-US"/>
         </w:rPr>
         <w:t>(</w:t>
@@ -2094,6 +2238,11 @@
       <w:proofErr w:type="gramEnd"/>
       <w:r>
         <w:rPr>
+          <w:rFonts w:ascii="Cascadia Code" w:hAnsi="Cascadia Code"/>
+          <w:i/>
+          <w:iCs/>
+          <w:sz w:val="18"/>
+          <w:szCs w:val="18"/>
           <w:lang w:val="en-US"/>
         </w:rPr>
         <w:t xml:space="preserve">Cell[] </w:t>
@@ -2101,6 +2250,11 @@
       <w:proofErr w:type="spellStart"/>
       <w:r>
         <w:rPr>
+          <w:rFonts w:ascii="Cascadia Code" w:hAnsi="Cascadia Code"/>
+          <w:i/>
+          <w:iCs/>
+          <w:sz w:val="18"/>
+          <w:szCs w:val="18"/>
           <w:lang w:val="en-US"/>
         </w:rPr>
         <w:t>unclassifiedCells</w:t>
@@ -2108,6 +2262,11 @@
       <w:proofErr w:type="spellEnd"/>
       <w:r>
         <w:rPr>
+          <w:rFonts w:ascii="Cascadia Code" w:hAnsi="Cascadia Code"/>
+          <w:i/>
+          <w:iCs/>
+          <w:sz w:val="18"/>
+          <w:szCs w:val="18"/>
           <w:lang w:val="en-US"/>
         </w:rPr>
         <w:t xml:space="preserve">, short </w:t>
@@ -2115,52 +2274,26 @@
       <w:proofErr w:type="spellStart"/>
       <w:r>
         <w:rPr>
+          <w:rFonts w:ascii="Cascadia Code" w:hAnsi="Cascadia Code"/>
+          <w:i/>
+          <w:iCs/>
+          <w:sz w:val="18"/>
+          <w:szCs w:val="18"/>
           <w:lang w:val="en-US"/>
         </w:rPr>
         <w:t>howMany</w:t>
       </w:r>
       <w:proofErr w:type="spellEnd"/>
-    </w:p>
-    <w:p>
-      <w:pPr>
-        <w:pStyle w:val="BodyText"/>
-        <w:rPr>
-          <w:lang w:val="en-US"/>
-        </w:rPr>
-      </w:pPr>
-      <w:r>
-        <w:rPr>
-          <w:lang w:val="en-US"/>
-        </w:rPr>
-        <w:t xml:space="preserve">The implemented </w:t>
-      </w:r>
-      <w:proofErr w:type="spellStart"/>
-      <w:r>
-        <w:rPr>
-          <w:lang w:val="en-US"/>
-        </w:rPr>
-        <w:t>GetPredictedInputvalues</w:t>
-      </w:r>
-      <w:proofErr w:type="spellEnd"/>
-      <w:r>
-        <w:rPr>
-          <w:lang w:val="en-US"/>
-        </w:rPr>
-        <w:t xml:space="preserve"> method returns the N values that have been chosen by the classifier in the format of the </w:t>
-      </w:r>
-      <w:proofErr w:type="spellStart"/>
-      <w:r>
-        <w:rPr>
-          <w:lang w:val="en-US"/>
-        </w:rPr>
-        <w:t>ClassifierResult</w:t>
-      </w:r>
-      <w:proofErr w:type="spellEnd"/>
-      <w:r>
-        <w:rPr>
-          <w:lang w:val="en-US"/>
-        </w:rPr>
-        <w:t xml:space="preserve">&lt;TIN&gt;. </w:t>
+      <w:r>
+        <w:rPr>
+          <w:rFonts w:ascii="Cascadia Code" w:hAnsi="Cascadia Code"/>
+          <w:i/>
+          <w:iCs/>
+          <w:sz w:val="18"/>
+          <w:szCs w:val="18"/>
+          <w:lang w:val="en-US"/>
+        </w:rPr>
+        <w:t>)</w:t>
       </w:r>
     </w:p>
     <w:p>
@@ -2171,14 +2304,182 @@
           <w:lang w:val="en-US"/>
         </w:rPr>
       </w:pPr>
+      <w:r>
+        <w:rPr>
+          <w:lang w:val="en-US"/>
+        </w:rPr>
+        <w:t xml:space="preserve">The implemented </w:t>
+      </w:r>
       <w:proofErr w:type="spellStart"/>
       <w:r>
         <w:rPr>
-          <w:lang w:val="en-US"/>
-        </w:rPr>
-        <w:t>GetPredictedInputValues</w:t>
+          <w:i/>
+          <w:iCs/>
+          <w:lang w:val="en-US"/>
+        </w:rPr>
+        <w:t>GetPredictedInputvalues</w:t>
       </w:r>
       <w:proofErr w:type="spellEnd"/>
+      <w:r>
+        <w:rPr>
+          <w:lang w:val="en-US"/>
+        </w:rPr>
+        <w:t xml:space="preserve"> method returns the N values that have been chosen by the classifier in the format of the </w:t>
+      </w:r>
+      <w:proofErr w:type="spellStart"/>
+      <w:r>
+        <w:rPr>
+          <w:i/>
+          <w:iCs/>
+          <w:lang w:val="en-US"/>
+        </w:rPr>
+        <w:t>ClassifierResult</w:t>
+      </w:r>
+      <w:proofErr w:type="spellEnd"/>
+      <w:r>
+        <w:rPr>
+          <w:i/>
+          <w:iCs/>
+          <w:lang w:val="en-US"/>
+        </w:rPr>
+        <w:t>&lt;TIN&gt;.</w:t>
+      </w:r>
+      <w:r>
+        <w:rPr>
+          <w:lang w:val="en-US"/>
+        </w:rPr>
+        <w:t xml:space="preserve"> </w:t>
+      </w:r>
+      <w:r>
+        <w:rPr>
+          <w:lang w:val="en-US"/>
+        </w:rPr>
+        <w:t>This method is the heart of the prediction process. It runs through all the sequences saved in the model and compares it with the inserted sequence to be classified.  It does this by comparing the distance between the values in the sequences and considering the least difference between individual values. Which then outputs a Dictionary holding the value of the unclassified sequence as the keys and the relative distances.</w:t>
+      </w:r>
+    </w:p>
+    <w:p>
+      <w:pPr>
+        <w:pStyle w:val="BodyText"/>
+        <w:jc w:val="left"/>
+        <w:rPr>
+          <w:rFonts w:ascii="Cascadia Code" w:hAnsi="Cascadia Code"/>
+          <w:b/>
+          <w:bCs/>
+          <w:i/>
+          <w:iCs/>
+          <w:lang w:val="en-US"/>
+        </w:rPr>
+      </w:pPr>
+      <w:r>
+        <w:rPr>
+          <w:rFonts w:ascii="Cascadia Code" w:hAnsi="Cascadia Code"/>
+          <w:b/>
+          <w:bCs/>
+          <w:i/>
+          <w:iCs/>
+          <w:lang w:val="en-US"/>
+        </w:rPr>
+        <w:t>{</w:t>
+      </w:r>
+    </w:p>
+    <w:p>
+      <w:pPr>
+        <w:pStyle w:val="BodyText"/>
+        <w:jc w:val="left"/>
+        <w:rPr>
+          <w:rFonts w:ascii="Cascadia Code" w:hAnsi="Cascadia Code"/>
+          <w:b/>
+          <w:bCs/>
+          <w:i/>
+          <w:iCs/>
+          <w:lang w:val="en-US"/>
+        </w:rPr>
+      </w:pPr>
+      <w:r>
+        <w:rPr>
+          <w:rFonts w:ascii="Cascadia Code" w:hAnsi="Cascadia Code"/>
+          <w:b/>
+          <w:bCs/>
+          <w:i/>
+          <w:iCs/>
+          <w:lang w:val="en-US"/>
+        </w:rPr>
+        <w:t xml:space="preserve">  "23": [0, 1, 2, …],</w:t>
+      </w:r>
+    </w:p>
+    <w:p>
+      <w:pPr>
+        <w:pStyle w:val="BodyText"/>
+        <w:jc w:val="left"/>
+        <w:rPr>
+          <w:rFonts w:ascii="Cascadia Code" w:hAnsi="Cascadia Code"/>
+          <w:b/>
+          <w:bCs/>
+          <w:i/>
+          <w:iCs/>
+          <w:lang w:val="en-US"/>
+        </w:rPr>
+      </w:pPr>
+      <w:r>
+        <w:rPr>
+          <w:rFonts w:ascii="Cascadia Code" w:hAnsi="Cascadia Code"/>
+          <w:b/>
+          <w:bCs/>
+          <w:i/>
+          <w:iCs/>
+          <w:lang w:val="en-US"/>
+        </w:rPr>
+        <w:t xml:space="preserve">  "36": [0, 2, 8, …],</w:t>
+      </w:r>
+    </w:p>
+    <w:p>
+      <w:pPr>
+        <w:pStyle w:val="BodyText"/>
+        <w:jc w:val="left"/>
+        <w:rPr>
+          <w:rFonts w:ascii="Cascadia Code" w:hAnsi="Cascadia Code"/>
+          <w:b/>
+          <w:bCs/>
+          <w:i/>
+          <w:iCs/>
+          <w:lang w:val="en-US"/>
+        </w:rPr>
+      </w:pPr>
+      <w:r>
+        <w:rPr>
+          <w:rFonts w:ascii="Cascadia Code" w:hAnsi="Cascadia Code"/>
+          <w:b/>
+          <w:bCs/>
+          <w:i/>
+          <w:iCs/>
+          <w:lang w:val="en-US"/>
+        </w:rPr>
+        <w:t xml:space="preserve">  …</w:t>
+      </w:r>
+    </w:p>
+    <w:p>
+      <w:pPr>
+        <w:pStyle w:val="BodyText"/>
+        <w:rPr>
+          <w:rFonts w:ascii="Cascadia Code" w:hAnsi="Cascadia Code"/>
+          <w:b/>
+          <w:bCs/>
+          <w:i/>
+          <w:iCs/>
+          <w:lang w:val="en-US"/>
+        </w:rPr>
+      </w:pPr>
+      <w:r>
+        <w:rPr>
+          <w:rFonts w:ascii="Cascadia Code" w:hAnsi="Cascadia Code"/>
+          <w:b/>
+          <w:bCs/>
+          <w:i/>
+          <w:iCs/>
+          <w:lang w:val="en-US"/>
+        </w:rPr>
+        <w:t>}</w:t>
+      </w:r>
     </w:p>
     <w:p>
       <w:pPr>
@@ -2192,18 +2493,113 @@
         <w:rPr>
           <w:lang w:val="en-US"/>
         </w:rPr>
-        <w:t>This method is the heart of the prediction process. It runs through all the sequences saved in the model and compares it with the inserted sequence to be classified.  It does this by comparing the distance between the values in the sequences and considering the least difference between individual values. Which then outputs a Dictionary holding the value of the unclassified sequence as the keys and the relative distances.</w:t>
+        <w:t xml:space="preserve">Also, the conversion of the data to </w:t>
+      </w:r>
+      <w:proofErr w:type="spellStart"/>
+      <w:r>
+        <w:rPr>
+          <w:i/>
+          <w:iCs/>
+          <w:lang w:val="en-US"/>
+        </w:rPr>
+        <w:t>Default</w:t>
+      </w:r>
+      <w:r>
+        <w:rPr>
+          <w:i/>
+          <w:iCs/>
+          <w:lang w:val="en-US"/>
+        </w:rPr>
+        <w:t>Dictionary</w:t>
+      </w:r>
+      <w:proofErr w:type="spellEnd"/>
+      <w:r>
+        <w:rPr>
+          <w:i/>
+          <w:iCs/>
+          <w:lang w:val="en-US"/>
+        </w:rPr>
+        <w:t>&lt;int,</w:t>
+      </w:r>
+      <w:r>
+        <w:rPr>
+          <w:lang w:val="en-US"/>
+        </w:rPr>
+        <w:t xml:space="preserve"> </w:t>
+      </w:r>
+      <w:r>
+        <w:rPr>
+          <w:i/>
+          <w:iCs/>
+          <w:lang w:val="en-US"/>
+        </w:rPr>
+        <w:t>List&lt;</w:t>
+      </w:r>
+      <w:proofErr w:type="spellStart"/>
+      <w:r>
+        <w:rPr>
+          <w:i/>
+          <w:iCs/>
+          <w:lang w:val="en-US"/>
+        </w:rPr>
+        <w:t>ClassificationAndDistance</w:t>
+      </w:r>
+      <w:proofErr w:type="spellEnd"/>
+      <w:r>
+        <w:rPr>
+          <w:i/>
+          <w:iCs/>
+          <w:lang w:val="en-US"/>
+        </w:rPr>
+        <w:t>&gt;</w:t>
+      </w:r>
+      <w:r>
+        <w:rPr>
+          <w:lang w:val="en-US"/>
+        </w:rPr>
+        <w:t xml:space="preserve">, </w:t>
+      </w:r>
+      <w:r>
+        <w:rPr>
+          <w:lang w:val="en-US"/>
+        </w:rPr>
+        <w:t xml:space="preserve">the Keys being a value of the unclassified sequence and the Values being a List of </w:t>
+      </w:r>
+      <w:proofErr w:type="spellStart"/>
+      <w:r>
+        <w:rPr>
+          <w:lang w:val="en-US"/>
+        </w:rPr>
+        <w:t>ClassificationAndDistance</w:t>
+      </w:r>
+      <w:proofErr w:type="spellEnd"/>
+      <w:r>
+        <w:rPr>
+          <w:lang w:val="en-US"/>
+        </w:rPr>
+        <w:t xml:space="preserve"> objects as showed below,</w:t>
       </w:r>
     </w:p>
     <w:p>
       <w:pPr>
         <w:pStyle w:val="BodyText"/>
-        <w:rPr>
-          <w:lang w:val="en-US"/>
-        </w:rPr>
-      </w:pPr>
-      <w:r>
-        <w:rPr>
+        <w:jc w:val="left"/>
+        <w:rPr>
+          <w:rFonts w:ascii="Cascadia Code" w:hAnsi="Cascadia Code"/>
+          <w:b/>
+          <w:bCs/>
+          <w:i/>
+          <w:iCs/>
+          <w:lang w:val="en-US"/>
+        </w:rPr>
+      </w:pPr>
+      <w:r>
+        <w:rPr>
+          <w:rFonts w:ascii="Cascadia Code" w:hAnsi="Cascadia Code"/>
+          <w:b/>
+          <w:bCs/>
+          <w:i/>
+          <w:iCs/>
           <w:lang w:val="en-US"/>
         </w:rPr>
         <w:t>{</w:t>
@@ -2212,40 +2608,147 @@
     <w:p>
       <w:pPr>
         <w:pStyle w:val="BodyText"/>
-        <w:rPr>
-          <w:lang w:val="en-US"/>
-        </w:rPr>
-      </w:pPr>
-      <w:r>
-        <w:rPr>
-          <w:lang w:val="en-US"/>
-        </w:rPr>
-        <w:t xml:space="preserve">  "23": [0, 1, 2, …],</w:t>
+        <w:jc w:val="left"/>
+        <w:rPr>
+          <w:rFonts w:ascii="Cascadia Code" w:hAnsi="Cascadia Code"/>
+          <w:b/>
+          <w:bCs/>
+          <w:i/>
+          <w:iCs/>
+          <w:lang w:val="en-US"/>
+        </w:rPr>
+      </w:pPr>
+      <w:r>
+        <w:rPr>
+          <w:rFonts w:ascii="Cascadia Code" w:hAnsi="Cascadia Code"/>
+          <w:b/>
+          <w:bCs/>
+          <w:i/>
+          <w:iCs/>
+          <w:lang w:val="en-US"/>
+        </w:rPr>
+        <w:t xml:space="preserve">  "23": [</w:t>
       </w:r>
     </w:p>
     <w:p>
       <w:pPr>
         <w:pStyle w:val="BodyText"/>
-        <w:rPr>
-          <w:lang w:val="en-US"/>
-        </w:rPr>
-      </w:pPr>
-      <w:r>
-        <w:rPr>
-          <w:lang w:val="en-US"/>
-        </w:rPr>
-        <w:t xml:space="preserve">  "36": [0, 2, 8, …],</w:t>
+        <w:ind w:left="288" w:firstLine="0"/>
+        <w:jc w:val="left"/>
+        <w:rPr>
+          <w:rFonts w:ascii="Cascadia Code" w:hAnsi="Cascadia Code"/>
+          <w:b/>
+          <w:bCs/>
+          <w:i/>
+          <w:iCs/>
+          <w:lang w:val="en-US"/>
+        </w:rPr>
+      </w:pPr>
+      <w:r>
+        <w:rPr>
+          <w:rFonts w:ascii="Cascadia Code" w:hAnsi="Cascadia Code"/>
+          <w:b/>
+          <w:bCs/>
+          <w:i/>
+          <w:iCs/>
+          <w:lang w:val="en-US"/>
+        </w:rPr>
+        <w:t xml:space="preserve">"&lt;object Classification </w:t>
+      </w:r>
+      <w:r>
+        <w:rPr>
+          <w:rFonts w:ascii="Cascadia Code" w:hAnsi="Cascadia Code"/>
+          <w:b/>
+          <w:bCs/>
+          <w:i/>
+          <w:iCs/>
+          <w:lang w:val="en-US"/>
+        </w:rPr>
+        <w:t xml:space="preserve">&amp; </w:t>
+      </w:r>
+      <w:r>
+        <w:rPr>
+          <w:rFonts w:ascii="Cascadia Code" w:hAnsi="Cascadia Code"/>
+          <w:b/>
+          <w:bCs/>
+          <w:i/>
+          <w:iCs/>
+          <w:lang w:val="en-US"/>
+        </w:rPr>
+        <w:t>Distance 1&gt;", "&lt;object Classification &amp; Distance 2&gt;", …],</w:t>
       </w:r>
     </w:p>
     <w:p>
       <w:pPr>
         <w:pStyle w:val="BodyText"/>
-        <w:rPr>
-          <w:lang w:val="en-US"/>
-        </w:rPr>
-      </w:pPr>
-      <w:r>
-        <w:rPr>
+        <w:jc w:val="left"/>
+        <w:rPr>
+          <w:rFonts w:ascii="Cascadia Code" w:hAnsi="Cascadia Code"/>
+          <w:b/>
+          <w:bCs/>
+          <w:i/>
+          <w:iCs/>
+          <w:lang w:val="en-US"/>
+        </w:rPr>
+      </w:pPr>
+      <w:r>
+        <w:rPr>
+          <w:rFonts w:ascii="Cascadia Code" w:hAnsi="Cascadia Code"/>
+          <w:b/>
+          <w:bCs/>
+          <w:i/>
+          <w:iCs/>
+          <w:lang w:val="en-US"/>
+        </w:rPr>
+        <w:t xml:space="preserve">  "36": [</w:t>
+      </w:r>
+    </w:p>
+    <w:p>
+      <w:pPr>
+        <w:pStyle w:val="BodyText"/>
+        <w:ind w:left="288" w:firstLine="0"/>
+        <w:jc w:val="left"/>
+        <w:rPr>
+          <w:rFonts w:ascii="Cascadia Code" w:hAnsi="Cascadia Code"/>
+          <w:b/>
+          <w:bCs/>
+          <w:i/>
+          <w:iCs/>
+          <w:lang w:val="en-US"/>
+        </w:rPr>
+      </w:pPr>
+      <w:r>
+        <w:rPr>
+          <w:rFonts w:ascii="Cascadia Code" w:hAnsi="Cascadia Code"/>
+          <w:b/>
+          <w:bCs/>
+          <w:i/>
+          <w:iCs/>
+          <w:lang w:val="en-US"/>
+        </w:rPr>
+        <w:t>"&lt;object Classification &amp; Distance 1&gt;", "&lt;object Classification &amp; Distance 2&gt;", …],</w:t>
+      </w:r>
+    </w:p>
+    <w:p>
+      <w:pPr>
+        <w:pStyle w:val="BodyText"/>
+        <w:jc w:val="left"/>
+        <w:rPr>
+          <w:rFonts w:ascii="Cascadia Code" w:hAnsi="Cascadia Code"/>
+          <w:b/>
+          <w:bCs/>
+          <w:i/>
+          <w:iCs/>
+          <w:lang w:val="en-US"/>
+        </w:rPr>
+      </w:pPr>
+      <w:r>
+        <w:rPr>
+          <w:rFonts w:ascii="Cascadia Code" w:hAnsi="Cascadia Code"/>
+          <w:b/>
+          <w:bCs/>
+          <w:i/>
+          <w:iCs/>
           <w:lang w:val="en-US"/>
         </w:rPr>
         <w:t xml:space="preserve">  …</w:t>
@@ -2254,12 +2757,23 @@
     <w:p>
       <w:pPr>
         <w:pStyle w:val="BodyText"/>
-        <w:rPr>
-          <w:lang w:val="en-US"/>
-        </w:rPr>
-      </w:pPr>
-      <w:r>
-        <w:rPr>
+        <w:jc w:val="left"/>
+        <w:rPr>
+          <w:rFonts w:ascii="Cascadia Code" w:hAnsi="Cascadia Code"/>
+          <w:b/>
+          <w:bCs/>
+          <w:i/>
+          <w:iCs/>
+          <w:lang w:val="en-US"/>
+        </w:rPr>
+      </w:pPr>
+      <w:r>
+        <w:rPr>
+          <w:rFonts w:ascii="Cascadia Code" w:hAnsi="Cascadia Code"/>
+          <w:b/>
+          <w:bCs/>
+          <w:i/>
+          <w:iCs/>
           <w:lang w:val="en-US"/>
         </w:rPr>
         <w:t>}</w:t>
@@ -2268,20 +2782,21 @@
     <w:p>
       <w:pPr>
         <w:pStyle w:val="BodyText"/>
-        <w:ind w:firstLine="0"/>
-        <w:rPr>
-          <w:lang w:val="en-US"/>
-        </w:rPr>
-      </w:pPr>
-      <w:r>
-        <w:rPr>
-          <w:lang w:val="en-US"/>
-        </w:rPr>
-        <w:t>Also, the conversion of the data to Dictionary&lt;int, List&lt;</w:t>
+        <w:rPr>
+          <w:lang w:val="en-US"/>
+        </w:rPr>
+      </w:pPr>
+      <w:r>
+        <w:rPr>
+          <w:lang w:val="en-US"/>
+        </w:rPr>
+        <w:t xml:space="preserve">The object representation of </w:t>
       </w:r>
       <w:proofErr w:type="spellStart"/>
       <w:r>
         <w:rPr>
+          <w:i/>
+          <w:iCs/>
           <w:lang w:val="en-US"/>
         </w:rPr>
         <w:t>ClassificationAndDistance</w:t>
@@ -2291,134 +2806,14 @@
         <w:rPr>
           <w:lang w:val="en-US"/>
         </w:rPr>
-        <w:t xml:space="preserve">&gt;, the Keys being a value of </w:t>
-      </w:r>
-      <w:r>
-        <w:rPr>
-          <w:lang w:val="en-US"/>
-        </w:rPr>
-        <w:t xml:space="preserve">the unclassified sequence and the Values being a List of </w:t>
-      </w:r>
-      <w:proofErr w:type="spellStart"/>
-      <w:r>
-        <w:rPr>
-          <w:lang w:val="en-US"/>
-        </w:rPr>
-        <w:t>ClassificationAndDistance</w:t>
-      </w:r>
-      <w:proofErr w:type="spellEnd"/>
-      <w:r>
-        <w:rPr>
-          <w:lang w:val="en-US"/>
-        </w:rPr>
-        <w:t xml:space="preserve"> objects as showed below,</w:t>
-      </w:r>
-    </w:p>
-    <w:p>
-      <w:pPr>
-        <w:pStyle w:val="BodyText"/>
-        <w:rPr>
-          <w:lang w:val="en-US"/>
-        </w:rPr>
-      </w:pPr>
-      <w:r>
-        <w:rPr>
-          <w:lang w:val="en-US"/>
-        </w:rPr>
-        <w:t>{</w:t>
-      </w:r>
-    </w:p>
-    <w:p>
-      <w:pPr>
-        <w:pStyle w:val="BodyText"/>
-        <w:rPr>
-          <w:lang w:val="en-US"/>
-        </w:rPr>
-      </w:pPr>
-      <w:r>
-        <w:rPr>
-          <w:lang w:val="en-US"/>
-        </w:rPr>
-        <w:t xml:space="preserve">  "23": ["&lt;object Classification &amp; Distance 1&gt;", "&lt;object Classification &amp; Distance 2&gt;", …],</w:t>
-      </w:r>
-    </w:p>
-    <w:p>
-      <w:pPr>
-        <w:pStyle w:val="BodyText"/>
-        <w:rPr>
-          <w:lang w:val="en-US"/>
-        </w:rPr>
-      </w:pPr>
-      <w:r>
-        <w:rPr>
-          <w:lang w:val="en-US"/>
-        </w:rPr>
-        <w:t xml:space="preserve">  "36": ["&lt;object Classification &amp; Distance 1&gt;", "&lt;object Classification &amp; Distance 2&gt;", …],</w:t>
-      </w:r>
-    </w:p>
-    <w:p>
-      <w:pPr>
-        <w:pStyle w:val="BodyText"/>
-        <w:rPr>
-          <w:lang w:val="en-US"/>
-        </w:rPr>
-      </w:pPr>
-      <w:r>
-        <w:rPr>
-          <w:lang w:val="en-US"/>
-        </w:rPr>
-        <w:t xml:space="preserve">  …</w:t>
-      </w:r>
-    </w:p>
-    <w:p>
-      <w:pPr>
-        <w:pStyle w:val="BodyText"/>
-        <w:rPr>
-          <w:lang w:val="en-US"/>
-        </w:rPr>
-      </w:pPr>
-      <w:r>
-        <w:rPr>
-          <w:lang w:val="en-US"/>
-        </w:rPr>
-        <w:t>}</w:t>
-      </w:r>
-    </w:p>
-    <w:p>
-      <w:pPr>
-        <w:pStyle w:val="BodyText"/>
-        <w:rPr>
-          <w:lang w:val="en-US"/>
-        </w:rPr>
-      </w:pPr>
-      <w:r>
-        <w:rPr>
-          <w:lang w:val="en-US"/>
-        </w:rPr>
-        <w:t xml:space="preserve">The object representation of </w:t>
-      </w:r>
-      <w:proofErr w:type="spellStart"/>
-      <w:r>
-        <w:rPr>
-          <w:lang w:val="en-US"/>
-        </w:rPr>
-        <w:t>ClassificationAndDistance</w:t>
-      </w:r>
-      <w:proofErr w:type="spellEnd"/>
-      <w:r>
-        <w:rPr>
-          <w:lang w:val="en-US"/>
-        </w:rPr>
         <w:t xml:space="preserve"> which stores the classification information and the distance for the voting process looks </w:t>
       </w:r>
-      <w:proofErr w:type="gramStart"/>
-      <w:r>
-        <w:rPr>
-          <w:lang w:val="en-US"/>
-        </w:rPr>
-        <w:t>similar to</w:t>
-      </w:r>
-      <w:proofErr w:type="gramEnd"/>
+      <w:r>
+        <w:rPr>
+          <w:lang w:val="en-US"/>
+        </w:rPr>
+        <w:t>like</w:t>
+      </w:r>
       <w:r>
         <w:rPr>
           <w:lang w:val="en-US"/>
@@ -2432,19 +2827,37 @@
         <w:ind w:firstLine="0"/>
         <w:jc w:val="left"/>
         <w:rPr>
-          <w:lang w:val="en-US"/>
-        </w:rPr>
-      </w:pPr>
-      <w:r>
-        <w:rPr>
-          <w:lang w:val="en-US"/>
-        </w:rPr>
-        <w:t xml:space="preserve">public class </w:t>
+          <w:rFonts w:ascii="Cascadia Code" w:hAnsi="Cascadia Code"/>
+          <w:lang w:val="en-US"/>
+        </w:rPr>
+      </w:pPr>
+      <w:r>
+        <w:rPr>
+          <w:rFonts w:ascii="Cascadia Code" w:hAnsi="Cascadia Code"/>
+          <w:b/>
+          <w:bCs/>
+          <w:i/>
+          <w:iCs/>
+          <w:lang w:val="en-US"/>
+        </w:rPr>
+        <w:t>public class</w:t>
+      </w:r>
+      <w:r>
+        <w:rPr>
+          <w:rFonts w:ascii="Cascadia Code" w:hAnsi="Cascadia Code"/>
+          <w:lang w:val="en-US"/>
+        </w:rPr>
+        <w:t xml:space="preserve"> </w:t>
       </w:r>
       <w:proofErr w:type="spellStart"/>
       <w:proofErr w:type="gramStart"/>
       <w:r>
         <w:rPr>
+          <w:rFonts w:ascii="Cascadia Code" w:hAnsi="Cascadia Code"/>
+          <w:b/>
+          <w:bCs/>
+          <w:i/>
+          <w:iCs/>
           <w:lang w:val="en-US"/>
         </w:rPr>
         <w:t>ClassificationAndDistance:IComparable</w:t>
@@ -2453,6 +2866,11 @@
       <w:proofErr w:type="gramEnd"/>
       <w:r>
         <w:rPr>
+          <w:rFonts w:ascii="Cascadia Code" w:hAnsi="Cascadia Code"/>
+          <w:b/>
+          <w:bCs/>
+          <w:i/>
+          <w:iCs/>
           <w:lang w:val="en-US"/>
         </w:rPr>
         <w:t>&lt;</w:t>
@@ -2460,6 +2878,11 @@
       <w:proofErr w:type="spellStart"/>
       <w:r>
         <w:rPr>
+          <w:rFonts w:ascii="Cascadia Code" w:hAnsi="Cascadia Code"/>
+          <w:b/>
+          <w:bCs/>
+          <w:i/>
+          <w:iCs/>
           <w:lang w:val="en-US"/>
         </w:rPr>
         <w:t>ClassificationAndDistance</w:t>
@@ -2467,6 +2890,11 @@
       <w:proofErr w:type="spellEnd"/>
       <w:r>
         <w:rPr>
+          <w:rFonts w:ascii="Cascadia Code" w:hAnsi="Cascadia Code"/>
+          <w:b/>
+          <w:bCs/>
+          <w:i/>
+          <w:iCs/>
           <w:lang w:val="en-US"/>
         </w:rPr>
         <w:t>&gt;</w:t>
@@ -2475,12 +2903,23 @@
     <w:p>
       <w:pPr>
         <w:pStyle w:val="BodyText"/>
-        <w:rPr>
-          <w:lang w:val="en-US"/>
-        </w:rPr>
-      </w:pPr>
-      <w:r>
-        <w:rPr>
+        <w:jc w:val="left"/>
+        <w:rPr>
+          <w:rFonts w:ascii="Cascadia Code" w:hAnsi="Cascadia Code"/>
+          <w:b/>
+          <w:bCs/>
+          <w:i/>
+          <w:iCs/>
+          <w:lang w:val="en-US"/>
+        </w:rPr>
+      </w:pPr>
+      <w:r>
+        <w:rPr>
+          <w:rFonts w:ascii="Cascadia Code" w:hAnsi="Cascadia Code"/>
+          <w:b/>
+          <w:bCs/>
+          <w:i/>
+          <w:iCs/>
           <w:lang w:val="en-US"/>
         </w:rPr>
         <w:t>{</w:t>
@@ -2489,12 +2928,23 @@
     <w:p>
       <w:pPr>
         <w:pStyle w:val="BodyText"/>
-        <w:rPr>
-          <w:lang w:val="en-US"/>
-        </w:rPr>
-      </w:pPr>
-      <w:r>
-        <w:rPr>
+        <w:jc w:val="left"/>
+        <w:rPr>
+          <w:rFonts w:ascii="Cascadia Code" w:hAnsi="Cascadia Code"/>
+          <w:b/>
+          <w:bCs/>
+          <w:i/>
+          <w:iCs/>
+          <w:lang w:val="en-US"/>
+        </w:rPr>
+      </w:pPr>
+      <w:r>
+        <w:rPr>
+          <w:rFonts w:ascii="Cascadia Code" w:hAnsi="Cascadia Code"/>
+          <w:b/>
+          <w:bCs/>
+          <w:i/>
+          <w:iCs/>
           <w:lang w:val="en-US"/>
         </w:rPr>
         <w:t xml:space="preserve">  public string Classification </w:t>
@@ -2502,6 +2952,11 @@
       <w:proofErr w:type="gramStart"/>
       <w:r>
         <w:rPr>
+          <w:rFonts w:ascii="Cascadia Code" w:hAnsi="Cascadia Code"/>
+          <w:b/>
+          <w:bCs/>
+          <w:i/>
+          <w:iCs/>
           <w:lang w:val="en-US"/>
         </w:rPr>
         <w:t>{ get</w:t>
@@ -2509,6 +2964,11 @@
       <w:proofErr w:type="gramEnd"/>
       <w:r>
         <w:rPr>
+          <w:rFonts w:ascii="Cascadia Code" w:hAnsi="Cascadia Code"/>
+          <w:b/>
+          <w:bCs/>
+          <w:i/>
+          <w:iCs/>
           <w:lang w:val="en-US"/>
         </w:rPr>
         <w:t>; }</w:t>
@@ -2517,12 +2977,23 @@
     <w:p>
       <w:pPr>
         <w:pStyle w:val="BodyText"/>
-        <w:rPr>
-          <w:lang w:val="en-US"/>
-        </w:rPr>
-      </w:pPr>
-      <w:r>
-        <w:rPr>
+        <w:jc w:val="left"/>
+        <w:rPr>
+          <w:rFonts w:ascii="Cascadia Code" w:hAnsi="Cascadia Code"/>
+          <w:b/>
+          <w:bCs/>
+          <w:i/>
+          <w:iCs/>
+          <w:lang w:val="en-US"/>
+        </w:rPr>
+      </w:pPr>
+      <w:r>
+        <w:rPr>
+          <w:rFonts w:ascii="Cascadia Code" w:hAnsi="Cascadia Code"/>
+          <w:b/>
+          <w:bCs/>
+          <w:i/>
+          <w:iCs/>
           <w:lang w:val="en-US"/>
         </w:rPr>
         <w:t xml:space="preserve">  public int Distance </w:t>
@@ -2530,6 +3001,11 @@
       <w:proofErr w:type="gramStart"/>
       <w:r>
         <w:rPr>
+          <w:rFonts w:ascii="Cascadia Code" w:hAnsi="Cascadia Code"/>
+          <w:b/>
+          <w:bCs/>
+          <w:i/>
+          <w:iCs/>
           <w:lang w:val="en-US"/>
         </w:rPr>
         <w:t>{ get</w:t>
@@ -2537,6 +3013,11 @@
       <w:proofErr w:type="gramEnd"/>
       <w:r>
         <w:rPr>
+          <w:rFonts w:ascii="Cascadia Code" w:hAnsi="Cascadia Code"/>
+          <w:b/>
+          <w:bCs/>
+          <w:i/>
+          <w:iCs/>
           <w:lang w:val="en-US"/>
         </w:rPr>
         <w:t>; }</w:t>
@@ -2545,12 +3026,23 @@
     <w:p>
       <w:pPr>
         <w:pStyle w:val="BodyText"/>
-        <w:rPr>
-          <w:lang w:val="en-US"/>
-        </w:rPr>
-      </w:pPr>
-      <w:r>
-        <w:rPr>
+        <w:jc w:val="left"/>
+        <w:rPr>
+          <w:rFonts w:ascii="Cascadia Code" w:hAnsi="Cascadia Code"/>
+          <w:b/>
+          <w:bCs/>
+          <w:i/>
+          <w:iCs/>
+          <w:lang w:val="en-US"/>
+        </w:rPr>
+      </w:pPr>
+      <w:r>
+        <w:rPr>
+          <w:rFonts w:ascii="Cascadia Code" w:hAnsi="Cascadia Code"/>
+          <w:b/>
+          <w:bCs/>
+          <w:i/>
+          <w:iCs/>
           <w:lang w:val="en-US"/>
         </w:rPr>
         <w:t xml:space="preserve">  public int </w:t>
@@ -2558,6 +3050,11 @@
       <w:proofErr w:type="spellStart"/>
       <w:r>
         <w:rPr>
+          <w:rFonts w:ascii="Cascadia Code" w:hAnsi="Cascadia Code"/>
+          <w:b/>
+          <w:bCs/>
+          <w:i/>
+          <w:iCs/>
           <w:lang w:val="en-US"/>
         </w:rPr>
         <w:t>ClassificationNo</w:t>
@@ -2565,6 +3062,11 @@
       <w:proofErr w:type="spellEnd"/>
       <w:r>
         <w:rPr>
+          <w:rFonts w:ascii="Cascadia Code" w:hAnsi="Cascadia Code"/>
+          <w:b/>
+          <w:bCs/>
+          <w:i/>
+          <w:iCs/>
           <w:lang w:val="en-US"/>
         </w:rPr>
         <w:t xml:space="preserve"> </w:t>
@@ -2572,6 +3074,11 @@
       <w:proofErr w:type="gramStart"/>
       <w:r>
         <w:rPr>
+          <w:rFonts w:ascii="Cascadia Code" w:hAnsi="Cascadia Code"/>
+          <w:b/>
+          <w:bCs/>
+          <w:i/>
+          <w:iCs/>
           <w:lang w:val="en-US"/>
         </w:rPr>
         <w:t>{ get</w:t>
@@ -2579,6 +3086,11 @@
       <w:proofErr w:type="gramEnd"/>
       <w:r>
         <w:rPr>
+          <w:rFonts w:ascii="Cascadia Code" w:hAnsi="Cascadia Code"/>
+          <w:b/>
+          <w:bCs/>
+          <w:i/>
+          <w:iCs/>
           <w:lang w:val="en-US"/>
         </w:rPr>
         <w:t>; }</w:t>
@@ -2587,12 +3099,23 @@
     <w:p>
       <w:pPr>
         <w:pStyle w:val="BodyText"/>
-        <w:rPr>
-          <w:lang w:val="en-US"/>
-        </w:rPr>
-      </w:pPr>
-      <w:r>
-        <w:rPr>
+        <w:jc w:val="left"/>
+        <w:rPr>
+          <w:rFonts w:ascii="Cascadia Code" w:hAnsi="Cascadia Code"/>
+          <w:b/>
+          <w:bCs/>
+          <w:i/>
+          <w:iCs/>
+          <w:lang w:val="en-US"/>
+        </w:rPr>
+      </w:pPr>
+      <w:r>
+        <w:rPr>
+          <w:rFonts w:ascii="Cascadia Code" w:hAnsi="Cascadia Code"/>
+          <w:b/>
+          <w:bCs/>
+          <w:i/>
+          <w:iCs/>
           <w:lang w:val="en-US"/>
         </w:rPr>
         <w:t>} …</w:t>
@@ -2626,33 +3149,37 @@
         </w:rPr>
         <w:t xml:space="preserve">The Voting is done using two main comparison </w:t>
       </w:r>
-      <w:proofErr w:type="gramStart"/>
-      <w:r>
-        <w:rPr>
-          <w:lang w:val="en-US"/>
-        </w:rPr>
-        <w:t>types</w:t>
-      </w:r>
-      <w:proofErr w:type="gramEnd"/>
-      <w:r>
-        <w:rPr>
-          <w:lang w:val="en-US"/>
-        </w:rPr>
-        <w:t xml:space="preserve"> Votes and Overlaps. The resultant mapped dictionary Dictionary&lt;string, int&gt;; key holds the label information, and the int holds the occurrence count of label </w:t>
-      </w:r>
-      <w:proofErr w:type="gramStart"/>
-      <w:r>
-        <w:rPr>
-          <w:lang w:val="en-US"/>
-        </w:rPr>
-        <w:t>data .There</w:t>
-      </w:r>
-      <w:proofErr w:type="gramEnd"/>
-      <w:r>
-        <w:rPr>
-          <w:lang w:val="en-US"/>
-        </w:rPr>
-        <w:t xml:space="preserve"> might </w:t>
+      <w:r>
+        <w:rPr>
+          <w:lang w:val="en-US"/>
+        </w:rPr>
+        <w:t>types of</w:t>
+      </w:r>
+      <w:r>
+        <w:rPr>
+          <w:lang w:val="en-US"/>
+        </w:rPr>
+        <w:t xml:space="preserve"> Votes and Overlaps. The resultant mapped dictionary </w:t>
+      </w:r>
+      <w:r>
+        <w:rPr>
+          <w:i/>
+          <w:iCs/>
+          <w:lang w:val="en-US"/>
+        </w:rPr>
+        <w:t>Dictionary&lt;string, int&gt;</w:t>
+      </w:r>
+      <w:r>
+        <w:rPr>
+          <w:lang w:val="en-US"/>
+        </w:rPr>
+        <w:t xml:space="preserve">; key holds the label information, and the int holds the occurrence count of label </w:t>
+      </w:r>
+      <w:r>
+        <w:rPr>
+          <w:lang w:val="en-US"/>
+        </w:rPr>
+        <w:t>data. There</w:t>
       </w:r>
       <w:r>
         <w:rPr>
@@ -2664,7 +3191,13 @@
         <w:rPr>
           <w:lang w:val="en-US"/>
         </w:rPr>
-        <w:t xml:space="preserve">be some instances where the sequences are close to one another without any overlaps and there are cases where multiple overlaps occur but the distances of some elements in the sequence could be very large. Hence, we consider these two parameters essential. Thereafter these Comparison variables are ordered according to the integer value from the highest to the lowest. Priority is given to the overlaps if it happens to have 50% overlaps in the sequence otherwise the voting is considered. </w:t>
+        <w:t>might be</w:t>
+      </w:r>
+      <w:r>
+        <w:rPr>
+          <w:lang w:val="en-US"/>
+        </w:rPr>
+        <w:t xml:space="preserve"> some instances where the sequences are close to one another without any overlaps and there are cases where multiple overlaps occur but the distances of some elements in the sequence could be very large. Hence, we consider these two parameters essential. Thereafter these Comparison variables are ordered according to the integer value from the highest to the lowest. Priority is given to the overlaps if it happens to have 50% overlaps in the sequence otherwise the voting is considered. </w:t>
       </w:r>
     </w:p>
     <w:p>
@@ -2712,14 +3245,12 @@
           <w:lang w:val="en-US"/>
         </w:rPr>
       </w:pPr>
-      <w:proofErr w:type="gramStart"/>
-      <w:r>
-        <w:rPr>
-          <w:lang w:val="en-US"/>
-        </w:rPr>
-        <w:t>In order to</w:t>
-      </w:r>
-      <w:proofErr w:type="gramEnd"/>
+      <w:r>
+        <w:rPr>
+          <w:lang w:val="en-US"/>
+        </w:rPr>
+        <w:t>To</w:t>
+      </w:r>
       <w:r>
         <w:rPr>
           <w:lang w:val="en-US"/>
@@ -2748,6 +3279,7 @@
         <w:spacing w:after="120"/>
       </w:pPr>
       <w:r>
+        <w:lastRenderedPageBreak/>
         <w:t>Results</w:t>
       </w:r>
     </w:p>
@@ -2762,11 +3294,7 @@
         <w:t>KNN</w:t>
       </w:r>
       <w:r>
-        <w:t xml:space="preserve"> classifier is classifying whether the output sequence has a match or </w:t>
-      </w:r>
-      <w:r>
-        <w:lastRenderedPageBreak/>
-        <w:t xml:space="preserve">mismatch with the input sequence. The model gives an accuracy of </w:t>
+        <w:t xml:space="preserve"> classifier is classifying whether the output sequence has a match or mismatch with the input sequence. The model gives an accuracy of </w:t>
       </w:r>
       <w:r>
         <w:t>100</w:t>
@@ -2799,7 +3327,7 @@
       </w:pPr>
       <w:r>
         <w:pict w14:anchorId="3723AA88">
-          <v:shape id="_x0000_i1040" type="#_x0000_t75" style="width:174pt;height:100.2pt">
+          <v:shape id="_x0000_i1032" type="#_x0000_t75" style="width:174pt;height:100.5pt">
             <v:imagedata r:id="rId17" o:title="" cropright="13865f"/>
           </v:shape>
         </w:pict>
@@ -2826,7 +3354,7 @@
     <w:p>
       <w:r>
         <w:pict w14:anchorId="0D1BD51F">
-          <v:shape id="_x0000_i1041" type="#_x0000_t75" style="width:229.2pt;height:142.8pt">
+          <v:shape id="_x0000_i1033" type="#_x0000_t75" style="width:229pt;height:142.5pt">
             <v:imagedata r:id="rId18" o:title="" cropright="20312f"/>
           </v:shape>
         </w:pict>
@@ -2836,134 +3364,130 @@
       <w:r>
         <w:t xml:space="preserve">Figure. 6: Unit Testing </w:t>
       </w:r>
+      <w:r>
+        <w:t>of</w:t>
+      </w:r>
+      <w:r>
+        <w:t xml:space="preserve"> The </w:t>
+      </w:r>
+      <w:r>
+        <w:t xml:space="preserve">KNN Algorithm </w:t>
+      </w:r>
+    </w:p>
+    <w:p>
+      <w:pPr>
+        <w:pStyle w:val="Heading1"/>
+      </w:pPr>
+      <w:r>
+        <w:t>Desigen Challenges and Enhancement</w:t>
+      </w:r>
+      <w:r>
+        <w:t xml:space="preserve"> </w:t>
+      </w:r>
+    </w:p>
+    <w:p>
+      <w:pPr>
+        <w:jc w:val="both"/>
+      </w:pPr>
+      <w:r>
+        <w:t xml:space="preserve">In this section, the KNN model designing challenges and some of the improvements that can be </w:t>
+      </w:r>
+      <w:r>
+        <w:t>made</w:t>
+      </w:r>
+      <w:r>
+        <w:t xml:space="preserve"> to get the in care the accuracy of the model </w:t>
+      </w:r>
       <w:proofErr w:type="gramStart"/>
       <w:r>
-        <w:t>Of</w:t>
+        <w:t>are</w:t>
       </w:r>
       <w:proofErr w:type="gramEnd"/>
       <w:r>
-        <w:t xml:space="preserve"> The </w:t>
-      </w:r>
-      <w:r>
-        <w:t xml:space="preserve">KNN Algorithm </w:t>
-      </w:r>
-    </w:p>
-    <w:p>
-      <w:pPr>
-        <w:pStyle w:val="Heading1"/>
-      </w:pPr>
-      <w:r>
-        <w:t>Desigen Challenges and Enhancement</w:t>
-      </w:r>
+        <w:t xml:space="preserve"> discussed. </w:t>
+      </w:r>
+    </w:p>
+    <w:p>
+      <w:pPr>
+        <w:pStyle w:val="Heading2"/>
+      </w:pPr>
+      <w:r>
+        <w:t>Design Challenges</w:t>
+      </w:r>
+    </w:p>
+    <w:p>
+      <w:pPr>
+        <w:jc w:val="both"/>
+      </w:pPr>
+      <w:r>
+        <w:t xml:space="preserve">1. </w:t>
+      </w:r>
+      <w:r>
+        <w:t>Selection of K-Value: The selection of the K value is based on the KNN algorithm so in order model needs to evaluate by selecting the different values of K and then it needs to be cross-validation for better performance or reliable accuracy.</w:t>
+      </w:r>
+    </w:p>
+    <w:p>
+      <w:pPr>
+        <w:jc w:val="both"/>
+      </w:pPr>
+    </w:p>
+    <w:p>
+      <w:pPr>
+        <w:jc w:val="both"/>
+      </w:pPr>
+      <w:r>
+        <w:t>2</w:t>
+      </w:r>
+      <w:r>
+        <w:t xml:space="preserve">. Distance Metric: In the KNN algorithm different distance calculation matrices can be used to calculate the distance such as Euclidean distance, Manhattan distance, </w:t>
+      </w:r>
+      <w:proofErr w:type="spellStart"/>
+      <w:r>
+        <w:t>Minkowski</w:t>
+      </w:r>
+      <w:proofErr w:type="spellEnd"/>
       <w:r>
         <w:t xml:space="preserve"> </w:t>
       </w:r>
+      <w:r>
+        <w:t xml:space="preserve">distance, and cosine distance. So </w:t>
+      </w:r>
+      <w:r>
+        <w:t>again,</w:t>
+      </w:r>
+      <w:r>
+        <w:t xml:space="preserve"> we </w:t>
+      </w:r>
+      <w:r>
+        <w:t>must</w:t>
+      </w:r>
+      <w:r>
+        <w:t xml:space="preserve"> try this matrix to build a stable model.</w:t>
+      </w:r>
+    </w:p>
+    <w:p>
+      <w:pPr>
+        <w:pStyle w:val="Heading2"/>
+      </w:pPr>
+      <w:r>
+        <w:t>M</w:t>
+      </w:r>
+      <w:r>
+        <w:t>ethods</w:t>
+      </w:r>
+      <w:r>
+        <w:t xml:space="preserve"> to Enhance Accuracy </w:t>
+      </w:r>
+      <w:r>
+        <w:t xml:space="preserve"> </w:t>
+      </w:r>
     </w:p>
     <w:p>
       <w:pPr>
         <w:jc w:val="both"/>
       </w:pPr>
       <w:r>
-        <w:t xml:space="preserve">In this section, the KNN model designing challenges and some of the improvements that can be </w:t>
-      </w:r>
-      <w:r>
-        <w:t>made</w:t>
-      </w:r>
-      <w:r>
-        <w:t xml:space="preserve"> to get the in care the accuracy of the model </w:t>
-      </w:r>
-      <w:proofErr w:type="gramStart"/>
-      <w:r>
-        <w:t>are</w:t>
-      </w:r>
-      <w:proofErr w:type="gramEnd"/>
-      <w:r>
-        <w:t xml:space="preserve"> discussed. </w:t>
-      </w:r>
-    </w:p>
-    <w:p>
-      <w:pPr>
-        <w:pStyle w:val="Heading2"/>
-      </w:pPr>
-      <w:r>
-        <w:t>Design Challenges</w:t>
-      </w:r>
-    </w:p>
-    <w:p>
-      <w:pPr>
-        <w:jc w:val="both"/>
-      </w:pPr>
-      <w:r>
-        <w:t xml:space="preserve">1. </w:t>
-      </w:r>
-      <w:r>
-        <w:t>Selection of K-Value: The selection of the K value is based on the KNN algorithm so in order model needs to evaluate by selecting the different values of K and then it needs to be cross-validation for better performance or reliable accuracy.</w:t>
-      </w:r>
-    </w:p>
-    <w:p>
-      <w:pPr>
-        <w:jc w:val="both"/>
-      </w:pPr>
-    </w:p>
-    <w:p>
-      <w:pPr>
-        <w:jc w:val="both"/>
-      </w:pPr>
-      <w:r>
-        <w:t>2</w:t>
-      </w:r>
-      <w:r>
-        <w:t xml:space="preserve">. Distance Metric: In the KNN algorithm different distance calculation matrices can be used to calculate the distance such as Euclidean distance, Manhattan distance, </w:t>
-      </w:r>
-      <w:proofErr w:type="spellStart"/>
-      <w:r>
-        <w:t>Minkowski</w:t>
-      </w:r>
-      <w:proofErr w:type="spellEnd"/>
-      <w:r>
-        <w:t xml:space="preserve"> distance, and cosine distance. So </w:t>
-      </w:r>
-      <w:r>
-        <w:t>again,</w:t>
-      </w:r>
-      <w:r>
-        <w:t xml:space="preserve"> we </w:t>
-      </w:r>
-      <w:proofErr w:type="gramStart"/>
-      <w:r>
-        <w:t>have to</w:t>
-      </w:r>
-      <w:proofErr w:type="gramEnd"/>
-      <w:r>
-        <w:t xml:space="preserve"> try this matrix to build a stable model.</w:t>
-      </w:r>
-    </w:p>
-    <w:p>
-      <w:pPr>
-        <w:pStyle w:val="Heading2"/>
-      </w:pPr>
-      <w:r>
-        <w:t>M</w:t>
-      </w:r>
-      <w:r>
-        <w:t>ethods</w:t>
-      </w:r>
-      <w:r>
-        <w:t xml:space="preserve"> to Enhance Accuracy </w:t>
-      </w:r>
-      <w:r>
-        <w:t xml:space="preserve"> </w:t>
-      </w:r>
-    </w:p>
-    <w:p>
-      <w:pPr>
-        <w:jc w:val="both"/>
-      </w:pPr>
-      <w:r>
-        <w:t xml:space="preserve">There are standing processes that help machine learning models to improve their performance such as normalization, standardization, and scaling. Apart from this, the below two </w:t>
-      </w:r>
-      <w:r>
-        <w:t xml:space="preserve">methods can help the KNN algorithm to enhance its performance.   </w:t>
+        <w:t xml:space="preserve">There are standing processes that help machine learning models to improve their performance such as normalization, standardization, and scaling. Apart from this, the below two methods can help the KNN algorithm to enhance its performance.   </w:t>
       </w:r>
     </w:p>
     <w:p>
@@ -3290,6 +3814,7 @@
         <w:rPr>
           <w:lang w:val="en-US"/>
         </w:rPr>
+        <w:lastRenderedPageBreak/>
         <w:t xml:space="preserve">[7] </w:t>
       </w:r>
       <w:r>
@@ -3368,7 +3893,6 @@
         <w:rPr>
           <w:lang w:val="en-US"/>
         </w:rPr>
-        <w:lastRenderedPageBreak/>
         <w:t xml:space="preserve">[9] </w:t>
       </w:r>
       <w:r>
@@ -3807,7 +4331,7 @@
 </file>
 
 <file path=word/endnotes.xml><?xml version="1.0" encoding="utf-8"?>
-<w:endnotes xmlns:wpc="http://schemas.microsoft.com/office/word/2010/wordprocessingCanvas" xmlns:cx="http://schemas.microsoft.com/office/drawing/2014/chartex" xmlns:cx1="http://schemas.microsoft.com/office/drawing/2015/9/8/chartex" xmlns:cx2="http://schemas.microsoft.com/office/drawing/2015/10/21/chartex" xmlns:cx3="http://schemas.microsoft.com/office/drawing/2016/5/9/chartex" xmlns:cx4="http://schemas.microsoft.com/office/drawing/2016/5/10/chartex" xmlns:cx5="http://schemas.microsoft.com/office/drawing/2016/5/11/chartex" xmlns:cx6="http://schemas.microsoft.com/office/drawing/2016/5/12/chartex" xmlns:cx7="http://schemas.microsoft.com/office/drawing/2016/5/13/chartex" xmlns:cx8="http://schemas.microsoft.com/office/drawing/2016/5/14/chartex" xmlns:mc="http://schemas.openxmlformats.org/markup-compatibility/2006" xmlns:aink="http://schemas.microsoft.com/office/drawing/2016/ink" xmlns:am3d="http://schemas.microsoft.com/office/drawing/2017/model3d" xmlns:o="urn:schemas-microsoft-com:office:office" xmlns:oel="http://schemas.microsoft.com/office/2019/extlst" xmlns:r="http://schemas.openxmlformats.org/officeDocument/2006/relationships" xmlns:m="http://schemas.openxmlformats.org/officeDocument/2006/math" xmlns:v="urn:schemas-microsoft-com:vml" xmlns:wp14="http://schemas.microsoft.com/office/word/2010/wordprocessingDrawing" xmlns:wp="http://schemas.openxmlformats.org/drawingml/2006/wordprocessingDrawing" xmlns:w10="urn:schemas-microsoft-com:office:word" xmlns:w="http://schemas.openxmlformats.org/wordprocessingml/2006/main" xmlns:w14="http://schemas.microsoft.com/office/word/2010/wordml" xmlns:w15="http://schemas.microsoft.com/office/word/2012/wordml" xmlns:w16cex="http://schemas.microsoft.com/office/word/2018/wordml/cex" xmlns:w16cid="http://schemas.microsoft.com/office/word/2016/wordml/cid" xmlns:w16="http://schemas.microsoft.com/office/word/2018/wordml" xmlns:w16sdtdh="http://schemas.microsoft.com/office/word/2020/wordml/sdtdatahash" xmlns:w16se="http://schemas.microsoft.com/office/word/2015/wordml/symex" xmlns:wpg="http://schemas.microsoft.com/office/word/2010/wordprocessingGroup" xmlns:wpi="http://schemas.microsoft.com/office/word/2010/wordprocessingInk" xmlns:wne="http://schemas.microsoft.com/office/word/2006/wordml" xmlns:wps="http://schemas.microsoft.com/office/word/2010/wordprocessingShape" mc:Ignorable="w14 w15 w16se w16cid w16 w16cex w16sdtdh wp14">
+<w:endnotes xmlns:wpc="http://schemas.microsoft.com/office/word/2010/wordprocessingCanvas" xmlns:cx="http://schemas.microsoft.com/office/drawing/2014/chartex" xmlns:cx1="http://schemas.microsoft.com/office/drawing/2015/9/8/chartex" xmlns:cx2="http://schemas.microsoft.com/office/drawing/2015/10/21/chartex" xmlns:cx3="http://schemas.microsoft.com/office/drawing/2016/5/9/chartex" xmlns:cx4="http://schemas.microsoft.com/office/drawing/2016/5/10/chartex" xmlns:cx5="http://schemas.microsoft.com/office/drawing/2016/5/11/chartex" xmlns:cx6="http://schemas.microsoft.com/office/drawing/2016/5/12/chartex" xmlns:cx7="http://schemas.microsoft.com/office/drawing/2016/5/13/chartex" xmlns:cx8="http://schemas.microsoft.com/office/drawing/2016/5/14/chartex" xmlns:mc="http://schemas.openxmlformats.org/markup-compatibility/2006" xmlns:aink="http://schemas.microsoft.com/office/drawing/2016/ink" xmlns:am3d="http://schemas.microsoft.com/office/drawing/2017/model3d" xmlns:o="urn:schemas-microsoft-com:office:office" xmlns:oel="http://schemas.microsoft.com/office/2019/extlst" xmlns:r="http://schemas.openxmlformats.org/officeDocument/2006/relationships" xmlns:m="http://schemas.openxmlformats.org/officeDocument/2006/math" xmlns:v="urn:schemas-microsoft-com:vml" xmlns:wp14="http://schemas.microsoft.com/office/word/2010/wordprocessingDrawing" xmlns:wp="http://schemas.openxmlformats.org/drawingml/2006/wordprocessingDrawing" xmlns:w10="urn:schemas-microsoft-com:office:word" xmlns:w="http://schemas.openxmlformats.org/wordprocessingml/2006/main" xmlns:w14="http://schemas.microsoft.com/office/word/2010/wordml" xmlns:w15="http://schemas.microsoft.com/office/word/2012/wordml" xmlns:w16cex="http://schemas.microsoft.com/office/word/2018/wordml/cex" xmlns:w16cid="http://schemas.microsoft.com/office/word/2016/wordml/cid" xmlns:w16="http://schemas.microsoft.com/office/word/2018/wordml" xmlns:w16du="http://schemas.microsoft.com/office/word/2023/wordml/word16du" xmlns:w16sdtdh="http://schemas.microsoft.com/office/word/2020/wordml/sdtdatahash" xmlns:w16se="http://schemas.microsoft.com/office/word/2015/wordml/symex" xmlns:wpg="http://schemas.microsoft.com/office/word/2010/wordprocessingGroup" xmlns:wpi="http://schemas.microsoft.com/office/word/2010/wordprocessingInk" xmlns:wne="http://schemas.microsoft.com/office/word/2006/wordml" xmlns:wps="http://schemas.microsoft.com/office/word/2010/wordprocessingShape" mc:Ignorable="w14 w15 w16se w16cid w16 w16cex w16sdtdh wp14">
   <w:endnote w:type="separator" w:id="-1">
     <w:p>
       <w:r>
@@ -3829,7 +4353,7 @@
 </file>
 
 <file path=word/footer1.xml><?xml version="1.0" encoding="utf-8"?>
-<w:ftr xmlns:wpc="http://schemas.microsoft.com/office/word/2010/wordprocessingCanvas" xmlns:cx="http://schemas.microsoft.com/office/drawing/2014/chartex" xmlns:cx1="http://schemas.microsoft.com/office/drawing/2015/9/8/chartex" xmlns:cx2="http://schemas.microsoft.com/office/drawing/2015/10/21/chartex" xmlns:cx3="http://schemas.microsoft.com/office/drawing/2016/5/9/chartex" xmlns:cx4="http://schemas.microsoft.com/office/drawing/2016/5/10/chartex" xmlns:cx5="http://schemas.microsoft.com/office/drawing/2016/5/11/chartex" xmlns:cx6="http://schemas.microsoft.com/office/drawing/2016/5/12/chartex" xmlns:cx7="http://schemas.microsoft.com/office/drawing/2016/5/13/chartex" xmlns:cx8="http://schemas.microsoft.com/office/drawing/2016/5/14/chartex" xmlns:mc="http://schemas.openxmlformats.org/markup-compatibility/2006" xmlns:aink="http://schemas.microsoft.com/office/drawing/2016/ink" xmlns:am3d="http://schemas.microsoft.com/office/drawing/2017/model3d" xmlns:o="urn:schemas-microsoft-com:office:office" xmlns:oel="http://schemas.microsoft.com/office/2019/extlst" xmlns:r="http://schemas.openxmlformats.org/officeDocument/2006/relationships" xmlns:m="http://schemas.openxmlformats.org/officeDocument/2006/math" xmlns:v="urn:schemas-microsoft-com:vml" xmlns:wp14="http://schemas.microsoft.com/office/word/2010/wordprocessingDrawing" xmlns:wp="http://schemas.openxmlformats.org/drawingml/2006/wordprocessingDrawing" xmlns:w10="urn:schemas-microsoft-com:office:word" xmlns:w="http://schemas.openxmlformats.org/wordprocessingml/2006/main" xmlns:w14="http://schemas.microsoft.com/office/word/2010/wordml" xmlns:w15="http://schemas.microsoft.com/office/word/2012/wordml" xmlns:w16cex="http://schemas.microsoft.com/office/word/2018/wordml/cex" xmlns:w16cid="http://schemas.microsoft.com/office/word/2016/wordml/cid" xmlns:w16="http://schemas.microsoft.com/office/word/2018/wordml" xmlns:w16sdtdh="http://schemas.microsoft.com/office/word/2020/wordml/sdtdatahash" xmlns:w16se="http://schemas.microsoft.com/office/word/2015/wordml/symex" xmlns:wpg="http://schemas.microsoft.com/office/word/2010/wordprocessingGroup" xmlns:wpi="http://schemas.microsoft.com/office/word/2010/wordprocessingInk" xmlns:wne="http://schemas.microsoft.com/office/word/2006/wordml" xmlns:wps="http://schemas.microsoft.com/office/word/2010/wordprocessingShape" mc:Ignorable="w14 w15 w16se w16cid w16 w16cex w16sdtdh wp14">
+<w:ftr xmlns:wpc="http://schemas.microsoft.com/office/word/2010/wordprocessingCanvas" xmlns:cx="http://schemas.microsoft.com/office/drawing/2014/chartex" xmlns:cx1="http://schemas.microsoft.com/office/drawing/2015/9/8/chartex" xmlns:cx2="http://schemas.microsoft.com/office/drawing/2015/10/21/chartex" xmlns:cx3="http://schemas.microsoft.com/office/drawing/2016/5/9/chartex" xmlns:cx4="http://schemas.microsoft.com/office/drawing/2016/5/10/chartex" xmlns:cx5="http://schemas.microsoft.com/office/drawing/2016/5/11/chartex" xmlns:cx6="http://schemas.microsoft.com/office/drawing/2016/5/12/chartex" xmlns:cx7="http://schemas.microsoft.com/office/drawing/2016/5/13/chartex" xmlns:cx8="http://schemas.microsoft.com/office/drawing/2016/5/14/chartex" xmlns:mc="http://schemas.openxmlformats.org/markup-compatibility/2006" xmlns:aink="http://schemas.microsoft.com/office/drawing/2016/ink" xmlns:am3d="http://schemas.microsoft.com/office/drawing/2017/model3d" xmlns:o="urn:schemas-microsoft-com:office:office" xmlns:oel="http://schemas.microsoft.com/office/2019/extlst" xmlns:r="http://schemas.openxmlformats.org/officeDocument/2006/relationships" xmlns:m="http://schemas.openxmlformats.org/officeDocument/2006/math" xmlns:v="urn:schemas-microsoft-com:vml" xmlns:wp14="http://schemas.microsoft.com/office/word/2010/wordprocessingDrawing" xmlns:wp="http://schemas.openxmlformats.org/drawingml/2006/wordprocessingDrawing" xmlns:w10="urn:schemas-microsoft-com:office:word" xmlns:w="http://schemas.openxmlformats.org/wordprocessingml/2006/main" xmlns:w14="http://schemas.microsoft.com/office/word/2010/wordml" xmlns:w15="http://schemas.microsoft.com/office/word/2012/wordml" xmlns:w16cex="http://schemas.microsoft.com/office/word/2018/wordml/cex" xmlns:w16cid="http://schemas.microsoft.com/office/word/2016/wordml/cid" xmlns:w16="http://schemas.microsoft.com/office/word/2018/wordml" xmlns:w16du="http://schemas.microsoft.com/office/word/2023/wordml/word16du" xmlns:w16sdtdh="http://schemas.microsoft.com/office/word/2020/wordml/sdtdatahash" xmlns:w16se="http://schemas.microsoft.com/office/word/2015/wordml/symex" xmlns:wpg="http://schemas.microsoft.com/office/word/2010/wordprocessingGroup" xmlns:wpi="http://schemas.microsoft.com/office/word/2010/wordprocessingInk" xmlns:wne="http://schemas.microsoft.com/office/word/2006/wordml" xmlns:wps="http://schemas.microsoft.com/office/word/2010/wordprocessingShape" mc:Ignorable="w14 w15 w16se w16cid w16 w16cex w16sdtdh wp14">
   <w:p>
     <w:pPr>
       <w:pStyle w:val="Footer"/>
@@ -3858,7 +4382,7 @@
 </file>
 
 <file path=word/footnotes.xml><?xml version="1.0" encoding="utf-8"?>
-<w:footnotes xmlns:wpc="http://schemas.microsoft.com/office/word/2010/wordprocessingCanvas" xmlns:cx="http://schemas.microsoft.com/office/drawing/2014/chartex" xmlns:cx1="http://schemas.microsoft.com/office/drawing/2015/9/8/chartex" xmlns:cx2="http://schemas.microsoft.com/office/drawing/2015/10/21/chartex" xmlns:cx3="http://schemas.microsoft.com/office/drawing/2016/5/9/chartex" xmlns:cx4="http://schemas.microsoft.com/office/drawing/2016/5/10/chartex" xmlns:cx5="http://schemas.microsoft.com/office/drawing/2016/5/11/chartex" xmlns:cx6="http://schemas.microsoft.com/office/drawing/2016/5/12/chartex" xmlns:cx7="http://schemas.microsoft.com/office/drawing/2016/5/13/chartex" xmlns:cx8="http://schemas.microsoft.com/office/drawing/2016/5/14/chartex" xmlns:mc="http://schemas.openxmlformats.org/markup-compatibility/2006" xmlns:aink="http://schemas.microsoft.com/office/drawing/2016/ink" xmlns:am3d="http://schemas.microsoft.com/office/drawing/2017/model3d" xmlns:o="urn:schemas-microsoft-com:office:office" xmlns:oel="http://schemas.microsoft.com/office/2019/extlst" xmlns:r="http://schemas.openxmlformats.org/officeDocument/2006/relationships" xmlns:m="http://schemas.openxmlformats.org/officeDocument/2006/math" xmlns:v="urn:schemas-microsoft-com:vml" xmlns:wp14="http://schemas.microsoft.com/office/word/2010/wordprocessingDrawing" xmlns:wp="http://schemas.openxmlformats.org/drawingml/2006/wordprocessingDrawing" xmlns:w10="urn:schemas-microsoft-com:office:word" xmlns:w="http://schemas.openxmlformats.org/wordprocessingml/2006/main" xmlns:w14="http://schemas.microsoft.com/office/word/2010/wordml" xmlns:w15="http://schemas.microsoft.com/office/word/2012/wordml" xmlns:w16cex="http://schemas.microsoft.com/office/word/2018/wordml/cex" xmlns:w16cid="http://schemas.microsoft.com/office/word/2016/wordml/cid" xmlns:w16="http://schemas.microsoft.com/office/word/2018/wordml" xmlns:w16sdtdh="http://schemas.microsoft.com/office/word/2020/wordml/sdtdatahash" xmlns:w16se="http://schemas.microsoft.com/office/word/2015/wordml/symex" xmlns:wpg="http://schemas.microsoft.com/office/word/2010/wordprocessingGroup" xmlns:wpi="http://schemas.microsoft.com/office/word/2010/wordprocessingInk" xmlns:wne="http://schemas.microsoft.com/office/word/2006/wordml" xmlns:wps="http://schemas.microsoft.com/office/word/2010/wordprocessingShape" mc:Ignorable="w14 w15 w16se w16cid w16 w16cex w16sdtdh wp14">
+<w:footnotes xmlns:wpc="http://schemas.microsoft.com/office/word/2010/wordprocessingCanvas" xmlns:cx="http://schemas.microsoft.com/office/drawing/2014/chartex" xmlns:cx1="http://schemas.microsoft.com/office/drawing/2015/9/8/chartex" xmlns:cx2="http://schemas.microsoft.com/office/drawing/2015/10/21/chartex" xmlns:cx3="http://schemas.microsoft.com/office/drawing/2016/5/9/chartex" xmlns:cx4="http://schemas.microsoft.com/office/drawing/2016/5/10/chartex" xmlns:cx5="http://schemas.microsoft.com/office/drawing/2016/5/11/chartex" xmlns:cx6="http://schemas.microsoft.com/office/drawing/2016/5/12/chartex" xmlns:cx7="http://schemas.microsoft.com/office/drawing/2016/5/13/chartex" xmlns:cx8="http://schemas.microsoft.com/office/drawing/2016/5/14/chartex" xmlns:mc="http://schemas.openxmlformats.org/markup-compatibility/2006" xmlns:aink="http://schemas.microsoft.com/office/drawing/2016/ink" xmlns:am3d="http://schemas.microsoft.com/office/drawing/2017/model3d" xmlns:o="urn:schemas-microsoft-com:office:office" xmlns:oel="http://schemas.microsoft.com/office/2019/extlst" xmlns:r="http://schemas.openxmlformats.org/officeDocument/2006/relationships" xmlns:m="http://schemas.openxmlformats.org/officeDocument/2006/math" xmlns:v="urn:schemas-microsoft-com:vml" xmlns:wp14="http://schemas.microsoft.com/office/word/2010/wordprocessingDrawing" xmlns:wp="http://schemas.openxmlformats.org/drawingml/2006/wordprocessingDrawing" xmlns:w10="urn:schemas-microsoft-com:office:word" xmlns:w="http://schemas.openxmlformats.org/wordprocessingml/2006/main" xmlns:w14="http://schemas.microsoft.com/office/word/2010/wordml" xmlns:w15="http://schemas.microsoft.com/office/word/2012/wordml" xmlns:w16cex="http://schemas.microsoft.com/office/word/2018/wordml/cex" xmlns:w16cid="http://schemas.microsoft.com/office/word/2016/wordml/cid" xmlns:w16="http://schemas.microsoft.com/office/word/2018/wordml" xmlns:w16du="http://schemas.microsoft.com/office/word/2023/wordml/word16du" xmlns:w16sdtdh="http://schemas.microsoft.com/office/word/2020/wordml/sdtdatahash" xmlns:w16se="http://schemas.microsoft.com/office/word/2015/wordml/symex" xmlns:wpg="http://schemas.microsoft.com/office/word/2010/wordprocessingGroup" xmlns:wpi="http://schemas.microsoft.com/office/word/2010/wordprocessingInk" xmlns:wne="http://schemas.microsoft.com/office/word/2006/wordml" xmlns:wps="http://schemas.microsoft.com/office/word/2010/wordprocessingShape" mc:Ignorable="w14 w15 w16se w16cid w16 w16cex w16sdtdh wp14">
   <w:footnote w:type="separator" w:id="-1">
     <w:p>
       <w:r>
@@ -3875,12 +4399,49 @@
   </w:footnote>
   <w:footnote w:type="continuationNotice" w:id="1">
     <w:p/>
+  </w:footnote>
+  <w:footnote w:id="2">
+    <w:p>
+      <w:pPr>
+        <w:pStyle w:val="FootnoteText"/>
+      </w:pPr>
+      <w:r>
+        <w:rPr>
+          <w:rStyle w:val="FootnoteReference"/>
+        </w:rPr>
+        <w:footnoteRef/>
+      </w:r>
+      <w:r>
+        <w:t xml:space="preserve"> </w:t>
+      </w:r>
+      <w:proofErr w:type="spellStart"/>
+      <w:r>
+        <w:t>DefaultDictionay</w:t>
+      </w:r>
+      <w:proofErr w:type="spellEnd"/>
+      <w:r>
+        <w:t xml:space="preserve">- It’s an </w:t>
+      </w:r>
+      <w:r>
+        <w:t xml:space="preserve">extension of the inbuilt </w:t>
+      </w:r>
+      <w:r>
+        <w:rPr>
+          <w:i/>
+          <w:iCs/>
+        </w:rPr>
+        <w:t>dictionary class</w:t>
+      </w:r>
+      <w:r>
+        <w:t xml:space="preserve"> where a new default value of the declared type is created, when the key is not found.</w:t>
+      </w:r>
+    </w:p>
   </w:footnote>
 </w:footnotes>
 </file>
 
 <file path=word/header1.xml><?xml version="1.0" encoding="utf-8"?>
-<w:hdr xmlns:wpc="http://schemas.microsoft.com/office/word/2010/wordprocessingCanvas" xmlns:cx="http://schemas.microsoft.com/office/drawing/2014/chartex" xmlns:cx1="http://schemas.microsoft.com/office/drawing/2015/9/8/chartex" xmlns:cx2="http://schemas.microsoft.com/office/drawing/2015/10/21/chartex" xmlns:cx3="http://schemas.microsoft.com/office/drawing/2016/5/9/chartex" xmlns:cx4="http://schemas.microsoft.com/office/drawing/2016/5/10/chartex" xmlns:cx5="http://schemas.microsoft.com/office/drawing/2016/5/11/chartex" xmlns:cx6="http://schemas.microsoft.com/office/drawing/2016/5/12/chartex" xmlns:cx7="http://schemas.microsoft.com/office/drawing/2016/5/13/chartex" xmlns:cx8="http://schemas.microsoft.com/office/drawing/2016/5/14/chartex" xmlns:mc="http://schemas.openxmlformats.org/markup-compatibility/2006" xmlns:aink="http://schemas.microsoft.com/office/drawing/2016/ink" xmlns:am3d="http://schemas.microsoft.com/office/drawing/2017/model3d" xmlns:o="urn:schemas-microsoft-com:office:office" xmlns:oel="http://schemas.microsoft.com/office/2019/extlst" xmlns:r="http://schemas.openxmlformats.org/officeDocument/2006/relationships" xmlns:m="http://schemas.openxmlformats.org/officeDocument/2006/math" xmlns:v="urn:schemas-microsoft-com:vml" xmlns:wp14="http://schemas.microsoft.com/office/word/2010/wordprocessingDrawing" xmlns:wp="http://schemas.openxmlformats.org/drawingml/2006/wordprocessingDrawing" xmlns:w10="urn:schemas-microsoft-com:office:word" xmlns:w="http://schemas.openxmlformats.org/wordprocessingml/2006/main" xmlns:w14="http://schemas.microsoft.com/office/word/2010/wordml" xmlns:w15="http://schemas.microsoft.com/office/word/2012/wordml" xmlns:w16cex="http://schemas.microsoft.com/office/word/2018/wordml/cex" xmlns:w16cid="http://schemas.microsoft.com/office/word/2016/wordml/cid" xmlns:w16="http://schemas.microsoft.com/office/word/2018/wordml" xmlns:w16sdtdh="http://schemas.microsoft.com/office/word/2020/wordml/sdtdatahash" xmlns:w16se="http://schemas.microsoft.com/office/word/2015/wordml/symex" xmlns:wpg="http://schemas.microsoft.com/office/word/2010/wordprocessingGroup" xmlns:wpi="http://schemas.microsoft.com/office/word/2010/wordprocessingInk" xmlns:wne="http://schemas.microsoft.com/office/word/2006/wordml" xmlns:wps="http://schemas.microsoft.com/office/word/2010/wordprocessingShape" mc:Ignorable="w14 w15 w16se w16cid w16 w16cex w16sdtdh wp14">
+<w:hdr xmlns:wpc="http://schemas.microsoft.com/office/word/2010/wordprocessingCanvas" xmlns:cx="http://schemas.microsoft.com/office/drawing/2014/chartex" xmlns:cx1="http://schemas.microsoft.com/office/drawing/2015/9/8/chartex" xmlns:cx2="http://schemas.microsoft.com/office/drawing/2015/10/21/chartex" xmlns:cx3="http://schemas.microsoft.com/office/drawing/2016/5/9/chartex" xmlns:cx4="http://schemas.microsoft.com/office/drawing/2016/5/10/chartex" xmlns:cx5="http://schemas.microsoft.com/office/drawing/2016/5/11/chartex" xmlns:cx6="http://schemas.microsoft.com/office/drawing/2016/5/12/chartex" xmlns:cx7="http://schemas.microsoft.com/office/drawing/2016/5/13/chartex" xmlns:cx8="http://schemas.microsoft.com/office/drawing/2016/5/14/chartex" xmlns:mc="http://schemas.openxmlformats.org/markup-compatibility/2006" xmlns:aink="http://schemas.microsoft.com/office/drawing/2016/ink" xmlns:am3d="http://schemas.microsoft.com/office/drawing/2017/model3d" xmlns:o="urn:schemas-microsoft-com:office:office" xmlns:oel="http://schemas.microsoft.com/office/2019/extlst" xmlns:r="http://schemas.openxmlformats.org/officeDocument/2006/relationships" xmlns:m="http://schemas.openxmlformats.org/officeDocument/2006/math" xmlns:v="urn:schemas-microsoft-com:vml" xmlns:wp14="http://schemas.microsoft.com/office/word/2010/wordprocessingDrawing" xmlns:wp="http://schemas.openxmlformats.org/drawingml/2006/wordprocessingDrawing" xmlns:w10="urn:schemas-microsoft-com:office:word" xmlns:w="http://schemas.openxmlformats.org/wordprocessingml/2006/main" xmlns:w14="http://schemas.microsoft.com/office/word/2010/wordml" xmlns:w15="http://schemas.microsoft.com/office/word/2012/wordml" xmlns:w16cex="http://schemas.microsoft.com/office/word/2018/wordml/cex" xmlns:w16cid="http://schemas.microsoft.com/office/word/2016/wordml/cid" xmlns:w16="http://schemas.microsoft.com/office/word/2018/wordml" xmlns:w16du="http://schemas.microsoft.com/office/word/2023/wordml/word16du" xmlns:w16sdtdh="http://schemas.microsoft.com/office/word/2020/wordml/sdtdatahash" xmlns:w16se="http://schemas.microsoft.com/office/word/2015/wordml/symex" xmlns:wpg="http://schemas.microsoft.com/office/word/2010/wordprocessingGroup" xmlns:wpi="http://schemas.microsoft.com/office/word/2010/wordprocessingInk" xmlns:wne="http://schemas.microsoft.com/office/word/2006/wordml" xmlns:wps="http://schemas.microsoft.com/office/word/2010/wordprocessingShape" mc:Ignorable="w14 w15 w16se w16cid w16 w16cex w16sdtdh wp14">
   <w:tbl>
     <w:tblPr>
       <w:tblW w:w="0" w:type="auto"/>
@@ -3987,7 +4548,7 @@
                 <v:path o:extrusionok="f" gradientshapeok="t" o:connecttype="rect"/>
                 <o:lock v:ext="edit" aspectratio="t"/>
               </v:shapetype>
-              <v:shape id="Grafik 4" o:spid="_x0000_i1025" type="#_x0000_t75" style="width:96pt;height:49.2pt;visibility:visible">
+              <v:shape id="Grafik 4" o:spid="_x0000_i1025" type="#_x0000_t75" style="width:96pt;height:49pt;visibility:visible">
                 <v:imagedata r:id="rId1" o:title=""/>
               </v:shape>
             </w:pict>
@@ -4012,7 +4573,7 @@
 </file>
 
 <file path=word/numbering.xml><?xml version="1.0" encoding="utf-8"?>
-<w:numbering xmlns:wpc="http://schemas.microsoft.com/office/word/2010/wordprocessingCanvas" xmlns:cx="http://schemas.microsoft.com/office/drawing/2014/chartex" xmlns:cx1="http://schemas.microsoft.com/office/drawing/2015/9/8/chartex" xmlns:cx2="http://schemas.microsoft.com/office/drawing/2015/10/21/chartex" xmlns:cx3="http://schemas.microsoft.com/office/drawing/2016/5/9/chartex" xmlns:cx4="http://schemas.microsoft.com/office/drawing/2016/5/10/chartex" xmlns:cx5="http://schemas.microsoft.com/office/drawing/2016/5/11/chartex" xmlns:cx6="http://schemas.microsoft.com/office/drawing/2016/5/12/chartex" xmlns:cx7="http://schemas.microsoft.com/office/drawing/2016/5/13/chartex" xmlns:cx8="http://schemas.microsoft.com/office/drawing/2016/5/14/chartex" xmlns:mc="http://schemas.openxmlformats.org/markup-compatibility/2006" xmlns:aink="http://schemas.microsoft.com/office/drawing/2016/ink" xmlns:am3d="http://schemas.microsoft.com/office/drawing/2017/model3d" xmlns:o="urn:schemas-microsoft-com:office:office" xmlns:oel="http://schemas.microsoft.com/office/2019/extlst" xmlns:r="http://schemas.openxmlformats.org/officeDocument/2006/relationships" xmlns:m="http://schemas.openxmlformats.org/officeDocument/2006/math" xmlns:v="urn:schemas-microsoft-com:vml" xmlns:wp14="http://schemas.microsoft.com/office/word/2010/wordprocessingDrawing" xmlns:wp="http://schemas.openxmlformats.org/drawingml/2006/wordprocessingDrawing" xmlns:w10="urn:schemas-microsoft-com:office:word" xmlns:w="http://schemas.openxmlformats.org/wordprocessingml/2006/main" xmlns:w14="http://schemas.microsoft.com/office/word/2010/wordml" xmlns:w15="http://schemas.microsoft.com/office/word/2012/wordml" xmlns:w16cex="http://schemas.microsoft.com/office/word/2018/wordml/cex" xmlns:w16cid="http://schemas.microsoft.com/office/word/2016/wordml/cid" xmlns:w16="http://schemas.microsoft.com/office/word/2018/wordml" xmlns:w16sdtdh="http://schemas.microsoft.com/office/word/2020/wordml/sdtdatahash" xmlns:w16se="http://schemas.microsoft.com/office/word/2015/wordml/symex" xmlns:wpg="http://schemas.microsoft.com/office/word/2010/wordprocessingGroup" xmlns:wpi="http://schemas.microsoft.com/office/word/2010/wordprocessingInk" xmlns:wne="http://schemas.microsoft.com/office/word/2006/wordml" xmlns:wps="http://schemas.microsoft.com/office/word/2010/wordprocessingShape" mc:Ignorable="w14 w15 w16se w16cid w16 w16cex w16sdtdh wp14">
+<w:numbering xmlns:wpc="http://schemas.microsoft.com/office/word/2010/wordprocessingCanvas" xmlns:cx="http://schemas.microsoft.com/office/drawing/2014/chartex" xmlns:cx1="http://schemas.microsoft.com/office/drawing/2015/9/8/chartex" xmlns:cx2="http://schemas.microsoft.com/office/drawing/2015/10/21/chartex" xmlns:cx3="http://schemas.microsoft.com/office/drawing/2016/5/9/chartex" xmlns:cx4="http://schemas.microsoft.com/office/drawing/2016/5/10/chartex" xmlns:cx5="http://schemas.microsoft.com/office/drawing/2016/5/11/chartex" xmlns:cx6="http://schemas.microsoft.com/office/drawing/2016/5/12/chartex" xmlns:cx7="http://schemas.microsoft.com/office/drawing/2016/5/13/chartex" xmlns:cx8="http://schemas.microsoft.com/office/drawing/2016/5/14/chartex" xmlns:mc="http://schemas.openxmlformats.org/markup-compatibility/2006" xmlns:aink="http://schemas.microsoft.com/office/drawing/2016/ink" xmlns:am3d="http://schemas.microsoft.com/office/drawing/2017/model3d" xmlns:o="urn:schemas-microsoft-com:office:office" xmlns:oel="http://schemas.microsoft.com/office/2019/extlst" xmlns:r="http://schemas.openxmlformats.org/officeDocument/2006/relationships" xmlns:m="http://schemas.openxmlformats.org/officeDocument/2006/math" xmlns:v="urn:schemas-microsoft-com:vml" xmlns:wp14="http://schemas.microsoft.com/office/word/2010/wordprocessingDrawing" xmlns:wp="http://schemas.openxmlformats.org/drawingml/2006/wordprocessingDrawing" xmlns:w10="urn:schemas-microsoft-com:office:word" xmlns:w="http://schemas.openxmlformats.org/wordprocessingml/2006/main" xmlns:w14="http://schemas.microsoft.com/office/word/2010/wordml" xmlns:w15="http://schemas.microsoft.com/office/word/2012/wordml" xmlns:w16cex="http://schemas.microsoft.com/office/word/2018/wordml/cex" xmlns:w16cid="http://schemas.microsoft.com/office/word/2016/wordml/cid" xmlns:w16="http://schemas.microsoft.com/office/word/2018/wordml" xmlns:w16du="http://schemas.microsoft.com/office/word/2023/wordml/word16du" xmlns:w16sdtdh="http://schemas.microsoft.com/office/word/2020/wordml/sdtdatahash" xmlns:w16se="http://schemas.microsoft.com/office/word/2015/wordml/symex" xmlns:wpg="http://schemas.microsoft.com/office/word/2010/wordprocessingGroup" xmlns:wpi="http://schemas.microsoft.com/office/word/2010/wordprocessingInk" xmlns:wne="http://schemas.microsoft.com/office/word/2006/wordml" xmlns:wps="http://schemas.microsoft.com/office/word/2010/wordprocessingShape" mc:Ignorable="w14 w15 w16se w16cid w16 w16cex w16sdtdh wp14">
   <w:abstractNum w:abstractNumId="0" w15:restartNumberingAfterBreak="0">
     <w:nsid w:val="FFFFFF1D"/>
     <w:multiLevelType w:val="multilevel"/>
@@ -8005,6 +8566,7 @@
   <w:style w:type="character" w:default="1" w:styleId="DefaultParagraphFont">
     <w:name w:val="Default Paragraph Font"/>
     <w:uiPriority w:val="1"/>
+    <w:semiHidden/>
     <w:unhideWhenUsed/>
   </w:style>
   <w:style w:type="table" w:default="1" w:styleId="TableNormal">
@@ -8464,6 +9026,44 @@
       <w:noProof/>
     </w:rPr>
   </w:style>
+  <w:style w:type="paragraph" w:styleId="EndnoteText">
+    <w:name w:val="endnote text"/>
+    <w:basedOn w:val="Normal"/>
+    <w:link w:val="EndnoteTextChar"/>
+    <w:rsid w:val="00CD0D9E"/>
+  </w:style>
+  <w:style w:type="character" w:customStyle="1" w:styleId="EndnoteTextChar">
+    <w:name w:val="Endnote Text Char"/>
+    <w:basedOn w:val="DefaultParagraphFont"/>
+    <w:link w:val="EndnoteText"/>
+    <w:rsid w:val="00CD0D9E"/>
+  </w:style>
+  <w:style w:type="character" w:styleId="EndnoteReference">
+    <w:name w:val="endnote reference"/>
+    <w:rsid w:val="00CD0D9E"/>
+    <w:rPr>
+      <w:vertAlign w:val="superscript"/>
+    </w:rPr>
+  </w:style>
+  <w:style w:type="paragraph" w:styleId="FootnoteText">
+    <w:name w:val="footnote text"/>
+    <w:basedOn w:val="Normal"/>
+    <w:link w:val="FootnoteTextChar"/>
+    <w:rsid w:val="00CD0D9E"/>
+  </w:style>
+  <w:style w:type="character" w:customStyle="1" w:styleId="FootnoteTextChar">
+    <w:name w:val="Footnote Text Char"/>
+    <w:basedOn w:val="DefaultParagraphFont"/>
+    <w:link w:val="FootnoteText"/>
+    <w:rsid w:val="00CD0D9E"/>
+  </w:style>
+  <w:style w:type="character" w:styleId="FootnoteReference">
+    <w:name w:val="footnote reference"/>
+    <w:rsid w:val="00CD0D9E"/>
+    <w:rPr>
+      <w:vertAlign w:val="superscript"/>
+    </w:rPr>
+  </w:style>
 </w:styles>
 </file>
 

</xml_diff>